<commit_message>
přidání Beautyinputu, úprava SelectInputu, tak aby zavřel nabýdku po ztracení focusu, přidání traileru, oprava chyby u přidávání herce k filmu, nový kompletní export db
</commit_message>
<xml_diff>
--- a/MP-dokumentace.docx
+++ b/MP-dokumentace.docx
@@ -47,7 +47,7 @@
     <w:p>
       <w:pPr>
         <w:pStyle w:val="Zhlav"/>
-        <w:spacing w:before="1320" w:after="3200"/>
+        <w:spacing w:before="1440" w:after="3120"/>
         <w:jc w:val="center"/>
         <w:rPr>
           <w:b/>
@@ -67,6 +67,7 @@
     <w:p>
       <w:pPr>
         <w:pStyle w:val="Zhlav"/>
+        <w:spacing w:before="1440" w:after="600"/>
         <w:jc w:val="center"/>
         <w:rPr>
           <w:b/>
@@ -94,16 +95,7 @@
     <w:p>
       <w:pPr>
         <w:pStyle w:val="Zhlav"/>
-      </w:pPr>
-    </w:p>
-    <w:p>
-      <w:pPr>
-        <w:pStyle w:val="Zhlav"/>
-      </w:pPr>
-    </w:p>
-    <w:p>
-      <w:pPr>
-        <w:pStyle w:val="Zhlav"/>
+        <w:spacing w:before="960" w:after="5160"/>
         <w:jc w:val="center"/>
         <w:rPr>
           <w:b/>
@@ -119,66 +111,6 @@
         </w:rPr>
         <w:t>CINEMA TOWN</w:t>
       </w:r>
-    </w:p>
-    <w:p>
-      <w:pPr>
-        <w:pStyle w:val="Zhlav"/>
-      </w:pPr>
-    </w:p>
-    <w:p>
-      <w:pPr>
-        <w:pStyle w:val="Zhlav"/>
-      </w:pPr>
-    </w:p>
-    <w:p>
-      <w:pPr>
-        <w:pStyle w:val="Zhlav"/>
-      </w:pPr>
-    </w:p>
-    <w:p>
-      <w:pPr>
-        <w:pStyle w:val="Zhlav"/>
-      </w:pPr>
-    </w:p>
-    <w:p>
-      <w:pPr>
-        <w:pStyle w:val="Zhlav"/>
-      </w:pPr>
-    </w:p>
-    <w:p>
-      <w:pPr>
-        <w:pStyle w:val="Zhlav"/>
-      </w:pPr>
-    </w:p>
-    <w:p>
-      <w:pPr>
-        <w:pStyle w:val="Zhlav"/>
-      </w:pPr>
-    </w:p>
-    <w:p>
-      <w:pPr>
-        <w:pStyle w:val="Zhlav"/>
-      </w:pPr>
-    </w:p>
-    <w:p>
-      <w:pPr>
-        <w:pStyle w:val="Zhlav"/>
-      </w:pPr>
-    </w:p>
-    <w:p>
-      <w:pPr>
-        <w:pStyle w:val="Zhlav"/>
-      </w:pPr>
-    </w:p>
-    <w:p>
-      <w:pPr>
-        <w:pStyle w:val="Zhlav"/>
-      </w:pPr>
-    </w:p>
-    <w:p>
-      <w:pPr>
-        <w:pStyle w:val="Zhlav"/>
-      </w:pPr>
     </w:p>
     <w:p>
       <w:pPr>
@@ -189,6 +121,12 @@
         <w:rPr>
           <w:sz w:val="28"/>
         </w:rPr>
+        <w:sectPr>
+          <w:pgSz w:w="11906" w:h="16838" w:code="9"/>
+          <w:pgMar w:top="1418" w:right="1134" w:bottom="1418" w:left="1985" w:header="709" w:footer="709" w:gutter="0"/>
+          <w:cols w:space="708"/>
+          <w:docGrid w:linePitch="360"/>
+        </w:sectPr>
       </w:pPr>
       <w:r>
         <w:rPr>
@@ -219,20 +157,6 @@
           <w:sz w:val="28"/>
         </w:rPr>
         <w:t>Jan Rožek, 4. D</w:t>
-      </w:r>
-    </w:p>
-    <w:p>
-      <w:pPr>
-        <w:pStyle w:val="Zhlav"/>
-        <w:rPr>
-          <w:sz w:val="28"/>
-        </w:rPr>
-      </w:pPr>
-      <w:r>
-        <w:rPr>
-          <w:sz w:val="28"/>
-        </w:rPr>
-        <w:br w:type="page"/>
       </w:r>
     </w:p>
     <w:p/>
@@ -867,296 +791,17 @@
         <w:ind w:firstLine="0"/>
         <w:textAlignment w:val="baseline"/>
         <w:rPr>
-          <w:b/>
-          <w:bCs/>
-          <w:kern w:val="3"/>
-          <w:lang w:eastAsia="zh-CN"/>
-        </w:rPr>
-      </w:pPr>
-      <w:r>
-        <w:rPr>
-          <w:b/>
-          <w:bCs/>
-          <w:kern w:val="3"/>
-          <w:lang w:eastAsia="zh-CN"/>
-        </w:rPr>
-        <w:t>Hlavní body administrace:</w:t>
-      </w:r>
-    </w:p>
-    <w:p>
-      <w:pPr>
-        <w:pStyle w:val="Normln-bezodsazen"/>
-        <w:numPr>
-          <w:ilvl w:val="0"/>
-          <w:numId w:val="6"/>
-        </w:numPr>
-        <w:spacing w:before="0" w:after="60"/>
-        <w:ind w:left="357" w:hanging="357"/>
-      </w:pPr>
-    </w:p>
-    <w:p>
-      <w:pPr>
-        <w:pStyle w:val="Normln-bezodsazen"/>
-        <w:numPr>
-          <w:ilvl w:val="0"/>
-          <w:numId w:val="6"/>
-        </w:numPr>
-        <w:spacing w:before="0" w:after="60"/>
-        <w:ind w:left="357" w:hanging="357"/>
-      </w:pPr>
-    </w:p>
-    <w:p>
-      <w:pPr>
-        <w:pStyle w:val="Normln-bezodsazen"/>
-        <w:numPr>
-          <w:ilvl w:val="0"/>
-          <w:numId w:val="6"/>
-        </w:numPr>
-        <w:spacing w:before="0" w:after="60"/>
-        <w:ind w:left="357" w:hanging="357"/>
-      </w:pPr>
-    </w:p>
-    <w:p>
-      <w:pPr>
-        <w:pStyle w:val="Normln-bezodsazen"/>
-        <w:numPr>
-          <w:ilvl w:val="0"/>
-          <w:numId w:val="6"/>
-        </w:numPr>
-        <w:spacing w:before="0" w:after="60"/>
-        <w:ind w:left="357" w:hanging="357"/>
-      </w:pPr>
-    </w:p>
-    <w:p>
-      <w:pPr>
-        <w:pStyle w:val="Normln-bezodsazen"/>
-        <w:numPr>
-          <w:ilvl w:val="0"/>
-          <w:numId w:val="6"/>
-        </w:numPr>
-        <w:spacing w:before="0" w:after="60"/>
-        <w:ind w:left="357" w:hanging="357"/>
-      </w:pPr>
-    </w:p>
-    <w:p>
-      <w:pPr>
-        <w:widowControl w:val="0"/>
-        <w:suppressAutoHyphens/>
-        <w:autoSpaceDN w:val="0"/>
-        <w:spacing w:after="60"/>
-        <w:ind w:firstLine="0"/>
-        <w:textAlignment w:val="baseline"/>
-        <w:rPr>
-          <w:b/>
-          <w:bCs/>
-          <w:kern w:val="3"/>
-          <w:lang w:eastAsia="zh-CN"/>
-        </w:rPr>
-      </w:pPr>
-      <w:r>
-        <w:rPr>
-          <w:b/>
-          <w:bCs/>
-          <w:kern w:val="3"/>
-          <w:lang w:eastAsia="zh-CN"/>
-        </w:rPr>
-        <w:t>Statickými stránkami budou</w:t>
-      </w:r>
-      <w:r>
-        <w:rPr>
-          <w:b/>
-          <w:bCs/>
-          <w:kern w:val="3"/>
-          <w:lang w:eastAsia="zh-CN"/>
-        </w:rPr>
-        <w:t>:</w:t>
-      </w:r>
-      <w:r>
-        <w:rPr>
-          <w:bCs/>
-          <w:kern w:val="3"/>
-          <w:lang w:eastAsia="zh-CN"/>
-        </w:rPr>
-        <w:t xml:space="preserve"> </w:t>
-      </w:r>
-    </w:p>
-    <w:p>
-      <w:pPr>
-        <w:widowControl w:val="0"/>
-        <w:suppressAutoHyphens/>
-        <w:autoSpaceDN w:val="0"/>
-        <w:spacing w:before="567" w:after="0"/>
-        <w:ind w:firstLine="0"/>
-        <w:textAlignment w:val="baseline"/>
-        <w:rPr>
-          <w:rFonts w:eastAsia="Courier New"/>
-          <w:kern w:val="3"/>
-          <w:lang w:eastAsia="zh-CN"/>
-        </w:rPr>
-      </w:pPr>
-    </w:p>
-    <w:p>
-      <w:pPr>
-        <w:pStyle w:val="Normlnbezodsazen"/>
-        <w:rPr>
-          <w:lang w:eastAsia="zh-CN"/>
-        </w:rPr>
-      </w:pPr>
-      <w:r>
-        <w:rPr>
-          <w:lang w:eastAsia="zh-CN"/>
-        </w:rPr>
-        <w:t>Termín odevzdání maturitní práce:</w:t>
-      </w:r>
-      <w:r>
-        <w:rPr>
-          <w:lang w:eastAsia="zh-CN"/>
-        </w:rPr>
-        <w:tab/>
-      </w:r>
-      <w:r>
-        <w:rPr>
-          <w:lang w:eastAsia="zh-CN"/>
-        </w:rPr>
-        <w:t>1. 3</w:t>
-      </w:r>
-      <w:r>
-        <w:rPr>
-          <w:lang w:eastAsia="zh-CN"/>
-        </w:rPr>
-        <w:t>. 2019</w:t>
-      </w:r>
-    </w:p>
-    <w:p>
-      <w:pPr>
-        <w:pStyle w:val="Normlnbezodsazen"/>
-        <w:tabs>
-          <w:tab w:val="left" w:pos="2552"/>
-          <w:tab w:val="right" w:leader="dot" w:pos="8789"/>
-        </w:tabs>
-        <w:rPr>
-          <w:lang w:eastAsia="zh-CN"/>
-        </w:rPr>
-      </w:pPr>
-      <w:r>
-        <w:rPr>
-          <w:lang w:eastAsia="zh-CN"/>
-        </w:rPr>
-        <w:t>Vedoucí maturitní práce:</w:t>
-      </w:r>
-      <w:r>
-        <w:rPr>
-          <w:lang w:eastAsia="zh-CN"/>
-        </w:rPr>
-        <w:tab/>
-      </w:r>
-      <w:r>
-        <w:rPr>
-          <w:lang w:eastAsia="zh-CN"/>
-        </w:rPr>
-        <w:tab/>
-      </w:r>
-    </w:p>
-    <w:p>
-      <w:pPr>
-        <w:pStyle w:val="Normlnbezodsazen"/>
-        <w:tabs>
-          <w:tab w:val="right" w:leader="dot" w:pos="2410"/>
-          <w:tab w:val="left" w:pos="2552"/>
-          <w:tab w:val="right" w:leader="dot" w:pos="8789"/>
-        </w:tabs>
-        <w:rPr>
-          <w:lang w:eastAsia="zh-CN"/>
-        </w:rPr>
-      </w:pPr>
-      <w:r>
-        <w:rPr>
-          <w:lang w:eastAsia="zh-CN"/>
-        </w:rPr>
-        <w:t xml:space="preserve">Dne: </w:t>
-      </w:r>
-      <w:r>
-        <w:rPr>
-          <w:lang w:eastAsia="zh-CN"/>
-        </w:rPr>
-        <w:tab/>
-      </w:r>
-      <w:r>
-        <w:rPr>
-          <w:lang w:eastAsia="zh-CN"/>
-        </w:rPr>
-        <w:tab/>
-      </w:r>
-      <w:r>
-        <w:rPr>
-          <w:rFonts w:eastAsia="Courier New"/>
-          <w:kern w:val="3"/>
-          <w:lang w:eastAsia="zh-CN"/>
-        </w:rPr>
-        <w:t>Mgr</w:t>
-      </w:r>
-      <w:r>
-        <w:rPr>
-          <w:rFonts w:eastAsia="Courier New"/>
-          <w:kern w:val="3"/>
-          <w:lang w:eastAsia="zh-CN"/>
-        </w:rPr>
-        <w:t xml:space="preserve">. </w:t>
-      </w:r>
-      <w:r>
-        <w:rPr>
-          <w:rFonts w:eastAsia="Courier New"/>
-          <w:kern w:val="3"/>
-          <w:lang w:eastAsia="zh-CN"/>
-        </w:rPr>
-        <w:t>Petr Mikuláš</w:t>
-      </w:r>
-      <w:r>
-        <w:rPr>
-          <w:rFonts w:eastAsia="Courier New"/>
-          <w:kern w:val="3"/>
-          <w:lang w:eastAsia="zh-CN"/>
-        </w:rPr>
-        <w:t>, ředitel školy</w:t>
-      </w:r>
-      <w:r>
-        <w:rPr>
-          <w:rFonts w:eastAsia="Courier New"/>
-          <w:kern w:val="3"/>
-          <w:lang w:eastAsia="zh-CN"/>
-        </w:rPr>
-        <w:tab/>
-      </w:r>
-      <w:r>
-        <w:rPr>
-          <w:rFonts w:eastAsia="Courier New"/>
-          <w:kern w:val="3"/>
-          <w:lang w:eastAsia="zh-CN"/>
-        </w:rPr>
-        <w:br w:type="page"/>
-      </w:r>
-    </w:p>
-    <w:p>
-      <w:pPr>
-        <w:widowControl w:val="0"/>
-        <w:suppressAutoHyphens/>
-        <w:autoSpaceDN w:val="0"/>
-        <w:spacing w:before="567" w:after="0"/>
-        <w:ind w:firstLine="0"/>
-        <w:textAlignment w:val="baseline"/>
-        <w:rPr>
-          <w:rFonts w:eastAsia="Courier New"/>
-          <w:kern w:val="3"/>
-          <w:lang w:eastAsia="zh-CN"/>
-        </w:rPr>
-      </w:pPr>
-      <w:r>
-        <w:rPr>
-          <w:rFonts w:eastAsia="Courier New"/>
-          <w:kern w:val="3"/>
-          <w:lang w:eastAsia="zh-CN"/>
-        </w:rPr>
-        <w:lastRenderedPageBreak/>
+          <w:rFonts w:eastAsia="Courier New"/>
+          <w:kern w:val="3"/>
+          <w:lang w:eastAsia="zh-CN"/>
+        </w:rPr>
+      </w:pPr>
+      <w:r>
+        <w:rPr>
+          <w:rFonts w:eastAsia="Courier New"/>
+          <w:kern w:val="3"/>
+          <w:lang w:eastAsia="zh-CN"/>
+        </w:rPr>
         <w:t xml:space="preserve">Maturitní práce </w:t>
       </w:r>
       <w:r>
@@ -2043,6 +1688,7 @@
           <w:kern w:val="3"/>
           <w:lang w:eastAsia="zh-CN"/>
         </w:rPr>
+        <w:lastRenderedPageBreak/>
         <w:t>popis funkcí webových stránek,</w:t>
       </w:r>
     </w:p>
@@ -2385,6 +2031,7 @@
         </w:rPr>
         <w:t xml:space="preserve">ase diagram administrace, </w:t>
       </w:r>
+      <w:proofErr w:type="spellStart"/>
       <w:r>
         <w:rPr>
           <w:rFonts w:eastAsia="Courier New"/>
@@ -2401,6 +2048,7 @@
         </w:rPr>
         <w:t>y</w:t>
       </w:r>
+      <w:proofErr w:type="spellEnd"/>
       <w:r>
         <w:rPr>
           <w:rFonts w:eastAsia="Courier New"/>
@@ -2598,26 +2246,6 @@
     </w:p>
     <w:p>
       <w:pPr>
-        <w:spacing w:before="0" w:after="0" w:line="240" w:lineRule="auto"/>
-        <w:ind w:firstLine="0"/>
-        <w:jc w:val="left"/>
-        <w:rPr>
-          <w:b/>
-          <w:kern w:val="3"/>
-          <w:lang w:eastAsia="zh-CN"/>
-        </w:rPr>
-      </w:pPr>
-      <w:r>
-        <w:rPr>
-          <w:b/>
-          <w:kern w:val="3"/>
-          <w:lang w:eastAsia="zh-CN"/>
-        </w:rPr>
-        <w:br w:type="page"/>
-      </w:r>
-    </w:p>
-    <w:p>
-      <w:pPr>
         <w:widowControl w:val="0"/>
         <w:suppressAutoHyphens/>
         <w:autoSpaceDN w:val="0"/>
@@ -2636,7 +2264,6 @@
           <w:kern w:val="3"/>
           <w:lang w:eastAsia="zh-CN"/>
         </w:rPr>
-        <w:lastRenderedPageBreak/>
         <w:t>Způsob zpracování</w:t>
       </w:r>
       <w:r>
@@ -2831,7 +2458,23 @@
           <w:kern w:val="3"/>
           <w:lang w:eastAsia="zh-CN"/>
         </w:rPr>
-        <w:t xml:space="preserve">, obrázky větší než ½ stránky budou uvedeny v příloze. Do tohoto počtu se nezapočítávají </w:t>
+        <w:t>, obrázky větší</w:t>
+      </w:r>
+      <w:r>
+        <w:rPr>
+          <w:rFonts w:eastAsia="Arial"/>
+          <w:kern w:val="3"/>
+          <w:lang w:eastAsia="zh-CN"/>
+        </w:rPr>
+        <w:t>,</w:t>
+      </w:r>
+      <w:r>
+        <w:rPr>
+          <w:rFonts w:eastAsia="Arial"/>
+          <w:kern w:val="3"/>
+          <w:lang w:eastAsia="zh-CN"/>
+        </w:rPr>
+        <w:t xml:space="preserve"> než ½ stránky budou uvedeny v příloze. Do tohoto počtu se nezapočítávají </w:t>
       </w:r>
       <w:r>
         <w:rPr>
@@ -3095,7 +2738,31 @@
           <w:kern w:val="3"/>
           <w:lang w:eastAsia="zh-CN"/>
         </w:rPr>
-        <w:t>Vlastní maturitní práce tvoří jednu část třetí profilové zkoušky; druhou částí je její obhajoba.</w:t>
+        <w:t xml:space="preserve">Vlastní maturitní práce </w:t>
+      </w:r>
+      <w:proofErr w:type="gramStart"/>
+      <w:r>
+        <w:rPr>
+          <w:kern w:val="3"/>
+          <w:lang w:eastAsia="zh-CN"/>
+        </w:rPr>
+        <w:t>tvoří</w:t>
+      </w:r>
+      <w:proofErr w:type="gramEnd"/>
+      <w:r>
+        <w:rPr>
+          <w:kern w:val="3"/>
+          <w:lang w:eastAsia="zh-CN"/>
+        </w:rPr>
+        <w:t xml:space="preserve"> jednu část třetí profilové zkoušky; druhou částí je její </w:t>
+      </w:r>
+      <w:r>
+        <w:rPr>
+          <w:kern w:val="3"/>
+          <w:lang w:eastAsia="zh-CN"/>
+        </w:rPr>
+        <w:lastRenderedPageBreak/>
+        <w:t>obhajoba.</w:t>
       </w:r>
     </w:p>
     <w:p>
@@ -3213,6 +2880,152 @@
     </w:p>
     <w:p>
       <w:pPr>
+        <w:pStyle w:val="Normlnbezodsazen"/>
+        <w:rPr>
+          <w:lang w:eastAsia="zh-CN"/>
+        </w:rPr>
+      </w:pPr>
+      <w:r>
+        <w:rPr>
+          <w:lang w:eastAsia="zh-CN"/>
+        </w:rPr>
+        <w:t>Termín odevzdání maturitní práce:</w:t>
+      </w:r>
+      <w:r>
+        <w:rPr>
+          <w:lang w:eastAsia="zh-CN"/>
+        </w:rPr>
+        <w:tab/>
+      </w:r>
+      <w:proofErr w:type="spellStart"/>
+      <w:r>
+        <w:rPr>
+          <w:lang w:eastAsia="zh-CN"/>
+        </w:rPr>
+        <w:t>dd</w:t>
+      </w:r>
+      <w:proofErr w:type="spellEnd"/>
+      <w:r>
+        <w:rPr>
+          <w:lang w:eastAsia="zh-CN"/>
+        </w:rPr>
+        <w:t>. </w:t>
+      </w:r>
+      <w:r>
+        <w:rPr>
+          <w:lang w:eastAsia="zh-CN"/>
+        </w:rPr>
+        <w:t>mm</w:t>
+      </w:r>
+      <w:r>
+        <w:rPr>
+          <w:lang w:eastAsia="zh-CN"/>
+        </w:rPr>
+        <w:t>. 20</w:t>
+      </w:r>
+      <w:r>
+        <w:rPr>
+          <w:lang w:eastAsia="zh-CN"/>
+        </w:rPr>
+        <w:t>24</w:t>
+      </w:r>
+    </w:p>
+    <w:p>
+      <w:pPr>
+        <w:pStyle w:val="Normlnbezodsazen"/>
+        <w:tabs>
+          <w:tab w:val="left" w:pos="2552"/>
+          <w:tab w:val="right" w:leader="dot" w:pos="8789"/>
+        </w:tabs>
+        <w:rPr>
+          <w:lang w:eastAsia="zh-CN"/>
+        </w:rPr>
+      </w:pPr>
+      <w:r>
+        <w:rPr>
+          <w:lang w:eastAsia="zh-CN"/>
+        </w:rPr>
+        <w:t>Vedoucí maturitní práce:</w:t>
+      </w:r>
+      <w:r>
+        <w:rPr>
+          <w:lang w:eastAsia="zh-CN"/>
+        </w:rPr>
+        <w:tab/>
+      </w:r>
+      <w:r>
+        <w:rPr>
+          <w:lang w:eastAsia="zh-CN"/>
+        </w:rPr>
+        <w:tab/>
+      </w:r>
+    </w:p>
+    <w:p>
+      <w:pPr>
+        <w:widowControl w:val="0"/>
+        <w:suppressAutoHyphens/>
+        <w:autoSpaceDN w:val="0"/>
+        <w:spacing w:before="119" w:after="567"/>
+        <w:ind w:firstLine="0"/>
+        <w:textAlignment w:val="baseline"/>
+        <w:rPr>
+          <w:kern w:val="3"/>
+          <w:lang w:eastAsia="zh-CN"/>
+        </w:rPr>
+      </w:pPr>
+      <w:r>
+        <w:rPr>
+          <w:lang w:eastAsia="zh-CN"/>
+        </w:rPr>
+        <w:t xml:space="preserve">Dne: </w:t>
+      </w:r>
+      <w:r>
+        <w:rPr>
+          <w:lang w:eastAsia="zh-CN"/>
+        </w:rPr>
+        <w:tab/>
+      </w:r>
+      <w:r>
+        <w:rPr>
+          <w:lang w:eastAsia="zh-CN"/>
+        </w:rPr>
+        <w:tab/>
+      </w:r>
+      <w:r>
+        <w:rPr>
+          <w:rFonts w:eastAsia="Courier New"/>
+          <w:kern w:val="3"/>
+          <w:lang w:eastAsia="zh-CN"/>
+        </w:rPr>
+        <w:t>Mgr</w:t>
+      </w:r>
+      <w:r>
+        <w:rPr>
+          <w:rFonts w:eastAsia="Courier New"/>
+          <w:kern w:val="3"/>
+          <w:lang w:eastAsia="zh-CN"/>
+        </w:rPr>
+        <w:t xml:space="preserve">. </w:t>
+      </w:r>
+      <w:r>
+        <w:rPr>
+          <w:rFonts w:eastAsia="Courier New"/>
+          <w:kern w:val="3"/>
+          <w:lang w:eastAsia="zh-CN"/>
+        </w:rPr>
+        <w:t>Petr Mikuláš, ředitel školy</w:t>
+      </w:r>
+      <w:r>
+        <w:rPr>
+          <w:rFonts w:eastAsia="Courier New"/>
+          <w:kern w:val="3"/>
+          <w:lang w:eastAsia="zh-CN"/>
+        </w:rPr>
+        <w:tab/>
+      </w:r>
+    </w:p>
+    <w:p>
+      <w:pPr>
         <w:pStyle w:val="Zhlav"/>
         <w:spacing w:after="240"/>
         <w:rPr>
@@ -3249,7 +3062,21 @@
         <w:rPr>
           <w:i/>
         </w:rPr>
-        <w:t>Vložte popis webu (description).</w:t>
+        <w:t>Vložte popis webu (</w:t>
+      </w:r>
+      <w:proofErr w:type="spellStart"/>
+      <w:r>
+        <w:rPr>
+          <w:i/>
+        </w:rPr>
+        <w:t>description</w:t>
+      </w:r>
+      <w:proofErr w:type="spellEnd"/>
+      <w:r>
+        <w:rPr>
+          <w:i/>
+        </w:rPr>
+        <w:t>).</w:t>
       </w:r>
     </w:p>
     <w:p>
@@ -3270,7 +3097,21 @@
         <w:rPr>
           <w:i/>
         </w:rPr>
-        <w:t xml:space="preserve"> Zapište klíčová slova (keywords)</w:t>
+        <w:t xml:space="preserve"> Zapište klíčová slova (</w:t>
+      </w:r>
+      <w:proofErr w:type="spellStart"/>
+      <w:r>
+        <w:rPr>
+          <w:i/>
+        </w:rPr>
+        <w:t>keywords</w:t>
+      </w:r>
+      <w:proofErr w:type="spellEnd"/>
+      <w:r>
+        <w:rPr>
+          <w:i/>
+        </w:rPr>
+        <w:t>)</w:t>
       </w:r>
     </w:p>
     <w:p>
@@ -4679,6 +4520,7 @@
     <w:p>
       <w:pPr>
         <w:sectPr>
+          <w:type w:val="oddPage"/>
           <w:pgSz w:w="11906" w:h="16838" w:code="9"/>
           <w:pgMar w:top="1418" w:right="1134" w:bottom="1418" w:left="1985" w:header="709" w:footer="709" w:gutter="0"/>
           <w:cols w:space="708"/>
@@ -4907,10 +4749,12 @@
         <w:pStyle w:val="Nadpis2"/>
       </w:pPr>
       <w:bookmarkStart w:id="11" w:name="_Toc512415395"/>
+      <w:proofErr w:type="spellStart"/>
       <w:r>
         <w:t>Frontend</w:t>
       </w:r>
       <w:bookmarkEnd w:id="11"/>
+      <w:proofErr w:type="spellEnd"/>
     </w:p>
     <w:p>
       <w:r>
@@ -4922,10 +4766,12 @@
         <w:pStyle w:val="Nadpis2"/>
       </w:pPr>
       <w:bookmarkStart w:id="12" w:name="_Toc512415396"/>
+      <w:proofErr w:type="spellStart"/>
       <w:r>
         <w:t>Backend</w:t>
       </w:r>
       <w:bookmarkEnd w:id="12"/>
+      <w:proofErr w:type="spellEnd"/>
     </w:p>
     <w:p>
       <w:r>
@@ -5341,7 +5187,15 @@
     </w:p>
     <w:p>
       <w:r>
-        <w:t>Vygenerujte seznam obrázků použitých v dokumentaci (obrázky musí mít zapsané titulky) včetně čísel stránek (stránky menší než polovina stránky mohou být vloženy ve stránce</w:t>
+        <w:t xml:space="preserve">Vygenerujte seznam obrázků použitých v dokumentaci (obrázky musí mít zapsané titulky) včetně čísel stránek (stránky </w:t>
+      </w:r>
+      <w:proofErr w:type="gramStart"/>
+      <w:r>
+        <w:t>menší</w:t>
+      </w:r>
+      <w:proofErr w:type="gramEnd"/>
+      <w:r>
+        <w:t xml:space="preserve"> než polovina stránky mohou být vloženy ve stránce</w:t>
       </w:r>
       <w:r>
         <w:t>, bez obtékání textu, velké obrázky budou v příloze).</w:t>
@@ -7484,6 +7338,10 @@
 </file>
 
 <file path=customXml/item1.xml><?xml version="1.0" encoding="utf-8"?>
+<b:Sources xmlns:b="http://schemas.openxmlformats.org/officeDocument/2006/bibliography" xmlns="http://schemas.openxmlformats.org/officeDocument/2006/bibliography" SelectedStyle="\APA.XSL" StyleName="APA"/>
+</file>
+
+<file path=customXml/item2.xml><?xml version="1.0" encoding="utf-8"?>
 <ct:contentTypeSchema xmlns:ct="http://schemas.microsoft.com/office/2006/metadata/contentType" xmlns:ma="http://schemas.microsoft.com/office/2006/metadata/properties/metaAttributes" ct:_="" ma:_="" ma:contentTypeName="Dokument" ma:contentTypeID="0x010100A3F1E23650A32E49857D06C804C66061" ma:contentTypeVersion="5" ma:contentTypeDescription="Vytvoří nový dokument" ma:contentTypeScope="" ma:versionID="4c91e16fe19617228c5041779d323442">
   <xsd:schema xmlns:xsd="http://www.w3.org/2001/XMLSchema" xmlns:xs="http://www.w3.org/2001/XMLSchema" xmlns:p="http://schemas.microsoft.com/office/2006/metadata/properties" xmlns:ns2="efc84429-4de8-4abe-9c58-534110ab8b1a" targetNamespace="http://schemas.microsoft.com/office/2006/metadata/properties" ma:root="true" ma:fieldsID="b21b529cdff3fb1b2615e7c1aba6d63a" ns2:_="">
     <xsd:import namespace="efc84429-4de8-4abe-9c58-534110ab8b1a"/>
@@ -7633,19 +7491,7 @@
 </ct:contentTypeSchema>
 </file>
 
-<file path=customXml/item2.xml><?xml version="1.0" encoding="utf-8"?>
-<b:Sources xmlns:b="http://schemas.openxmlformats.org/officeDocument/2006/bibliography" xmlns="http://schemas.openxmlformats.org/officeDocument/2006/bibliography" SelectedStyle="\APA.XSL" StyleName="APA"/>
-</file>
-
 <file path=customXml/item3.xml><?xml version="1.0" encoding="utf-8"?>
-<p:properties xmlns:p="http://schemas.microsoft.com/office/2006/metadata/properties" xmlns:xsi="http://www.w3.org/2001/XMLSchema-instance" xmlns:pc="http://schemas.microsoft.com/office/infopath/2007/PartnerControls">
-  <documentManagement>
-    <ReferenceId xmlns="efc84429-4de8-4abe-9c58-534110ab8b1a" xsi:nil="true"/>
-  </documentManagement>
-</p:properties>
-</file>
-
-<file path=customXml/item4.xml><?xml version="1.0" encoding="utf-8"?>
 <?mso-contentType ?>
 <FormTemplates xmlns="http://schemas.microsoft.com/sharepoint/v3/contenttype/forms">
   <Display>DocumentLibraryForm</Display>
@@ -7654,7 +7500,23 @@
 </FormTemplates>
 </file>
 
+<file path=customXml/item4.xml><?xml version="1.0" encoding="utf-8"?>
+<p:properties xmlns:p="http://schemas.microsoft.com/office/2006/metadata/properties" xmlns:xsi="http://www.w3.org/2001/XMLSchema-instance" xmlns:pc="http://schemas.microsoft.com/office/infopath/2007/PartnerControls">
+  <documentManagement>
+    <ReferenceId xmlns="efc84429-4de8-4abe-9c58-534110ab8b1a" xsi:nil="true"/>
+  </documentManagement>
+</p:properties>
+</file>
+
 <file path=customXml/itemProps1.xml><?xml version="1.0" encoding="utf-8"?>
+<ds:datastoreItem xmlns:ds="http://schemas.openxmlformats.org/officeDocument/2006/customXml" ds:itemID="{C9D9B952-BBA5-4186-A34C-41B4F6FB32F7}">
+  <ds:schemaRefs>
+    <ds:schemaRef ds:uri="http://schemas.openxmlformats.org/officeDocument/2006/bibliography"/>
+  </ds:schemaRefs>
+</ds:datastoreItem>
+</file>
+
+<file path=customXml/itemProps2.xml><?xml version="1.0" encoding="utf-8"?>
 <ds:datastoreItem xmlns:ds="http://schemas.openxmlformats.org/officeDocument/2006/customXml" ds:itemID="{880DB8ED-C923-42DD-A563-E41369845993}">
   <ds:schemaRefs>
     <ds:schemaRef ds:uri="http://schemas.microsoft.com/office/2006/metadata/contentType"/>
@@ -7672,15 +7534,15 @@
 </ds:datastoreItem>
 </file>
 
-<file path=customXml/itemProps2.xml><?xml version="1.0" encoding="utf-8"?>
-<ds:datastoreItem xmlns:ds="http://schemas.openxmlformats.org/officeDocument/2006/customXml" ds:itemID="{C9D9B952-BBA5-4186-A34C-41B4F6FB32F7}">
+<file path=customXml/itemProps3.xml><?xml version="1.0" encoding="utf-8"?>
+<ds:datastoreItem xmlns:ds="http://schemas.openxmlformats.org/officeDocument/2006/customXml" ds:itemID="{C222C149-6151-4EA2-910F-6D284A3377E6}">
   <ds:schemaRefs>
-    <ds:schemaRef ds:uri="http://schemas.openxmlformats.org/officeDocument/2006/bibliography"/>
+    <ds:schemaRef ds:uri="http://schemas.microsoft.com/sharepoint/v3/contenttype/forms"/>
   </ds:schemaRefs>
 </ds:datastoreItem>
 </file>
 
-<file path=customXml/itemProps3.xml><?xml version="1.0" encoding="utf-8"?>
+<file path=customXml/itemProps4.xml><?xml version="1.0" encoding="utf-8"?>
 <ds:datastoreItem xmlns:ds="http://schemas.openxmlformats.org/officeDocument/2006/customXml" ds:itemID="{D8DEAD7C-3E3C-4F52-98A0-B75169D3850F}">
   <ds:schemaRefs>
     <ds:schemaRef ds:uri="http://schemas.microsoft.com/office/2006/metadata/properties"/>
@@ -7688,12 +7550,4 @@
     <ds:schemaRef ds:uri="efc84429-4de8-4abe-9c58-534110ab8b1a"/>
   </ds:schemaRefs>
 </ds:datastoreItem>
-</file>
-
-<file path=customXml/itemProps4.xml><?xml version="1.0" encoding="utf-8"?>
-<ds:datastoreItem xmlns:ds="http://schemas.openxmlformats.org/officeDocument/2006/customXml" ds:itemID="{C222C149-6151-4EA2-910F-6D284A3377E6}">
-  <ds:schemaRefs>
-    <ds:schemaRef ds:uri="http://schemas.microsoft.com/sharepoint/v3/contenttype/forms"/>
-  </ds:schemaRefs>
-</ds:datastoreItem>
 </file>
</xml_diff>

<commit_message>
pridání use case diagramu a drobný edit stylů
</commit_message>
<xml_diff>
--- a/MP-dokumentace.docx
+++ b/MP-dokumentace.docx
@@ -660,6 +660,13 @@
         </w:rPr>
         <w:t xml:space="preserve"> </w:t>
       </w:r>
+      <w:r>
+        <w:rPr>
+          <w:kern w:val="3"/>
+          <w:lang w:eastAsia="zh-CN"/>
+        </w:rPr>
+        <w:t>Systém na rezervaci sedadel v kině</w:t>
+      </w:r>
     </w:p>
     <w:p>
       <w:pPr>
@@ -776,10 +783,15 @@
     </w:p>
     <w:p>
       <w:pPr>
-        <w:pStyle w:val="Normln-bezodsazen"/>
-      </w:pPr>
-      <w:r>
-        <w:t>Zde vložte popis zadání</w:t>
+        <w:widowControl w:val="0"/>
+        <w:suppressAutoHyphens/>
+        <w:autoSpaceDN w:val="0"/>
+        <w:spacing w:after="60"/>
+        <w:ind w:firstLine="0"/>
+        <w:textAlignment w:val="baseline"/>
+      </w:pPr>
+      <w:r>
+        <w:t>Vytvořte systém na rezervaci sedadel v kině. V aplikaci si bude moci uživatel prohlídnout nabídku filmů, které budou promítány v nejbližší době (do 14 dní). Registrovaný uživatel si bude moci rezervovat místo na promítání určitého filmu, zobrazit si rezervace a případně je zrušit (pokud to ještě půjde). Dále se bude moci uživatel přihlásit k odběru novinek (nově přidaných filmů).</w:t>
       </w:r>
     </w:p>
     <w:p>
@@ -1232,6 +1244,7 @@
           <w:kern w:val="3"/>
           <w:lang w:eastAsia="zh-CN"/>
         </w:rPr>
+        <w:lastRenderedPageBreak/>
         <w:t>webu</w:t>
       </w:r>
       <w:r>
@@ -1688,7 +1701,6 @@
           <w:kern w:val="3"/>
           <w:lang w:eastAsia="zh-CN"/>
         </w:rPr>
-        <w:lastRenderedPageBreak/>
         <w:t>popis funkcí webových stránek,</w:t>
       </w:r>
     </w:p>
@@ -2669,6 +2681,7 @@
           <w:kern w:val="3"/>
           <w:lang w:eastAsia="zh-CN"/>
         </w:rPr>
+        <w:lastRenderedPageBreak/>
         <w:t>míra vlastního podílu na řešení,</w:t>
       </w:r>
     </w:p>
@@ -2754,15 +2767,7 @@
           <w:kern w:val="3"/>
           <w:lang w:eastAsia="zh-CN"/>
         </w:rPr>
-        <w:t xml:space="preserve"> jednu část třetí profilové zkoušky; druhou částí je její </w:t>
-      </w:r>
-      <w:r>
-        <w:rPr>
-          <w:kern w:val="3"/>
-          <w:lang w:eastAsia="zh-CN"/>
-        </w:rPr>
-        <w:lastRenderedPageBreak/>
-        <w:t>obhajoba.</w:t>
+        <w:t xml:space="preserve"> jednu část třetí profilové zkoušky; druhou částí je její obhajoba.</w:t>
       </w:r>
     </w:p>
     <w:p>
@@ -2895,39 +2900,13 @@
         <w:rPr>
           <w:lang w:eastAsia="zh-CN"/>
         </w:rPr>
-        <w:tab/>
-      </w:r>
-      <w:proofErr w:type="spellStart"/>
-      <w:r>
-        <w:rPr>
-          <w:lang w:eastAsia="zh-CN"/>
-        </w:rPr>
-        <w:t>dd</w:t>
-      </w:r>
-      <w:proofErr w:type="spellEnd"/>
-      <w:r>
-        <w:rPr>
-          <w:lang w:eastAsia="zh-CN"/>
-        </w:rPr>
-        <w:t>. </w:t>
-      </w:r>
-      <w:r>
-        <w:rPr>
-          <w:lang w:eastAsia="zh-CN"/>
-        </w:rPr>
-        <w:t>mm</w:t>
-      </w:r>
-      <w:r>
-        <w:rPr>
-          <w:lang w:eastAsia="zh-CN"/>
-        </w:rPr>
-        <w:t>. 20</w:t>
-      </w:r>
-      <w:r>
-        <w:rPr>
-          <w:lang w:eastAsia="zh-CN"/>
-        </w:rPr>
-        <w:t>24</w:t>
+        <w:t xml:space="preserve"> 5. 4</w:t>
+      </w:r>
+      <w:r>
+        <w:rPr>
+          <w:lang w:eastAsia="zh-CN"/>
+        </w:rPr>
+        <w:t>. 2024</w:t>
       </w:r>
     </w:p>
     <w:p>
@@ -2977,7 +2956,7 @@
         <w:rPr>
           <w:lang w:eastAsia="zh-CN"/>
         </w:rPr>
-        <w:t xml:space="preserve">Dne: </w:t>
+        <w:t>Dne:</w:t>
       </w:r>
       <w:r>
         <w:rPr>
@@ -3062,21 +3041,13 @@
         <w:rPr>
           <w:i/>
         </w:rPr>
-        <w:t>Vložte popis webu (</w:t>
-      </w:r>
-      <w:proofErr w:type="spellStart"/>
+        <w:t>Webová aplikace pro rezervování sedadel na promítání filmů</w:t>
+      </w:r>
       <w:r>
         <w:rPr>
           <w:i/>
         </w:rPr>
-        <w:t>description</w:t>
-      </w:r>
-      <w:proofErr w:type="spellEnd"/>
-      <w:r>
-        <w:rPr>
-          <w:i/>
-        </w:rPr>
-        <w:t>).</w:t>
+        <w:t xml:space="preserve">. Bude umožňovat správu kin, filmů, promítání, žánrů filmů a možnost úpravy oprávnění u některých rolí. Přihlašování a registrace, bude řešena dvoufázovým ověřením za pomoci emailů. </w:t>
       </w:r>
     </w:p>
     <w:p>
@@ -3097,21 +3068,7 @@
         <w:rPr>
           <w:i/>
         </w:rPr>
-        <w:t xml:space="preserve"> Zapište klíčová slova (</w:t>
-      </w:r>
-      <w:proofErr w:type="spellStart"/>
-      <w:r>
-        <w:rPr>
-          <w:i/>
-        </w:rPr>
-        <w:t>keywords</w:t>
-      </w:r>
-      <w:proofErr w:type="spellEnd"/>
-      <w:r>
-        <w:rPr>
-          <w:i/>
-        </w:rPr>
-        <w:t>)</w:t>
+        <w:t xml:space="preserve"> rezervování sedadel, dvoufázové ověřování </w:t>
       </w:r>
     </w:p>
     <w:p>
@@ -3145,6 +3102,7 @@
     <w:p>
       <w:pPr>
         <w:pStyle w:val="Zhlav"/>
+        <w:spacing w:before="480"/>
         <w:jc w:val="both"/>
         <w:rPr>
           <w:i/>
@@ -3156,21 +3114,23 @@
           <w:i/>
           <w:lang w:val="en-GB"/>
         </w:rPr>
-        <w:t>I</w:t>
-      </w:r>
+        <w:t xml:space="preserve">Web application for movie screening seat reservation. It will allow management of </w:t>
+      </w:r>
+      <w:proofErr w:type="spellStart"/>
       <w:r>
         <w:rPr>
           <w:i/>
           <w:lang w:val="en-GB"/>
         </w:rPr>
-        <w:t>nsert a translation of the description</w:t>
-      </w:r>
+        <w:t>theaters</w:t>
+      </w:r>
+      <w:proofErr w:type="spellEnd"/>
       <w:r>
         <w:rPr>
           <w:i/>
           <w:lang w:val="en-GB"/>
         </w:rPr>
-        <w:t>.</w:t>
+        <w:t>, movies, screenings, movie genres and the ability to edit permissions for some roles. Login and registration will be handled by two-phase verification using emails.</w:t>
       </w:r>
     </w:p>
     <w:p>
@@ -3188,6 +3148,13 @@
           <w:lang w:val="en-GB"/>
         </w:rPr>
         <w:t>Keywords:</w:t>
+      </w:r>
+      <w:r>
+        <w:rPr>
+          <w:i/>
+          <w:lang w:val="en-GB"/>
+        </w:rPr>
+        <w:t xml:space="preserve"> seat reservation, two-phase verification</w:t>
       </w:r>
     </w:p>
     <w:p>
@@ -4546,16 +4513,131 @@
     </w:p>
     <w:p>
       <w:r>
-        <w:t xml:space="preserve">Zapište účel </w:t>
-      </w:r>
-      <w:r>
-        <w:t>webu, a proč</w:t>
-      </w:r>
-      <w:r>
-        <w:t xml:space="preserve"> jste si toto téma vybrali.</w:t>
-      </w:r>
-    </w:p>
-    <w:p/>
+        <w:t xml:space="preserve">Jako maturitní projekt jsem se rozhodl vytvořit zjednodušenou </w:t>
+      </w:r>
+      <w:r>
+        <w:t>aplikaci pro rezervování sedadel na promítání filmů</w:t>
+      </w:r>
+      <w:r>
+        <w:t xml:space="preserve">, která </w:t>
+      </w:r>
+      <w:r>
+        <w:t>umožní kompletní správu kin včetně sálů, filmů a jejich promítání</w:t>
+      </w:r>
+      <w:r>
+        <w:t>.</w:t>
+      </w:r>
+      <w:r>
+        <w:t xml:space="preserve"> </w:t>
+      </w:r>
+      <w:r>
+        <w:t xml:space="preserve"> </w:t>
+      </w:r>
+      <w:r>
+        <w:t>Také bude umět posílat uživatelům, kteří jsou přihlášeni</w:t>
+      </w:r>
+      <w:r>
+        <w:t>,</w:t>
+      </w:r>
+      <w:r>
+        <w:t xml:space="preserve"> k odběru novinky (nově přidané filmy)</w:t>
+      </w:r>
+      <w:r>
+        <w:t>.</w:t>
+      </w:r>
+    </w:p>
+    <w:p>
+      <w:r>
+        <w:t xml:space="preserve">Tato aplikace by neměla sloužit sama o sobě k zisku peněz. Byla by doplňkem k existujícímu podnikání ve filmovém průmyslu. Poskytla by jednoduše dosažitelné informace pro zákazníky stejně jako umožnila jednoduchou </w:t>
+      </w:r>
+      <w:r>
+        <w:t>s</w:t>
+      </w:r>
+      <w:r>
+        <w:t xml:space="preserve">právu zaměstnancům za to zodpovědným. </w:t>
+      </w:r>
+    </w:p>
+    <w:p>
+      <w:r>
+        <w:t>Ke konci studia na střední škole jsem chtěl zhotovit nějakou webovou aplikaci, za kterou by se nemusela (s přivřenýma očima a s přihlédnutím, že na tom budu pracovat sám)</w:t>
+      </w:r>
+      <w:r>
+        <w:t xml:space="preserve"> stydět </w:t>
+      </w:r>
+      <w:r>
+        <w:t xml:space="preserve">žádná větší firma jak po vzhledové, tak po funkční stránce. </w:t>
+      </w:r>
+    </w:p>
+    <w:p>
+      <w:r>
+        <w:t>Pro tento konkrétní projekt jsem se rozhodl, protože mi jsou filmy celkem blízké</w:t>
+      </w:r>
+      <w:r>
+        <w:t>,</w:t>
+      </w:r>
+      <w:r>
+        <w:t xml:space="preserve"> protože jsem si nedokázal vybrat zaměření internetového obchodu, který se stal pro maturitní práce standardem.</w:t>
+      </w:r>
+    </w:p>
+    <w:p>
+      <w:r>
+        <w:t xml:space="preserve"> Aplikace bude rozdělena do tří serverů, Node.js s pomocí knihovny </w:t>
+      </w:r>
+      <w:proofErr w:type="spellStart"/>
+      <w:r>
+        <w:t>React</w:t>
+      </w:r>
+      <w:proofErr w:type="spellEnd"/>
+      <w:r>
+        <w:t xml:space="preserve"> pro </w:t>
+      </w:r>
+      <w:proofErr w:type="spellStart"/>
+      <w:r>
+        <w:t>frontend</w:t>
+      </w:r>
+      <w:proofErr w:type="spellEnd"/>
+      <w:r>
+        <w:t xml:space="preserve">, </w:t>
+      </w:r>
+      <w:proofErr w:type="spellStart"/>
+      <w:r>
+        <w:t>Spring</w:t>
+      </w:r>
+      <w:proofErr w:type="spellEnd"/>
+      <w:r>
+        <w:t xml:space="preserve"> </w:t>
+      </w:r>
+      <w:proofErr w:type="spellStart"/>
+      <w:r>
+        <w:t>Boot</w:t>
+      </w:r>
+      <w:proofErr w:type="spellEnd"/>
+      <w:r>
+        <w:t xml:space="preserve"> pro </w:t>
+      </w:r>
+      <w:proofErr w:type="spellStart"/>
+      <w:r>
+        <w:t>back</w:t>
+      </w:r>
+      <w:r>
+        <w:t>end</w:t>
+      </w:r>
+      <w:proofErr w:type="spellEnd"/>
+      <w:r>
+        <w:t xml:space="preserve"> a </w:t>
+      </w:r>
+      <w:proofErr w:type="spellStart"/>
+      <w:r>
+        <w:t>MongoDB</w:t>
+      </w:r>
+      <w:proofErr w:type="spellEnd"/>
+      <w:r>
+        <w:t xml:space="preserve"> jako databáze zajistí uchovávání dat.</w:t>
+      </w:r>
+      <w:r>
+        <w:t xml:space="preserve"> Pro toto řešení jsem se rozhodl, protože bych se chtěl zdokonalit ve výše uvedených technologiích a to, protože v nich vidím největší budoucnost. </w:t>
+      </w:r>
+    </w:p>
     <w:p>
       <w:pPr>
         <w:pStyle w:val="Nadpis1"/>
@@ -4571,55 +4653,183 @@
       <w:bookmarkEnd w:id="1"/>
     </w:p>
     <w:p>
-      <w:r>
-        <w:t>Zapište důvod, proč</w:t>
-      </w:r>
-      <w:r>
-        <w:t xml:space="preserve"> je vhodné pro</w:t>
-      </w:r>
-      <w:r>
-        <w:t>vést analýzu obdobných stránek…</w:t>
-      </w:r>
-    </w:p>
+      <w:pPr>
+        <w:rPr>
+          <w:rFonts w:ascii="Arial" w:hAnsi="Arial"/>
+          <w:b/>
+          <w:bCs/>
+          <w:iCs/>
+          <w:color w:val="000000"/>
+          <w:sz w:val="28"/>
+          <w:szCs w:val="22"/>
+        </w:rPr>
+      </w:pPr>
+      <w:bookmarkStart w:id="2" w:name="_Toc512415386"/>
+      <w:r>
+        <w:t>Analýzu je důležité provádět při každém vývoji nové aplikace zejména proto, abychom zjistili, jakou můžeme nabídnout konkurenční výhodu, čemu se vyhnout, anebo co je dobré z ostatních projektů převzít, případně vylepšit.</w:t>
+      </w:r>
+    </w:p>
+    <w:bookmarkEnd w:id="2"/>
     <w:p>
       <w:pPr>
         <w:pStyle w:val="Nadpis2"/>
       </w:pPr>
-      <w:bookmarkStart w:id="2" w:name="_Toc512415386"/>
-      <w:r>
-        <w:t>Zapište n</w:t>
-      </w:r>
-      <w:r>
-        <w:t>ázev prvního webu</w:t>
-      </w:r>
-      <w:bookmarkEnd w:id="2"/>
-    </w:p>
-    <w:p>
-      <w:r>
-        <w:t>Adresa: http://</w:t>
-      </w:r>
-      <w:r>
-        <w:t xml:space="preserve"> …</w:t>
-      </w:r>
-    </w:p>
-    <w:p>
-      <w:r>
-        <w:t>Popište</w:t>
-      </w:r>
-      <w:r>
-        <w:t xml:space="preserve"> web …</w:t>
+      <w:r>
+        <w:t>CineStar</w:t>
+      </w:r>
+    </w:p>
+    <w:p>
+      <w:r>
+        <w:t xml:space="preserve">Adresa: </w:t>
+      </w:r>
+      <w:hyperlink r:id="rId11" w:history="1">
+        <w:r>
+          <w:rPr>
+            <w:rStyle w:val="Hypertextovodkaz"/>
+          </w:rPr>
+          <w:t>cinestar.cz</w:t>
+        </w:r>
+      </w:hyperlink>
+    </w:p>
+    <w:p>
+      <w:pPr>
+        <w:keepNext/>
+      </w:pPr>
+      <w:r>
+        <w:rPr>
+          <w:noProof/>
+        </w:rPr>
+        <w:drawing>
+          <wp:inline distT="0" distB="0" distL="0" distR="0" wp14:anchorId="00C9074B" wp14:editId="3B298277">
+            <wp:extent cx="4831308" cy="2719346"/>
+            <wp:effectExtent l="0" t="0" r="7620" b="5080"/>
+            <wp:docPr id="1663171333" name="Obrázek 1" descr="Obsah obrázku text, oblečení, snímek obrazovky, Digitální kompozice&#10;&#10;Popis byl vytvořen automaticky"/>
+            <wp:cNvGraphicFramePr>
+              <a:graphicFrameLocks xmlns:a="http://schemas.openxmlformats.org/drawingml/2006/main" noChangeAspect="1"/>
+            </wp:cNvGraphicFramePr>
+            <a:graphic xmlns:a="http://schemas.openxmlformats.org/drawingml/2006/main">
+              <a:graphicData uri="http://schemas.openxmlformats.org/drawingml/2006/picture">
+                <pic:pic xmlns:pic="http://schemas.openxmlformats.org/drawingml/2006/picture">
+                  <pic:nvPicPr>
+                    <pic:cNvPr id="1663171333" name="Obrázek 1" descr="Obsah obrázku text, oblečení, snímek obrazovky, Digitální kompozice&#10;&#10;Popis byl vytvořen automaticky"/>
+                    <pic:cNvPicPr/>
+                  </pic:nvPicPr>
+                  <pic:blipFill>
+                    <a:blip r:embed="rId12" cstate="print">
+                      <a:extLst>
+                        <a:ext uri="{28A0092B-C50C-407E-A947-70E740481C1C}">
+                          <a14:useLocalDpi xmlns:a14="http://schemas.microsoft.com/office/drawing/2010/main" val="0"/>
+                        </a:ext>
+                      </a:extLst>
+                    </a:blip>
+                    <a:stretch>
+                      <a:fillRect/>
+                    </a:stretch>
+                  </pic:blipFill>
+                  <pic:spPr>
+                    <a:xfrm>
+                      <a:off x="0" y="0"/>
+                      <a:ext cx="4839375" cy="2723886"/>
+                    </a:xfrm>
+                    <a:prstGeom prst="rect">
+                      <a:avLst/>
+                    </a:prstGeom>
+                  </pic:spPr>
+                </pic:pic>
+              </a:graphicData>
+            </a:graphic>
+          </wp:inline>
+        </w:drawing>
+      </w:r>
+    </w:p>
+    <w:p>
+      <w:pPr>
+        <w:pStyle w:val="Titulek"/>
+        <w:jc w:val="center"/>
+      </w:pPr>
+      <w:r>
+        <w:t xml:space="preserve">Obrázek </w:t>
+      </w:r>
+      <w:fldSimple w:instr=" SEQ Obrázek \* ARABIC ">
+        <w:r>
+          <w:rPr>
+            <w:noProof/>
+          </w:rPr>
+          <w:t>1</w:t>
+        </w:r>
+      </w:fldSimple>
+      <w:r>
+        <w:t>: CineStar (zdroj: vlastní)</w:t>
+      </w:r>
+    </w:p>
+    <w:p>
+      <w:pPr>
+        <w:rPr>
+          <w:rFonts w:ascii="Arial" w:hAnsi="Arial"/>
+          <w:b/>
+          <w:bCs/>
+          <w:szCs w:val="22"/>
+        </w:rPr>
+      </w:pPr>
+      <w:bookmarkStart w:id="3" w:name="_Toc512415387"/>
+      <w:r>
+        <w:t xml:space="preserve">CineStar je síť multikin s největší hustotou pokrytí v republice. Účelem webové stránky je informovat širokou veřejnost o programu kin (případně i jejich poloze) a samozřejmě umožňuje rezervaci míst na určitá promítání filmů. Po prvním vstoupení na stránku se ukáže mapa republiky s možností vybrat kino jehož program uživatele zajímá. Stránka s detaily kin se pak </w:t>
+      </w:r>
+      <w:proofErr w:type="gramStart"/>
+      <w:r>
+        <w:t>liší</w:t>
+      </w:r>
+      <w:proofErr w:type="gramEnd"/>
+      <w:r>
+        <w:t xml:space="preserve"> jen nejspodnější částí, kde se nachází program kina s jeho adresou a kontaktem. Toto řešení mi nepřijde nejlepší, protože uživatele, byť jen poprvé, zdržuje od vybrání filmu. Dále bych ocenil možnost v detailu filmu mít možnost provést rezervaci. </w:t>
       </w:r>
     </w:p>
     <w:p>
       <w:pPr>
         <w:pStyle w:val="Nadpis3"/>
       </w:pPr>
-      <w:bookmarkStart w:id="3" w:name="_Toc512415387"/>
-      <w:r>
+      <w:r>
+        <w:lastRenderedPageBreak/>
         <w:t>Kladné stránky</w:t>
       </w:r>
       <w:bookmarkEnd w:id="3"/>
     </w:p>
+    <w:p>
+      <w:pPr>
+        <w:pStyle w:val="Odstavecseseznamem"/>
+        <w:numPr>
+          <w:ilvl w:val="0"/>
+          <w:numId w:val="10"/>
+        </w:numPr>
+      </w:pPr>
+      <w:r>
+        <w:t>Přehledný program</w:t>
+      </w:r>
+    </w:p>
+    <w:p>
+      <w:pPr>
+        <w:pStyle w:val="Odstavecseseznamem"/>
+        <w:numPr>
+          <w:ilvl w:val="0"/>
+          <w:numId w:val="10"/>
+        </w:numPr>
+      </w:pPr>
+      <w:r>
+        <w:t>V programu jsou náhledy na filmy</w:t>
+      </w:r>
+    </w:p>
+    <w:p>
+      <w:pPr>
+        <w:pStyle w:val="Odstavecseseznamem"/>
+        <w:numPr>
+          <w:ilvl w:val="0"/>
+          <w:numId w:val="10"/>
+        </w:numPr>
+      </w:pPr>
+      <w:r>
+        <w:t>Filmy je možné filtrovat pomoví kategorií</w:t>
+      </w:r>
+    </w:p>
     <w:p/>
     <w:p>
       <w:pPr>
@@ -4630,6 +4840,259 @@
         <w:t>Záporné stránky</w:t>
       </w:r>
       <w:bookmarkEnd w:id="4"/>
+    </w:p>
+    <w:p>
+      <w:pPr>
+        <w:pStyle w:val="Odstavecseseznamem"/>
+        <w:numPr>
+          <w:ilvl w:val="0"/>
+          <w:numId w:val="11"/>
+        </w:numPr>
+      </w:pPr>
+      <w:r>
+        <w:t xml:space="preserve">Složitější cesta k programu </w:t>
+      </w:r>
+    </w:p>
+    <w:p>
+      <w:pPr>
+        <w:pStyle w:val="Odstavecseseznamem"/>
+        <w:numPr>
+          <w:ilvl w:val="0"/>
+          <w:numId w:val="11"/>
+        </w:numPr>
+      </w:pPr>
+      <w:r>
+        <w:t xml:space="preserve">V detailu filmu není možné provést rezervaci </w:t>
+      </w:r>
+    </w:p>
+    <w:p>
+      <w:pPr>
+        <w:pStyle w:val="Odstavecseseznamem"/>
+        <w:numPr>
+          <w:ilvl w:val="0"/>
+          <w:numId w:val="11"/>
+        </w:numPr>
+      </w:pPr>
+      <w:r>
+        <w:t>Je možné si prohlédnout filmy promítané jen ve vybraném kině</w:t>
+      </w:r>
+    </w:p>
+    <w:p>
+      <w:pPr>
+        <w:pStyle w:val="Nadpis2"/>
+      </w:pPr>
+      <w:proofErr w:type="spellStart"/>
+      <w:r>
+        <w:t>Cinema</w:t>
+      </w:r>
+      <w:proofErr w:type="spellEnd"/>
+      <w:r>
+        <w:t xml:space="preserve"> City</w:t>
+      </w:r>
+    </w:p>
+    <w:p>
+      <w:r>
+        <w:t xml:space="preserve">Adresa: </w:t>
+      </w:r>
+      <w:hyperlink r:id="rId13" w:history="1">
+        <w:r>
+          <w:rPr>
+            <w:rStyle w:val="Hypertextovodkaz"/>
+          </w:rPr>
+          <w:t>cinemacity.cz</w:t>
+        </w:r>
+      </w:hyperlink>
+    </w:p>
+    <w:p>
+      <w:pPr>
+        <w:keepNext/>
+      </w:pPr>
+      <w:r>
+        <w:rPr>
+          <w:noProof/>
+        </w:rPr>
+        <w:drawing>
+          <wp:inline distT="0" distB="0" distL="0" distR="0" wp14:anchorId="49BF2B8E" wp14:editId="45F6D3FB">
+            <wp:extent cx="5041127" cy="2835634"/>
+            <wp:effectExtent l="0" t="0" r="7620" b="3175"/>
+            <wp:docPr id="1701592198" name="Obrázek 1" descr="Obsah obrázku text, snímek obrazovky, grafický design, osoba&#10;&#10;Popis byl vytvořen automaticky"/>
+            <wp:cNvGraphicFramePr>
+              <a:graphicFrameLocks xmlns:a="http://schemas.openxmlformats.org/drawingml/2006/main" noChangeAspect="1"/>
+            </wp:cNvGraphicFramePr>
+            <a:graphic xmlns:a="http://schemas.openxmlformats.org/drawingml/2006/main">
+              <a:graphicData uri="http://schemas.openxmlformats.org/drawingml/2006/picture">
+                <pic:pic xmlns:pic="http://schemas.openxmlformats.org/drawingml/2006/picture">
+                  <pic:nvPicPr>
+                    <pic:cNvPr id="1701592198" name="Obrázek 1" descr="Obsah obrázku text, snímek obrazovky, grafický design, osoba&#10;&#10;Popis byl vytvořen automaticky"/>
+                    <pic:cNvPicPr/>
+                  </pic:nvPicPr>
+                  <pic:blipFill>
+                    <a:blip r:embed="rId14"/>
+                    <a:stretch>
+                      <a:fillRect/>
+                    </a:stretch>
+                  </pic:blipFill>
+                  <pic:spPr>
+                    <a:xfrm>
+                      <a:off x="0" y="0"/>
+                      <a:ext cx="5059904" cy="2846196"/>
+                    </a:xfrm>
+                    <a:prstGeom prst="rect">
+                      <a:avLst/>
+                    </a:prstGeom>
+                  </pic:spPr>
+                </pic:pic>
+              </a:graphicData>
+            </a:graphic>
+          </wp:inline>
+        </w:drawing>
+      </w:r>
+    </w:p>
+    <w:p>
+      <w:pPr>
+        <w:pStyle w:val="Titulek"/>
+        <w:jc w:val="center"/>
+      </w:pPr>
+      <w:r>
+        <w:t xml:space="preserve">Obrázek </w:t>
+      </w:r>
+      <w:fldSimple w:instr=" SEQ Obrázek \* ARABIC ">
+        <w:r>
+          <w:rPr>
+            <w:noProof/>
+          </w:rPr>
+          <w:t>2</w:t>
+        </w:r>
+      </w:fldSimple>
+      <w:r>
+        <w:t xml:space="preserve">: </w:t>
+      </w:r>
+      <w:proofErr w:type="spellStart"/>
+      <w:r>
+        <w:t>Cinema</w:t>
+      </w:r>
+      <w:proofErr w:type="spellEnd"/>
+      <w:r>
+        <w:t xml:space="preserve"> City (zdroj: vlastní)</w:t>
+      </w:r>
+    </w:p>
+    <w:p>
+      <w:proofErr w:type="spellStart"/>
+      <w:r>
+        <w:t>Cinema</w:t>
+      </w:r>
+      <w:proofErr w:type="spellEnd"/>
+      <w:r>
+        <w:t xml:space="preserve"> City je nadnárodní síť multikin s kořeny v Izraeli. Účel webové stránky se stejný jako u CineStar, a to informovat a rezervovat. Na úvodní stránce je možnost si prohlédnout nabídku filmů. Z počátku všechny filmy v různých kategoriích (promítáme, budeme promítat, speciální projekce a rodinné filmy), nebo při výběru kina už konkrétní </w:t>
+      </w:r>
+      <w:r>
+        <w:lastRenderedPageBreak/>
+        <w:t>program na určitý den (s výjimkou projekcí naplánovaných na dlouho dopředu). U každého filmu je jeho náhled (při kliku na něj se přehraje trailer na film) a nejpodstatnější informace o filmu. Posledním zobrazením filmů je „Podle filmu“ kde se po vybrání konkrétního filmu zobrazí všechna promítání tohoto filmu ve vybraný den.</w:t>
+      </w:r>
+    </w:p>
+    <w:p>
+      <w:pPr>
+        <w:pStyle w:val="Nadpis3"/>
+      </w:pPr>
+      <w:r>
+        <w:t>Kladné stránky</w:t>
+      </w:r>
+    </w:p>
+    <w:p>
+      <w:pPr>
+        <w:pStyle w:val="Odstavecseseznamem"/>
+        <w:numPr>
+          <w:ilvl w:val="0"/>
+          <w:numId w:val="12"/>
+        </w:numPr>
+      </w:pPr>
+      <w:r>
+        <w:t>Trailery na filmy</w:t>
+      </w:r>
+    </w:p>
+    <w:p>
+      <w:pPr>
+        <w:pStyle w:val="Odstavecseseznamem"/>
+        <w:numPr>
+          <w:ilvl w:val="0"/>
+          <w:numId w:val="12"/>
+        </w:numPr>
+      </w:pPr>
+      <w:r>
+        <w:t>Je možné rezervovat promítání z detailu filmy</w:t>
+      </w:r>
+    </w:p>
+    <w:p>
+      <w:pPr>
+        <w:pStyle w:val="Odstavecseseznamem"/>
+        <w:numPr>
+          <w:ilvl w:val="0"/>
+          <w:numId w:val="12"/>
+        </w:numPr>
+      </w:pPr>
+      <w:r>
+        <w:t>Možnost prohlédnout si celou nabídku filmů</w:t>
+      </w:r>
+    </w:p>
+    <w:p>
+      <w:pPr>
+        <w:pStyle w:val="Nadpis3"/>
+      </w:pPr>
+      <w:r>
+        <w:t>Záporné stránky</w:t>
+      </w:r>
+    </w:p>
+    <w:p>
+      <w:pPr>
+        <w:pStyle w:val="Odstavecseseznamem"/>
+        <w:numPr>
+          <w:ilvl w:val="0"/>
+          <w:numId w:val="13"/>
+        </w:numPr>
+      </w:pPr>
+      <w:r>
+        <w:t>Po vybrání kina se není možné vrátit do stavu nevybraného kina</w:t>
+      </w:r>
+    </w:p>
+    <w:p>
+      <w:pPr>
+        <w:pStyle w:val="Odstavecseseznamem"/>
+        <w:numPr>
+          <w:ilvl w:val="0"/>
+          <w:numId w:val="13"/>
+        </w:numPr>
+      </w:pPr>
+      <w:r>
+        <w:t>Vyhledávání filmu podle žánru je možné jen při vybraném kině</w:t>
+      </w:r>
+    </w:p>
+    <w:p>
+      <w:pPr>
+        <w:pStyle w:val="Odstavecseseznamem"/>
+        <w:numPr>
+          <w:ilvl w:val="0"/>
+          <w:numId w:val="13"/>
+        </w:numPr>
+      </w:pPr>
+      <w:r>
+        <w:t xml:space="preserve">Program by mi více vyhovoval jako </w:t>
+      </w:r>
+      <w:proofErr w:type="spellStart"/>
+      <w:r>
+        <w:t>one</w:t>
+      </w:r>
+      <w:proofErr w:type="spellEnd"/>
+      <w:r>
+        <w:t xml:space="preserve"> </w:t>
+      </w:r>
+      <w:proofErr w:type="spellStart"/>
+      <w:r>
+        <w:t>page</w:t>
+      </w:r>
+      <w:proofErr w:type="spellEnd"/>
+      <w:r>
+        <w:t xml:space="preserve"> s odkazy v hlavičce na jednotlivé dny</w:t>
+      </w:r>
     </w:p>
     <w:p>
       <w:pPr>
@@ -4643,76 +5106,218 @@
     </w:p>
     <w:p>
       <w:pPr>
-        <w:pStyle w:val="Nadpis1"/>
-      </w:pPr>
-      <w:bookmarkStart w:id="5" w:name="_Toc512415389"/>
+        <w:pStyle w:val="Odstavecseseznamem"/>
+        <w:numPr>
+          <w:ilvl w:val="0"/>
+          <w:numId w:val="13"/>
+        </w:numPr>
+      </w:pPr>
+    </w:p>
+    <w:p>
+      <w:pPr>
+        <w:pStyle w:val="Nadpis2"/>
+      </w:pPr>
+      <w:r>
+        <w:t xml:space="preserve">Kino Světozor </w:t>
+      </w:r>
+    </w:p>
+    <w:p>
+      <w:r>
+        <w:t xml:space="preserve">Adresa: </w:t>
+      </w:r>
+      <w:hyperlink r:id="rId15" w:history="1">
+        <w:r>
+          <w:rPr>
+            <w:rStyle w:val="Hypertextovodkaz"/>
+          </w:rPr>
+          <w:t>kinosvetoz</w:t>
+        </w:r>
+        <w:r>
+          <w:rPr>
+            <w:rStyle w:val="Hypertextovodkaz"/>
+          </w:rPr>
+          <w:t>o</w:t>
+        </w:r>
+        <w:r>
+          <w:rPr>
+            <w:rStyle w:val="Hypertextovodkaz"/>
+          </w:rPr>
+          <w:t>r.cz</w:t>
+        </w:r>
+      </w:hyperlink>
+    </w:p>
+    <w:p>
+      <w:pPr>
+        <w:keepNext/>
+      </w:pPr>
+      <w:r>
+        <w:rPr>
+          <w:b/>
+          <w:bCs/>
+          <w:noProof/>
+        </w:rPr>
+        <w:drawing>
+          <wp:inline distT="0" distB="0" distL="0" distR="0" wp14:anchorId="66390F82" wp14:editId="19006248">
+            <wp:extent cx="5209953" cy="2930600"/>
+            <wp:effectExtent l="0" t="0" r="0" b="3175"/>
+            <wp:docPr id="1541692881" name="Obrázek 1" descr="Obsah obrázku text, snímek obrazovky, software, Multimediální software&#10;&#10;Popis byl vytvořen automaticky"/>
+            <wp:cNvGraphicFramePr>
+              <a:graphicFrameLocks xmlns:a="http://schemas.openxmlformats.org/drawingml/2006/main" noChangeAspect="1"/>
+            </wp:cNvGraphicFramePr>
+            <a:graphic xmlns:a="http://schemas.openxmlformats.org/drawingml/2006/main">
+              <a:graphicData uri="http://schemas.openxmlformats.org/drawingml/2006/picture">
+                <pic:pic xmlns:pic="http://schemas.openxmlformats.org/drawingml/2006/picture">
+                  <pic:nvPicPr>
+                    <pic:cNvPr id="1541692881" name="Obrázek 1" descr="Obsah obrázku text, snímek obrazovky, software, Multimediální software&#10;&#10;Popis byl vytvořen automaticky"/>
+                    <pic:cNvPicPr/>
+                  </pic:nvPicPr>
+                  <pic:blipFill>
+                    <a:blip r:embed="rId16"/>
+                    <a:stretch>
+                      <a:fillRect/>
+                    </a:stretch>
+                  </pic:blipFill>
+                  <pic:spPr>
+                    <a:xfrm>
+                      <a:off x="0" y="0"/>
+                      <a:ext cx="5237354" cy="2946013"/>
+                    </a:xfrm>
+                    <a:prstGeom prst="rect">
+                      <a:avLst/>
+                    </a:prstGeom>
+                  </pic:spPr>
+                </pic:pic>
+              </a:graphicData>
+            </a:graphic>
+          </wp:inline>
+        </w:drawing>
+      </w:r>
+    </w:p>
+    <w:p>
+      <w:pPr>
+        <w:pStyle w:val="Titulek"/>
+        <w:jc w:val="center"/>
+      </w:pPr>
+      <w:r>
+        <w:t xml:space="preserve">Obrázek </w:t>
+      </w:r>
+      <w:fldSimple w:instr=" SEQ Obrázek \* ARABIC ">
+        <w:r>
+          <w:rPr>
+            <w:noProof/>
+          </w:rPr>
+          <w:t>3</w:t>
+        </w:r>
+      </w:fldSimple>
+      <w:r>
+        <w:t>: Kino Světozor (zdroj: vlastní)</w:t>
+      </w:r>
+    </w:p>
+    <w:p>
+      <w:r>
+        <w:t xml:space="preserve">Stránka spojuje program několika menších pražských kin. I proto si může stránka dovolit být poměrně jednoduchá a přehledná. Nejdůležitější částí stránky je filtrovací formulář a program, který je umístěný hned pod ním. Program je možné přepínat mezi časovým (ten je vidět na ukázce) a filmovým (skládá se z dlaždic s náhledem na film a jeho jménem). Detail filmu se zobrazí jako </w:t>
+      </w:r>
+      <w:proofErr w:type="spellStart"/>
+      <w:r>
+        <w:t>popup</w:t>
+      </w:r>
+      <w:proofErr w:type="spellEnd"/>
+      <w:r>
+        <w:t xml:space="preserve"> s termíny projekce, ale rezervovat je možné jen nejbližší termín promítání.</w:t>
+      </w:r>
+    </w:p>
+    <w:p>
+      <w:pPr>
+        <w:pStyle w:val="Nadpis3"/>
+      </w:pPr>
+      <w:r>
+        <w:t>Kladné stránky</w:t>
+      </w:r>
+    </w:p>
+    <w:p>
+      <w:pPr>
+        <w:pStyle w:val="Odstavecseseznamem"/>
+        <w:numPr>
+          <w:ilvl w:val="0"/>
+          <w:numId w:val="14"/>
+        </w:numPr>
+      </w:pPr>
+      <w:r>
+        <w:t>V detailu filmu je možnost přehrát si trailer</w:t>
+      </w:r>
+    </w:p>
+    <w:p>
+      <w:pPr>
+        <w:pStyle w:val="Odstavecseseznamem"/>
+        <w:numPr>
+          <w:ilvl w:val="0"/>
+          <w:numId w:val="14"/>
+        </w:numPr>
+      </w:pPr>
+      <w:r>
+        <w:t>Přehledný program</w:t>
+      </w:r>
+    </w:p>
+    <w:p>
+      <w:pPr>
+        <w:pStyle w:val="Odstavecseseznamem"/>
+        <w:numPr>
+          <w:ilvl w:val="0"/>
+          <w:numId w:val="14"/>
+        </w:numPr>
+      </w:pPr>
+      <w:r>
+        <w:t xml:space="preserve">Jednoduchý a funkční </w:t>
+      </w:r>
+      <w:proofErr w:type="spellStart"/>
+      <w:r>
+        <w:t>dezign</w:t>
+      </w:r>
+      <w:proofErr w:type="spellEnd"/>
+    </w:p>
+    <w:p>
+      <w:pPr>
+        <w:pStyle w:val="Nadpis3"/>
+      </w:pPr>
       <w:r>
         <w:lastRenderedPageBreak/>
-        <w:t>Návrh projektu</w:t>
-      </w:r>
-      <w:bookmarkEnd w:id="5"/>
-    </w:p>
-    <w:p>
-      <w:pPr>
-        <w:pStyle w:val="Nadpis2"/>
-      </w:pPr>
-      <w:bookmarkStart w:id="6" w:name="_Toc512415390"/>
-      <w:r>
-        <w:t>Cílové skupiny</w:t>
-      </w:r>
-      <w:bookmarkEnd w:id="6"/>
-    </w:p>
-    <w:p>
-      <w:r>
-        <w:t>Popište, pro koho budou webové stránky určeny.</w:t>
-      </w:r>
-    </w:p>
-    <w:p>
-      <w:pPr>
-        <w:pStyle w:val="Nadpis2"/>
-      </w:pPr>
-      <w:bookmarkStart w:id="7" w:name="_Toc512415391"/>
-      <w:r>
-        <w:t>Administrace webu</w:t>
-      </w:r>
-      <w:bookmarkEnd w:id="7"/>
-    </w:p>
-    <w:p>
-      <w:r>
-        <w:t>Popište, kdo bude spravovat obsah webu a vložte odkaz na use case diagram vložený jako obrázek do příloh.</w:t>
-      </w:r>
-    </w:p>
-    <w:p>
-      <w:pPr>
-        <w:pStyle w:val="Nadpis2"/>
-      </w:pPr>
-      <w:bookmarkStart w:id="8" w:name="_Toc512415392"/>
-      <w:r>
-        <w:t>Databáze</w:t>
-      </w:r>
-      <w:bookmarkEnd w:id="8"/>
-    </w:p>
-    <w:p>
-      <w:r>
-        <w:t>Popište strukturu databáze a vložte odkaz na E-R diagram s viditelnou strukturou tabulek a vyznačenými spojnicemi relací, vložený jako obrázek do příloh.</w:t>
-      </w:r>
-    </w:p>
-    <w:p>
-      <w:pPr>
-        <w:pStyle w:val="Nadpis2"/>
-      </w:pPr>
-      <w:bookmarkStart w:id="9" w:name="_Toc512415393"/>
-      <w:r>
-        <w:t>Design a responzivita</w:t>
-      </w:r>
-      <w:bookmarkEnd w:id="9"/>
-    </w:p>
-    <w:p>
-      <w:r>
-        <w:t>Popište způsob řešení responzivního zobrazení, uveďte rozlišení, při kterém se bude měnit menu, sloupcové uspořádání obsahu apod. Vložte schématické návrhy designu</w:t>
-      </w:r>
-      <w:r>
-        <w:t xml:space="preserve"> a odkaz na screenshoty stránek zobrazených na různých zařízeních, vložené do příloh.</w:t>
+        <w:t>Záporné stránky</w:t>
+      </w:r>
+    </w:p>
+    <w:p>
+      <w:pPr>
+        <w:pStyle w:val="Odstavecseseznamem"/>
+        <w:numPr>
+          <w:ilvl w:val="0"/>
+          <w:numId w:val="15"/>
+        </w:numPr>
+      </w:pPr>
+      <w:r>
+        <w:t>Není možné vyhledávat podle žánrů</w:t>
+      </w:r>
+    </w:p>
+    <w:p>
+      <w:pPr>
+        <w:pStyle w:val="Odstavecseseznamem"/>
+        <w:numPr>
+          <w:ilvl w:val="0"/>
+          <w:numId w:val="15"/>
+        </w:numPr>
+      </w:pPr>
+      <w:r>
+        <w:t xml:space="preserve">V detailu filmu jsem byl chvilku zmatený při vybírání konkrétního promítání </w:t>
+      </w:r>
+    </w:p>
+    <w:p>
+      <w:pPr>
+        <w:pStyle w:val="Odstavecseseznamem"/>
+        <w:numPr>
+          <w:ilvl w:val="0"/>
+          <w:numId w:val="15"/>
+        </w:numPr>
+      </w:pPr>
+      <w:r>
+        <w:t>Na stránce není moc obsahu pro inspiraci</w:t>
       </w:r>
     </w:p>
     <w:p>
@@ -4729,56 +5334,527 @@
       <w:pPr>
         <w:pStyle w:val="Nadpis1"/>
       </w:pPr>
-      <w:bookmarkStart w:id="10" w:name="_Toc512415394"/>
+      <w:bookmarkStart w:id="5" w:name="_Toc512415389"/>
       <w:r>
         <w:lastRenderedPageBreak/>
-        <w:t xml:space="preserve">Popis </w:t>
-      </w:r>
-      <w:r>
-        <w:t>projektu</w:t>
-      </w:r>
-      <w:bookmarkEnd w:id="10"/>
-    </w:p>
-    <w:p>
-      <w:r>
-        <w:t>Uveďte členění následujícího popisu.</w:t>
-      </w:r>
+        <w:t>Návrh projektu</w:t>
+      </w:r>
+      <w:bookmarkEnd w:id="5"/>
     </w:p>
     <w:p>
       <w:pPr>
         <w:pStyle w:val="Nadpis2"/>
       </w:pPr>
-      <w:bookmarkStart w:id="11" w:name="_Toc512415395"/>
+      <w:bookmarkStart w:id="6" w:name="_Toc512415390"/>
+      <w:r>
+        <w:t>Cílové skupiny</w:t>
+      </w:r>
+      <w:bookmarkEnd w:id="6"/>
+    </w:p>
+    <w:p>
+      <w:r>
+        <w:t xml:space="preserve">Lidé, </w:t>
+      </w:r>
+      <w:r>
+        <w:t>kteří rádi chodí do kina, aby se podívali na film.</w:t>
+      </w:r>
+    </w:p>
+    <w:p>
+      <w:pPr>
+        <w:pStyle w:val="Nadpis2"/>
+      </w:pPr>
+      <w:r>
+        <w:t>Popis projektu</w:t>
+      </w:r>
+    </w:p>
+    <w:p>
+      <w:r>
+        <w:t xml:space="preserve">Projekt jako celek bude rozdělen do tří samostatných </w:t>
+      </w:r>
+      <w:r>
+        <w:t xml:space="preserve">částí (serverů).  O ukládání dat se bude starat databázový server </w:t>
+      </w:r>
       <w:proofErr w:type="spellStart"/>
       <w:r>
+        <w:t>MongoDB</w:t>
+      </w:r>
+      <w:proofErr w:type="spellEnd"/>
+      <w:r>
+        <w:t xml:space="preserve">, přístup k němu bude zprostředkovávat </w:t>
+      </w:r>
+      <w:proofErr w:type="spellStart"/>
+      <w:r>
+        <w:t>backendová</w:t>
+      </w:r>
+      <w:proofErr w:type="spellEnd"/>
+      <w:r>
+        <w:t xml:space="preserve"> část napsaná v jazyku Java za použití frameworku </w:t>
+      </w:r>
+      <w:proofErr w:type="spellStart"/>
+      <w:r>
+        <w:t>Spring</w:t>
+      </w:r>
+      <w:proofErr w:type="spellEnd"/>
+      <w:r>
+        <w:t xml:space="preserve"> </w:t>
+      </w:r>
+      <w:proofErr w:type="spellStart"/>
+      <w:r>
+        <w:t>Boot</w:t>
+      </w:r>
+      <w:proofErr w:type="spellEnd"/>
+      <w:r>
+        <w:t xml:space="preserve"> skrze REST API. O prezentaci dat uživateli se bude starat </w:t>
+      </w:r>
+      <w:proofErr w:type="spellStart"/>
+      <w:r>
+        <w:t>JavaScriptový</w:t>
+      </w:r>
+      <w:proofErr w:type="spellEnd"/>
+      <w:r>
+        <w:t xml:space="preserve"> kód s využitím knihovny </w:t>
+      </w:r>
+      <w:proofErr w:type="spellStart"/>
+      <w:r>
+        <w:t>React</w:t>
+      </w:r>
+      <w:proofErr w:type="spellEnd"/>
+      <w:r>
+        <w:t>, který bude sp</w:t>
+      </w:r>
+      <w:r>
+        <w:t>u</w:t>
+      </w:r>
+      <w:r>
+        <w:t>štěn v prostředí Node.js. Toto řešení by do budoucna umožnilo snadnou rozšiřitelnost funkcionality webové aplikace i</w:t>
+      </w:r>
+      <w:r>
+        <w:t xml:space="preserve"> například vytvoření mobilní aplikace (bylo by třeba jen napsat aplikaci, protože API už by bylo hotové).</w:t>
+      </w:r>
+      <w:r>
+        <w:t xml:space="preserve"> </w:t>
+      </w:r>
+    </w:p>
+    <w:p>
+      <w:pPr>
+        <w:pStyle w:val="Nadpis2"/>
+      </w:pPr>
+      <w:r>
+        <w:lastRenderedPageBreak/>
+        <w:t>Use Case diagram</w:t>
+      </w:r>
+    </w:p>
+    <w:p>
+      <w:pPr>
+        <w:keepNext/>
+      </w:pPr>
+      <w:r>
+        <w:rPr>
+          <w:noProof/>
+        </w:rPr>
+        <w:drawing>
+          <wp:inline distT="0" distB="0" distL="0" distR="0" wp14:anchorId="2336F5B2" wp14:editId="2B6E8C1D">
+            <wp:extent cx="4319752" cy="4393986"/>
+            <wp:effectExtent l="0" t="0" r="0" b="0"/>
+            <wp:docPr id="60325509" name="Obrázek 1" descr="Obsah obrázku text, snímek obrazovky, kruh&#10;&#10;Popis byl vytvořen automaticky"/>
+            <wp:cNvGraphicFramePr>
+              <a:graphicFrameLocks xmlns:a="http://schemas.openxmlformats.org/drawingml/2006/main" noChangeAspect="1"/>
+            </wp:cNvGraphicFramePr>
+            <a:graphic xmlns:a="http://schemas.openxmlformats.org/drawingml/2006/main">
+              <a:graphicData uri="http://schemas.openxmlformats.org/drawingml/2006/picture">
+                <pic:pic xmlns:pic="http://schemas.openxmlformats.org/drawingml/2006/picture">
+                  <pic:nvPicPr>
+                    <pic:cNvPr id="60325509" name="Obrázek 1" descr="Obsah obrázku text, snímek obrazovky, kruh&#10;&#10;Popis byl vytvořen automaticky"/>
+                    <pic:cNvPicPr>
+                      <a:picLocks noChangeAspect="1" noChangeArrowheads="1"/>
+                    </pic:cNvPicPr>
+                  </pic:nvPicPr>
+                  <pic:blipFill>
+                    <a:blip r:embed="rId17">
+                      <a:extLst>
+                        <a:ext uri="{28A0092B-C50C-407E-A947-70E740481C1C}">
+                          <a14:useLocalDpi xmlns:a14="http://schemas.microsoft.com/office/drawing/2010/main" val="0"/>
+                        </a:ext>
+                      </a:extLst>
+                    </a:blip>
+                    <a:srcRect/>
+                    <a:stretch>
+                      <a:fillRect/>
+                    </a:stretch>
+                  </pic:blipFill>
+                  <pic:spPr bwMode="auto">
+                    <a:xfrm>
+                      <a:off x="0" y="0"/>
+                      <a:ext cx="4319752" cy="4393986"/>
+                    </a:xfrm>
+                    <a:prstGeom prst="rect">
+                      <a:avLst/>
+                    </a:prstGeom>
+                    <a:noFill/>
+                    <a:ln>
+                      <a:noFill/>
+                    </a:ln>
+                  </pic:spPr>
+                </pic:pic>
+              </a:graphicData>
+            </a:graphic>
+          </wp:inline>
+        </w:drawing>
+      </w:r>
+    </w:p>
+    <w:p>
+      <w:pPr>
+        <w:pStyle w:val="Titulek"/>
+        <w:jc w:val="center"/>
+      </w:pPr>
+      <w:r>
+        <w:t xml:space="preserve">Obrázek </w:t>
+      </w:r>
+      <w:fldSimple w:instr=" SEQ Obrázek \* ARABIC ">
+        <w:r>
+          <w:rPr>
+            <w:noProof/>
+          </w:rPr>
+          <w:t>4</w:t>
+        </w:r>
+      </w:fldSimple>
+      <w:r>
+        <w:t>: Use Case diagram</w:t>
+      </w:r>
+    </w:p>
+    <w:p>
+      <w:pPr>
+        <w:pStyle w:val="Nadpis2"/>
+      </w:pPr>
+      <w:bookmarkStart w:id="7" w:name="_Toc512415393"/>
+      <w:r>
+        <w:lastRenderedPageBreak/>
+        <w:t>D</w:t>
+      </w:r>
+      <w:bookmarkEnd w:id="7"/>
+      <w:r>
+        <w:t>atabáze</w:t>
+      </w:r>
+    </w:p>
+    <w:p>
+      <w:pPr>
+        <w:pStyle w:val="Normlnbezodsazen"/>
+        <w:keepNext/>
+      </w:pPr>
+      <w:r>
+        <w:rPr>
+          <w:noProof/>
+        </w:rPr>
+        <w:drawing>
+          <wp:inline distT="0" distB="0" distL="0" distR="0" wp14:anchorId="000F91A7" wp14:editId="3804EE4F">
+            <wp:extent cx="5829300" cy="4104124"/>
+            <wp:effectExtent l="0" t="0" r="0" b="0"/>
+            <wp:docPr id="88136859" name="Obrázek 2"/>
+            <wp:cNvGraphicFramePr>
+              <a:graphicFrameLocks xmlns:a="http://schemas.openxmlformats.org/drawingml/2006/main" noChangeAspect="1"/>
+            </wp:cNvGraphicFramePr>
+            <a:graphic xmlns:a="http://schemas.openxmlformats.org/drawingml/2006/main">
+              <a:graphicData uri="http://schemas.openxmlformats.org/drawingml/2006/picture">
+                <pic:pic xmlns:pic="http://schemas.openxmlformats.org/drawingml/2006/picture">
+                  <pic:nvPicPr>
+                    <pic:cNvPr id="0" name="Picture 3"/>
+                    <pic:cNvPicPr>
+                      <a:picLocks noChangeAspect="1" noChangeArrowheads="1"/>
+                    </pic:cNvPicPr>
+                  </pic:nvPicPr>
+                  <pic:blipFill>
+                    <a:blip r:embed="rId18">
+                      <a:extLst>
+                        <a:ext uri="{28A0092B-C50C-407E-A947-70E740481C1C}">
+                          <a14:useLocalDpi xmlns:a14="http://schemas.microsoft.com/office/drawing/2010/main" val="0"/>
+                        </a:ext>
+                      </a:extLst>
+                    </a:blip>
+                    <a:srcRect/>
+                    <a:stretch>
+                      <a:fillRect/>
+                    </a:stretch>
+                  </pic:blipFill>
+                  <pic:spPr bwMode="auto">
+                    <a:xfrm>
+                      <a:off x="0" y="0"/>
+                      <a:ext cx="5829300" cy="4104124"/>
+                    </a:xfrm>
+                    <a:prstGeom prst="rect">
+                      <a:avLst/>
+                    </a:prstGeom>
+                    <a:noFill/>
+                    <a:ln>
+                      <a:noFill/>
+                    </a:ln>
+                  </pic:spPr>
+                </pic:pic>
+              </a:graphicData>
+            </a:graphic>
+          </wp:inline>
+        </w:drawing>
+      </w:r>
+    </w:p>
+    <w:p>
+      <w:pPr>
+        <w:pStyle w:val="Titulek"/>
+        <w:jc w:val="center"/>
+      </w:pPr>
+      <w:r>
+        <w:t xml:space="preserve">Obrázek </w:t>
+      </w:r>
+      <w:fldSimple w:instr=" SEQ Obrázek \* ARABIC ">
+        <w:r>
+          <w:rPr>
+            <w:noProof/>
+          </w:rPr>
+          <w:t>5</w:t>
+        </w:r>
+      </w:fldSimple>
+      <w:r>
+        <w:t>: struktura databáze UML Class diagram</w:t>
+      </w:r>
+    </w:p>
+    <w:p>
+      <w:r>
+        <w:t xml:space="preserve">Na výše uvedeném diagramu je vidět struktura jednotlivých kolekcích </w:t>
+      </w:r>
+      <w:r>
+        <w:t>v</w:t>
+      </w:r>
+      <w:r>
+        <w:t xml:space="preserve"> databázi (kolekce </w:t>
+      </w:r>
+      <w:r>
+        <w:t>v </w:t>
+      </w:r>
+      <w:proofErr w:type="spellStart"/>
+      <w:r>
+        <w:t>NoSQL</w:t>
+      </w:r>
+      <w:proofErr w:type="spellEnd"/>
+      <w:r>
+        <w:t xml:space="preserve"> databázích </w:t>
+      </w:r>
+      <w:r>
+        <w:t xml:space="preserve">představuje </w:t>
+      </w:r>
+      <w:r>
+        <w:t xml:space="preserve">to co </w:t>
+      </w:r>
+      <w:r>
+        <w:t>v relačních databázích tabulk</w:t>
+      </w:r>
+      <w:r>
+        <w:t>a</w:t>
+      </w:r>
+      <w:r>
+        <w:t xml:space="preserve">), do kolekce se </w:t>
+      </w:r>
+      <w:r>
+        <w:t>ukládají data ve formě dokumentů (dokument v </w:t>
+      </w:r>
+      <w:proofErr w:type="spellStart"/>
+      <w:r>
+        <w:t>NoSQL</w:t>
+      </w:r>
+      <w:proofErr w:type="spellEnd"/>
+      <w:r>
+        <w:t xml:space="preserve"> databázích představuje pak to co by v relačních databázích byl jeden záznam). Protože </w:t>
+      </w:r>
+      <w:proofErr w:type="spellStart"/>
+      <w:r>
+        <w:t>NoSQL</w:t>
+      </w:r>
+      <w:proofErr w:type="spellEnd"/>
+      <w:r>
+        <w:t xml:space="preserve"> </w:t>
+      </w:r>
+      <w:r>
+        <w:t xml:space="preserve">nemá žádnou standardizovanou formu pro modelování grafů (jako ERD relačních databází), uvádím zde UML Class diagram, který výstižně zachycuje strukturu dat, kterou jsem použil. </w:t>
+      </w:r>
+    </w:p>
+    <w:p>
+      <w:r>
+        <w:t xml:space="preserve">Výše uvedený diagram reprezentuje strukturu databáze přesně až na jednu výjimku. Diagram např. říká, že v dokumentu Role jsou uložené dokumenty </w:t>
+      </w:r>
+      <w:proofErr w:type="spellStart"/>
+      <w:r>
+        <w:t>Permission</w:t>
+      </w:r>
+      <w:proofErr w:type="spellEnd"/>
+      <w:r>
+        <w:t xml:space="preserve">. Toto řešení by ale mělo hned několik problémů počínaje porušením pravidel normalizace dat, přes zbytečně vysoké nároky na kapacitu databáze až po velmi náročnou editaci. Proto </w:t>
+      </w:r>
+      <w:r>
+        <w:t xml:space="preserve">je </w:t>
+      </w:r>
+      <w:r>
+        <w:t xml:space="preserve">ukládání </w:t>
+      </w:r>
+      <w:r>
+        <w:t>dokumentů do dokumentů řešeno nahrazením dokumentu záznamem D</w:t>
+      </w:r>
+      <w:proofErr w:type="spellStart"/>
+      <w:r>
+        <w:t>BRef</w:t>
+      </w:r>
+      <w:proofErr w:type="spellEnd"/>
+      <w:r>
+        <w:t xml:space="preserve"> s parametrem kolekce, ve které se nachází nahrazený dokument a parametrem id nahrazeného dokumentu.</w:t>
+      </w:r>
+      <w:r>
+        <w:br w:type="page"/>
+      </w:r>
+    </w:p>
+    <w:p>
+      <w:pPr>
+        <w:pStyle w:val="Nadpis1"/>
+      </w:pPr>
+      <w:bookmarkStart w:id="8" w:name="_Toc512415394"/>
+      <w:r>
+        <w:lastRenderedPageBreak/>
+        <w:t>P</w:t>
+      </w:r>
+      <w:bookmarkEnd w:id="8"/>
+      <w:r>
+        <w:t>oužité technologie</w:t>
+      </w:r>
+    </w:p>
+    <w:p>
+      <w:pPr>
+        <w:pStyle w:val="Nadpis2"/>
+      </w:pPr>
+      <w:r>
+        <w:t>JavaScript</w:t>
+      </w:r>
+    </w:p>
+    <w:p>
+      <w:pPr>
+        <w:pStyle w:val="Nadpis3"/>
+      </w:pPr>
+      <w:proofErr w:type="spellStart"/>
+      <w:r>
+        <w:t>TypeScript</w:t>
+      </w:r>
+      <w:proofErr w:type="spellEnd"/>
+    </w:p>
+    <w:p>
+      <w:pPr>
+        <w:pStyle w:val="Nadpis3"/>
+      </w:pPr>
+      <w:proofErr w:type="spellStart"/>
+      <w:r>
+        <w:t>React</w:t>
+      </w:r>
+      <w:proofErr w:type="spellEnd"/>
+    </w:p>
+    <w:p>
+      <w:pPr>
+        <w:pStyle w:val="Nadpis3"/>
+      </w:pPr>
+      <w:r>
+        <w:t>Node.js</w:t>
+      </w:r>
+    </w:p>
+    <w:p>
+      <w:pPr>
+        <w:pStyle w:val="Nadpis3"/>
+      </w:pPr>
+      <w:r>
+        <w:t>NPM</w:t>
+      </w:r>
+    </w:p>
+    <w:p>
+      <w:pPr>
+        <w:pStyle w:val="Nadpis2"/>
+      </w:pPr>
+      <w:r>
+        <w:t>Java</w:t>
+      </w:r>
+    </w:p>
+    <w:p>
+      <w:pPr>
+        <w:pStyle w:val="Nadpis3"/>
+      </w:pPr>
+      <w:proofErr w:type="spellStart"/>
+      <w:r>
+        <w:t>Spring</w:t>
+      </w:r>
+      <w:proofErr w:type="spellEnd"/>
+    </w:p>
+    <w:p>
+      <w:pPr>
+        <w:pStyle w:val="Nadpis3"/>
+      </w:pPr>
+      <w:proofErr w:type="spellStart"/>
+      <w:r>
+        <w:t>Spring</w:t>
+      </w:r>
+      <w:proofErr w:type="spellEnd"/>
+      <w:r>
+        <w:t xml:space="preserve"> </w:t>
+      </w:r>
+      <w:proofErr w:type="spellStart"/>
+      <w:r>
+        <w:t>Boot</w:t>
+      </w:r>
+      <w:proofErr w:type="spellEnd"/>
+    </w:p>
+    <w:p>
+      <w:pPr>
+        <w:pStyle w:val="Nadpis3"/>
+      </w:pPr>
+      <w:proofErr w:type="spellStart"/>
+      <w:r>
+        <w:t>Maven</w:t>
+      </w:r>
+      <w:proofErr w:type="spellEnd"/>
+    </w:p>
+    <w:p>
+      <w:pPr>
+        <w:pStyle w:val="Nadpis2"/>
+      </w:pPr>
+      <w:proofErr w:type="spellStart"/>
+      <w:r>
+        <w:t>MongoDB</w:t>
+      </w:r>
+      <w:proofErr w:type="spellEnd"/>
+    </w:p>
+    <w:p>
+      <w:pPr>
+        <w:pStyle w:val="Nadpis1"/>
+      </w:pPr>
+      <w:proofErr w:type="spellStart"/>
+      <w:r>
+        <w:t>Backend</w:t>
+      </w:r>
+      <w:proofErr w:type="spellEnd"/>
+      <w:r>
+        <w:t xml:space="preserve"> projektu</w:t>
+      </w:r>
+    </w:p>
+    <w:p>
+      <w:pPr>
+        <w:pStyle w:val="Nadpis1"/>
+      </w:pPr>
+      <w:proofErr w:type="spellStart"/>
+      <w:r>
         <w:t>Frontend</w:t>
       </w:r>
-      <w:bookmarkEnd w:id="11"/>
       <w:proofErr w:type="spellEnd"/>
-    </w:p>
-    <w:p>
-      <w:r>
-        <w:t xml:space="preserve">Uveďte popis jednotlivých webových stránek. </w:t>
-      </w:r>
-    </w:p>
-    <w:p>
-      <w:pPr>
-        <w:pStyle w:val="Nadpis2"/>
-      </w:pPr>
-      <w:bookmarkStart w:id="12" w:name="_Toc512415396"/>
-      <w:proofErr w:type="spellStart"/>
-      <w:r>
-        <w:t>Backend</w:t>
-      </w:r>
-      <w:bookmarkEnd w:id="12"/>
-      <w:proofErr w:type="spellEnd"/>
-    </w:p>
-    <w:p>
-      <w:r>
-        <w:t>Uveďte popis a způsob administrace webových stránek (co kdo a jak může vkládat, mazat, editovat).</w:t>
-      </w:r>
-    </w:p>
-    <w:p/>
+      <w:r>
+        <w:t xml:space="preserve"> projektu</w:t>
+      </w:r>
+    </w:p>
+    <w:p>
+      <w:pPr>
+        <w:pStyle w:val="Nadpis1"/>
+      </w:pPr>
+      <w:r>
+        <w:t>Popis jednotlivých částí aplikace</w:t>
+      </w:r>
+    </w:p>
     <w:p>
       <w:r>
         <w:br w:type="page"/>
@@ -4792,12 +5868,12 @@
           <w:numId w:val="0"/>
         </w:numPr>
       </w:pPr>
-      <w:bookmarkStart w:id="13" w:name="_Toc512415397"/>
+      <w:bookmarkStart w:id="9" w:name="_Toc512415397"/>
       <w:r>
         <w:lastRenderedPageBreak/>
         <w:t>Závěr</w:t>
       </w:r>
-      <w:bookmarkEnd w:id="13"/>
+      <w:bookmarkEnd w:id="9"/>
     </w:p>
     <w:p>
       <w:pPr>
@@ -4909,12 +5985,12 @@
         </w:numPr>
         <w:spacing w:before="0"/>
       </w:pPr>
-      <w:bookmarkStart w:id="14" w:name="_Toc512415398"/>
+      <w:bookmarkStart w:id="10" w:name="_Toc512415398"/>
       <w:r>
         <w:lastRenderedPageBreak/>
         <w:t>Seznam přístupových údajů</w:t>
       </w:r>
-      <w:bookmarkEnd w:id="14"/>
+      <w:bookmarkEnd w:id="10"/>
     </w:p>
     <w:p>
       <w:pPr>
@@ -5114,12 +6190,12 @@
           <w:numId w:val="0"/>
         </w:numPr>
       </w:pPr>
-      <w:bookmarkStart w:id="15" w:name="_Toc512415399"/>
+      <w:bookmarkStart w:id="11" w:name="_Toc512415399"/>
       <w:r>
         <w:lastRenderedPageBreak/>
         <w:t>Seznam použité literatury a zdrojů obrázků</w:t>
       </w:r>
-      <w:bookmarkEnd w:id="15"/>
+      <w:bookmarkEnd w:id="11"/>
     </w:p>
     <w:p>
       <w:r>
@@ -5150,7 +6226,7 @@
       <w:r>
         <w:t xml:space="preserve">Seznam můžete vygenerovat na </w:t>
       </w:r>
-      <w:hyperlink r:id="rId11" w:history="1">
+      <w:hyperlink r:id="rId19" w:history="1">
         <w:r>
           <w:rPr>
             <w:rStyle w:val="Hypertextovodkaz"/>
@@ -5178,12 +6254,12 @@
           <w:numId w:val="0"/>
         </w:numPr>
       </w:pPr>
-      <w:bookmarkStart w:id="16" w:name="_Toc512415400"/>
+      <w:bookmarkStart w:id="12" w:name="_Toc512415400"/>
       <w:r>
         <w:lastRenderedPageBreak/>
         <w:t>Seznam obrázků</w:t>
       </w:r>
-      <w:bookmarkEnd w:id="16"/>
+      <w:bookmarkEnd w:id="12"/>
     </w:p>
     <w:p>
       <w:r>
@@ -5219,12 +6295,12 @@
           <w:numId w:val="0"/>
         </w:numPr>
       </w:pPr>
-      <w:bookmarkStart w:id="17" w:name="_Toc512415401"/>
+      <w:bookmarkStart w:id="13" w:name="_Toc512415401"/>
       <w:r>
         <w:lastRenderedPageBreak/>
         <w:t>Přílohy</w:t>
       </w:r>
-      <w:bookmarkEnd w:id="17"/>
+      <w:bookmarkEnd w:id="13"/>
     </w:p>
     <w:p>
       <w:r>
@@ -5284,7 +6360,7 @@
     </w:p>
     <w:p/>
     <w:sectPr>
-      <w:footerReference w:type="default" r:id="rId12"/>
+      <w:footerReference w:type="default" r:id="rId20"/>
       <w:pgSz w:w="11906" w:h="16838" w:code="9"/>
       <w:pgMar w:top="1418" w:right="1134" w:bottom="1418" w:left="1985" w:header="709" w:footer="198" w:gutter="0"/>
       <w:cols w:space="708"/>
@@ -5527,7 +6603,7 @@
   <w:abstractNum w:abstractNumId="4" w15:restartNumberingAfterBreak="0">
     <w:nsid w:val="031434E4"/>
     <w:multiLevelType w:val="multilevel"/>
-    <w:tmpl w:val="82AC8816"/>
+    <w:tmpl w:val="97F64CBA"/>
     <w:lvl w:ilvl="0">
       <w:start w:val="1"/>
       <w:numFmt w:val="decimal"/>
@@ -5623,6 +6699,683 @@
     </w:lvl>
   </w:abstractNum>
   <w:abstractNum w:abstractNumId="5" w15:restartNumberingAfterBreak="0">
+    <w:nsid w:val="0A7F6B73"/>
+    <w:multiLevelType w:val="hybridMultilevel"/>
+    <w:tmpl w:val="D6E81E1C"/>
+    <w:lvl w:ilvl="0" w:tplc="04050001">
+      <w:start w:val="1"/>
+      <w:numFmt w:val="bullet"/>
+      <w:lvlText w:val=""/>
+      <w:lvlJc w:val="left"/>
+      <w:pPr>
+        <w:ind w:left="1429" w:hanging="360"/>
+      </w:pPr>
+      <w:rPr>
+        <w:rFonts w:ascii="Symbol" w:hAnsi="Symbol" w:hint="default"/>
+      </w:rPr>
+    </w:lvl>
+    <w:lvl w:ilvl="1" w:tplc="04050003" w:tentative="1">
+      <w:start w:val="1"/>
+      <w:numFmt w:val="bullet"/>
+      <w:lvlText w:val="o"/>
+      <w:lvlJc w:val="left"/>
+      <w:pPr>
+        <w:ind w:left="2149" w:hanging="360"/>
+      </w:pPr>
+      <w:rPr>
+        <w:rFonts w:ascii="Courier New" w:hAnsi="Courier New" w:cs="Courier New" w:hint="default"/>
+      </w:rPr>
+    </w:lvl>
+    <w:lvl w:ilvl="2" w:tplc="04050005" w:tentative="1">
+      <w:start w:val="1"/>
+      <w:numFmt w:val="bullet"/>
+      <w:lvlText w:val=""/>
+      <w:lvlJc w:val="left"/>
+      <w:pPr>
+        <w:ind w:left="2869" w:hanging="360"/>
+      </w:pPr>
+      <w:rPr>
+        <w:rFonts w:ascii="Wingdings" w:hAnsi="Wingdings" w:hint="default"/>
+      </w:rPr>
+    </w:lvl>
+    <w:lvl w:ilvl="3" w:tplc="04050001" w:tentative="1">
+      <w:start w:val="1"/>
+      <w:numFmt w:val="bullet"/>
+      <w:lvlText w:val=""/>
+      <w:lvlJc w:val="left"/>
+      <w:pPr>
+        <w:ind w:left="3589" w:hanging="360"/>
+      </w:pPr>
+      <w:rPr>
+        <w:rFonts w:ascii="Symbol" w:hAnsi="Symbol" w:hint="default"/>
+      </w:rPr>
+    </w:lvl>
+    <w:lvl w:ilvl="4" w:tplc="04050003" w:tentative="1">
+      <w:start w:val="1"/>
+      <w:numFmt w:val="bullet"/>
+      <w:lvlText w:val="o"/>
+      <w:lvlJc w:val="left"/>
+      <w:pPr>
+        <w:ind w:left="4309" w:hanging="360"/>
+      </w:pPr>
+      <w:rPr>
+        <w:rFonts w:ascii="Courier New" w:hAnsi="Courier New" w:cs="Courier New" w:hint="default"/>
+      </w:rPr>
+    </w:lvl>
+    <w:lvl w:ilvl="5" w:tplc="04050005" w:tentative="1">
+      <w:start w:val="1"/>
+      <w:numFmt w:val="bullet"/>
+      <w:lvlText w:val=""/>
+      <w:lvlJc w:val="left"/>
+      <w:pPr>
+        <w:ind w:left="5029" w:hanging="360"/>
+      </w:pPr>
+      <w:rPr>
+        <w:rFonts w:ascii="Wingdings" w:hAnsi="Wingdings" w:hint="default"/>
+      </w:rPr>
+    </w:lvl>
+    <w:lvl w:ilvl="6" w:tplc="04050001" w:tentative="1">
+      <w:start w:val="1"/>
+      <w:numFmt w:val="bullet"/>
+      <w:lvlText w:val=""/>
+      <w:lvlJc w:val="left"/>
+      <w:pPr>
+        <w:ind w:left="5749" w:hanging="360"/>
+      </w:pPr>
+      <w:rPr>
+        <w:rFonts w:ascii="Symbol" w:hAnsi="Symbol" w:hint="default"/>
+      </w:rPr>
+    </w:lvl>
+    <w:lvl w:ilvl="7" w:tplc="04050003" w:tentative="1">
+      <w:start w:val="1"/>
+      <w:numFmt w:val="bullet"/>
+      <w:lvlText w:val="o"/>
+      <w:lvlJc w:val="left"/>
+      <w:pPr>
+        <w:ind w:left="6469" w:hanging="360"/>
+      </w:pPr>
+      <w:rPr>
+        <w:rFonts w:ascii="Courier New" w:hAnsi="Courier New" w:cs="Courier New" w:hint="default"/>
+      </w:rPr>
+    </w:lvl>
+    <w:lvl w:ilvl="8" w:tplc="04050005" w:tentative="1">
+      <w:start w:val="1"/>
+      <w:numFmt w:val="bullet"/>
+      <w:lvlText w:val=""/>
+      <w:lvlJc w:val="left"/>
+      <w:pPr>
+        <w:ind w:left="7189" w:hanging="360"/>
+      </w:pPr>
+      <w:rPr>
+        <w:rFonts w:ascii="Wingdings" w:hAnsi="Wingdings" w:hint="default"/>
+      </w:rPr>
+    </w:lvl>
+  </w:abstractNum>
+  <w:abstractNum w:abstractNumId="6" w15:restartNumberingAfterBreak="0">
+    <w:nsid w:val="12C00DA2"/>
+    <w:multiLevelType w:val="hybridMultilevel"/>
+    <w:tmpl w:val="7F0A136E"/>
+    <w:lvl w:ilvl="0" w:tplc="04050001">
+      <w:start w:val="1"/>
+      <w:numFmt w:val="bullet"/>
+      <w:lvlText w:val=""/>
+      <w:lvlJc w:val="left"/>
+      <w:pPr>
+        <w:ind w:left="1429" w:hanging="360"/>
+      </w:pPr>
+      <w:rPr>
+        <w:rFonts w:ascii="Symbol" w:hAnsi="Symbol" w:hint="default"/>
+      </w:rPr>
+    </w:lvl>
+    <w:lvl w:ilvl="1" w:tplc="04050003" w:tentative="1">
+      <w:start w:val="1"/>
+      <w:numFmt w:val="bullet"/>
+      <w:lvlText w:val="o"/>
+      <w:lvlJc w:val="left"/>
+      <w:pPr>
+        <w:ind w:left="2149" w:hanging="360"/>
+      </w:pPr>
+      <w:rPr>
+        <w:rFonts w:ascii="Courier New" w:hAnsi="Courier New" w:cs="Courier New" w:hint="default"/>
+      </w:rPr>
+    </w:lvl>
+    <w:lvl w:ilvl="2" w:tplc="04050005" w:tentative="1">
+      <w:start w:val="1"/>
+      <w:numFmt w:val="bullet"/>
+      <w:lvlText w:val=""/>
+      <w:lvlJc w:val="left"/>
+      <w:pPr>
+        <w:ind w:left="2869" w:hanging="360"/>
+      </w:pPr>
+      <w:rPr>
+        <w:rFonts w:ascii="Wingdings" w:hAnsi="Wingdings" w:hint="default"/>
+      </w:rPr>
+    </w:lvl>
+    <w:lvl w:ilvl="3" w:tplc="04050001" w:tentative="1">
+      <w:start w:val="1"/>
+      <w:numFmt w:val="bullet"/>
+      <w:lvlText w:val=""/>
+      <w:lvlJc w:val="left"/>
+      <w:pPr>
+        <w:ind w:left="3589" w:hanging="360"/>
+      </w:pPr>
+      <w:rPr>
+        <w:rFonts w:ascii="Symbol" w:hAnsi="Symbol" w:hint="default"/>
+      </w:rPr>
+    </w:lvl>
+    <w:lvl w:ilvl="4" w:tplc="04050003" w:tentative="1">
+      <w:start w:val="1"/>
+      <w:numFmt w:val="bullet"/>
+      <w:lvlText w:val="o"/>
+      <w:lvlJc w:val="left"/>
+      <w:pPr>
+        <w:ind w:left="4309" w:hanging="360"/>
+      </w:pPr>
+      <w:rPr>
+        <w:rFonts w:ascii="Courier New" w:hAnsi="Courier New" w:cs="Courier New" w:hint="default"/>
+      </w:rPr>
+    </w:lvl>
+    <w:lvl w:ilvl="5" w:tplc="04050005" w:tentative="1">
+      <w:start w:val="1"/>
+      <w:numFmt w:val="bullet"/>
+      <w:lvlText w:val=""/>
+      <w:lvlJc w:val="left"/>
+      <w:pPr>
+        <w:ind w:left="5029" w:hanging="360"/>
+      </w:pPr>
+      <w:rPr>
+        <w:rFonts w:ascii="Wingdings" w:hAnsi="Wingdings" w:hint="default"/>
+      </w:rPr>
+    </w:lvl>
+    <w:lvl w:ilvl="6" w:tplc="04050001" w:tentative="1">
+      <w:start w:val="1"/>
+      <w:numFmt w:val="bullet"/>
+      <w:lvlText w:val=""/>
+      <w:lvlJc w:val="left"/>
+      <w:pPr>
+        <w:ind w:left="5749" w:hanging="360"/>
+      </w:pPr>
+      <w:rPr>
+        <w:rFonts w:ascii="Symbol" w:hAnsi="Symbol" w:hint="default"/>
+      </w:rPr>
+    </w:lvl>
+    <w:lvl w:ilvl="7" w:tplc="04050003" w:tentative="1">
+      <w:start w:val="1"/>
+      <w:numFmt w:val="bullet"/>
+      <w:lvlText w:val="o"/>
+      <w:lvlJc w:val="left"/>
+      <w:pPr>
+        <w:ind w:left="6469" w:hanging="360"/>
+      </w:pPr>
+      <w:rPr>
+        <w:rFonts w:ascii="Courier New" w:hAnsi="Courier New" w:cs="Courier New" w:hint="default"/>
+      </w:rPr>
+    </w:lvl>
+    <w:lvl w:ilvl="8" w:tplc="04050005" w:tentative="1">
+      <w:start w:val="1"/>
+      <w:numFmt w:val="bullet"/>
+      <w:lvlText w:val=""/>
+      <w:lvlJc w:val="left"/>
+      <w:pPr>
+        <w:ind w:left="7189" w:hanging="360"/>
+      </w:pPr>
+      <w:rPr>
+        <w:rFonts w:ascii="Wingdings" w:hAnsi="Wingdings" w:hint="default"/>
+      </w:rPr>
+    </w:lvl>
+  </w:abstractNum>
+  <w:abstractNum w:abstractNumId="7" w15:restartNumberingAfterBreak="0">
+    <w:nsid w:val="26BE7BAC"/>
+    <w:multiLevelType w:val="hybridMultilevel"/>
+    <w:tmpl w:val="B35C5CCC"/>
+    <w:lvl w:ilvl="0" w:tplc="04050001">
+      <w:start w:val="1"/>
+      <w:numFmt w:val="bullet"/>
+      <w:lvlText w:val=""/>
+      <w:lvlJc w:val="left"/>
+      <w:pPr>
+        <w:ind w:left="1429" w:hanging="360"/>
+      </w:pPr>
+      <w:rPr>
+        <w:rFonts w:ascii="Symbol" w:hAnsi="Symbol" w:hint="default"/>
+      </w:rPr>
+    </w:lvl>
+    <w:lvl w:ilvl="1" w:tplc="04050003" w:tentative="1">
+      <w:start w:val="1"/>
+      <w:numFmt w:val="bullet"/>
+      <w:lvlText w:val="o"/>
+      <w:lvlJc w:val="left"/>
+      <w:pPr>
+        <w:ind w:left="2149" w:hanging="360"/>
+      </w:pPr>
+      <w:rPr>
+        <w:rFonts w:ascii="Courier New" w:hAnsi="Courier New" w:cs="Courier New" w:hint="default"/>
+      </w:rPr>
+    </w:lvl>
+    <w:lvl w:ilvl="2" w:tplc="04050005" w:tentative="1">
+      <w:start w:val="1"/>
+      <w:numFmt w:val="bullet"/>
+      <w:lvlText w:val=""/>
+      <w:lvlJc w:val="left"/>
+      <w:pPr>
+        <w:ind w:left="2869" w:hanging="360"/>
+      </w:pPr>
+      <w:rPr>
+        <w:rFonts w:ascii="Wingdings" w:hAnsi="Wingdings" w:hint="default"/>
+      </w:rPr>
+    </w:lvl>
+    <w:lvl w:ilvl="3" w:tplc="04050001" w:tentative="1">
+      <w:start w:val="1"/>
+      <w:numFmt w:val="bullet"/>
+      <w:lvlText w:val=""/>
+      <w:lvlJc w:val="left"/>
+      <w:pPr>
+        <w:ind w:left="3589" w:hanging="360"/>
+      </w:pPr>
+      <w:rPr>
+        <w:rFonts w:ascii="Symbol" w:hAnsi="Symbol" w:hint="default"/>
+      </w:rPr>
+    </w:lvl>
+    <w:lvl w:ilvl="4" w:tplc="04050003" w:tentative="1">
+      <w:start w:val="1"/>
+      <w:numFmt w:val="bullet"/>
+      <w:lvlText w:val="o"/>
+      <w:lvlJc w:val="left"/>
+      <w:pPr>
+        <w:ind w:left="4309" w:hanging="360"/>
+      </w:pPr>
+      <w:rPr>
+        <w:rFonts w:ascii="Courier New" w:hAnsi="Courier New" w:cs="Courier New" w:hint="default"/>
+      </w:rPr>
+    </w:lvl>
+    <w:lvl w:ilvl="5" w:tplc="04050005" w:tentative="1">
+      <w:start w:val="1"/>
+      <w:numFmt w:val="bullet"/>
+      <w:lvlText w:val=""/>
+      <w:lvlJc w:val="left"/>
+      <w:pPr>
+        <w:ind w:left="5029" w:hanging="360"/>
+      </w:pPr>
+      <w:rPr>
+        <w:rFonts w:ascii="Wingdings" w:hAnsi="Wingdings" w:hint="default"/>
+      </w:rPr>
+    </w:lvl>
+    <w:lvl w:ilvl="6" w:tplc="04050001" w:tentative="1">
+      <w:start w:val="1"/>
+      <w:numFmt w:val="bullet"/>
+      <w:lvlText w:val=""/>
+      <w:lvlJc w:val="left"/>
+      <w:pPr>
+        <w:ind w:left="5749" w:hanging="360"/>
+      </w:pPr>
+      <w:rPr>
+        <w:rFonts w:ascii="Symbol" w:hAnsi="Symbol" w:hint="default"/>
+      </w:rPr>
+    </w:lvl>
+    <w:lvl w:ilvl="7" w:tplc="04050003" w:tentative="1">
+      <w:start w:val="1"/>
+      <w:numFmt w:val="bullet"/>
+      <w:lvlText w:val="o"/>
+      <w:lvlJc w:val="left"/>
+      <w:pPr>
+        <w:ind w:left="6469" w:hanging="360"/>
+      </w:pPr>
+      <w:rPr>
+        <w:rFonts w:ascii="Courier New" w:hAnsi="Courier New" w:cs="Courier New" w:hint="default"/>
+      </w:rPr>
+    </w:lvl>
+    <w:lvl w:ilvl="8" w:tplc="04050005" w:tentative="1">
+      <w:start w:val="1"/>
+      <w:numFmt w:val="bullet"/>
+      <w:lvlText w:val=""/>
+      <w:lvlJc w:val="left"/>
+      <w:pPr>
+        <w:ind w:left="7189" w:hanging="360"/>
+      </w:pPr>
+      <w:rPr>
+        <w:rFonts w:ascii="Wingdings" w:hAnsi="Wingdings" w:hint="default"/>
+      </w:rPr>
+    </w:lvl>
+  </w:abstractNum>
+  <w:abstractNum w:abstractNumId="8" w15:restartNumberingAfterBreak="0">
+    <w:nsid w:val="287B1F99"/>
+    <w:multiLevelType w:val="hybridMultilevel"/>
+    <w:tmpl w:val="E1865542"/>
+    <w:lvl w:ilvl="0" w:tplc="04050001">
+      <w:start w:val="1"/>
+      <w:numFmt w:val="bullet"/>
+      <w:lvlText w:val=""/>
+      <w:lvlJc w:val="left"/>
+      <w:pPr>
+        <w:ind w:left="1429" w:hanging="360"/>
+      </w:pPr>
+      <w:rPr>
+        <w:rFonts w:ascii="Symbol" w:hAnsi="Symbol" w:hint="default"/>
+      </w:rPr>
+    </w:lvl>
+    <w:lvl w:ilvl="1" w:tplc="04050003" w:tentative="1">
+      <w:start w:val="1"/>
+      <w:numFmt w:val="bullet"/>
+      <w:lvlText w:val="o"/>
+      <w:lvlJc w:val="left"/>
+      <w:pPr>
+        <w:ind w:left="2149" w:hanging="360"/>
+      </w:pPr>
+      <w:rPr>
+        <w:rFonts w:ascii="Courier New" w:hAnsi="Courier New" w:cs="Courier New" w:hint="default"/>
+      </w:rPr>
+    </w:lvl>
+    <w:lvl w:ilvl="2" w:tplc="04050005" w:tentative="1">
+      <w:start w:val="1"/>
+      <w:numFmt w:val="bullet"/>
+      <w:lvlText w:val=""/>
+      <w:lvlJc w:val="left"/>
+      <w:pPr>
+        <w:ind w:left="2869" w:hanging="360"/>
+      </w:pPr>
+      <w:rPr>
+        <w:rFonts w:ascii="Wingdings" w:hAnsi="Wingdings" w:hint="default"/>
+      </w:rPr>
+    </w:lvl>
+    <w:lvl w:ilvl="3" w:tplc="04050001" w:tentative="1">
+      <w:start w:val="1"/>
+      <w:numFmt w:val="bullet"/>
+      <w:lvlText w:val=""/>
+      <w:lvlJc w:val="left"/>
+      <w:pPr>
+        <w:ind w:left="3589" w:hanging="360"/>
+      </w:pPr>
+      <w:rPr>
+        <w:rFonts w:ascii="Symbol" w:hAnsi="Symbol" w:hint="default"/>
+      </w:rPr>
+    </w:lvl>
+    <w:lvl w:ilvl="4" w:tplc="04050003" w:tentative="1">
+      <w:start w:val="1"/>
+      <w:numFmt w:val="bullet"/>
+      <w:lvlText w:val="o"/>
+      <w:lvlJc w:val="left"/>
+      <w:pPr>
+        <w:ind w:left="4309" w:hanging="360"/>
+      </w:pPr>
+      <w:rPr>
+        <w:rFonts w:ascii="Courier New" w:hAnsi="Courier New" w:cs="Courier New" w:hint="default"/>
+      </w:rPr>
+    </w:lvl>
+    <w:lvl w:ilvl="5" w:tplc="04050005" w:tentative="1">
+      <w:start w:val="1"/>
+      <w:numFmt w:val="bullet"/>
+      <w:lvlText w:val=""/>
+      <w:lvlJc w:val="left"/>
+      <w:pPr>
+        <w:ind w:left="5029" w:hanging="360"/>
+      </w:pPr>
+      <w:rPr>
+        <w:rFonts w:ascii="Wingdings" w:hAnsi="Wingdings" w:hint="default"/>
+      </w:rPr>
+    </w:lvl>
+    <w:lvl w:ilvl="6" w:tplc="04050001" w:tentative="1">
+      <w:start w:val="1"/>
+      <w:numFmt w:val="bullet"/>
+      <w:lvlText w:val=""/>
+      <w:lvlJc w:val="left"/>
+      <w:pPr>
+        <w:ind w:left="5749" w:hanging="360"/>
+      </w:pPr>
+      <w:rPr>
+        <w:rFonts w:ascii="Symbol" w:hAnsi="Symbol" w:hint="default"/>
+      </w:rPr>
+    </w:lvl>
+    <w:lvl w:ilvl="7" w:tplc="04050003" w:tentative="1">
+      <w:start w:val="1"/>
+      <w:numFmt w:val="bullet"/>
+      <w:lvlText w:val="o"/>
+      <w:lvlJc w:val="left"/>
+      <w:pPr>
+        <w:ind w:left="6469" w:hanging="360"/>
+      </w:pPr>
+      <w:rPr>
+        <w:rFonts w:ascii="Courier New" w:hAnsi="Courier New" w:cs="Courier New" w:hint="default"/>
+      </w:rPr>
+    </w:lvl>
+    <w:lvl w:ilvl="8" w:tplc="04050005" w:tentative="1">
+      <w:start w:val="1"/>
+      <w:numFmt w:val="bullet"/>
+      <w:lvlText w:val=""/>
+      <w:lvlJc w:val="left"/>
+      <w:pPr>
+        <w:ind w:left="7189" w:hanging="360"/>
+      </w:pPr>
+      <w:rPr>
+        <w:rFonts w:ascii="Wingdings" w:hAnsi="Wingdings" w:hint="default"/>
+      </w:rPr>
+    </w:lvl>
+  </w:abstractNum>
+  <w:abstractNum w:abstractNumId="9" w15:restartNumberingAfterBreak="0">
+    <w:nsid w:val="38F12EAA"/>
+    <w:multiLevelType w:val="hybridMultilevel"/>
+    <w:tmpl w:val="E9A62B9A"/>
+    <w:lvl w:ilvl="0" w:tplc="04050001">
+      <w:start w:val="1"/>
+      <w:numFmt w:val="bullet"/>
+      <w:lvlText w:val=""/>
+      <w:lvlJc w:val="left"/>
+      <w:pPr>
+        <w:ind w:left="1429" w:hanging="360"/>
+      </w:pPr>
+      <w:rPr>
+        <w:rFonts w:ascii="Symbol" w:hAnsi="Symbol" w:hint="default"/>
+      </w:rPr>
+    </w:lvl>
+    <w:lvl w:ilvl="1" w:tplc="04050003" w:tentative="1">
+      <w:start w:val="1"/>
+      <w:numFmt w:val="bullet"/>
+      <w:lvlText w:val="o"/>
+      <w:lvlJc w:val="left"/>
+      <w:pPr>
+        <w:ind w:left="2149" w:hanging="360"/>
+      </w:pPr>
+      <w:rPr>
+        <w:rFonts w:ascii="Courier New" w:hAnsi="Courier New" w:cs="Courier New" w:hint="default"/>
+      </w:rPr>
+    </w:lvl>
+    <w:lvl w:ilvl="2" w:tplc="04050005" w:tentative="1">
+      <w:start w:val="1"/>
+      <w:numFmt w:val="bullet"/>
+      <w:lvlText w:val=""/>
+      <w:lvlJc w:val="left"/>
+      <w:pPr>
+        <w:ind w:left="2869" w:hanging="360"/>
+      </w:pPr>
+      <w:rPr>
+        <w:rFonts w:ascii="Wingdings" w:hAnsi="Wingdings" w:hint="default"/>
+      </w:rPr>
+    </w:lvl>
+    <w:lvl w:ilvl="3" w:tplc="04050001" w:tentative="1">
+      <w:start w:val="1"/>
+      <w:numFmt w:val="bullet"/>
+      <w:lvlText w:val=""/>
+      <w:lvlJc w:val="left"/>
+      <w:pPr>
+        <w:ind w:left="3589" w:hanging="360"/>
+      </w:pPr>
+      <w:rPr>
+        <w:rFonts w:ascii="Symbol" w:hAnsi="Symbol" w:hint="default"/>
+      </w:rPr>
+    </w:lvl>
+    <w:lvl w:ilvl="4" w:tplc="04050003" w:tentative="1">
+      <w:start w:val="1"/>
+      <w:numFmt w:val="bullet"/>
+      <w:lvlText w:val="o"/>
+      <w:lvlJc w:val="left"/>
+      <w:pPr>
+        <w:ind w:left="4309" w:hanging="360"/>
+      </w:pPr>
+      <w:rPr>
+        <w:rFonts w:ascii="Courier New" w:hAnsi="Courier New" w:cs="Courier New" w:hint="default"/>
+      </w:rPr>
+    </w:lvl>
+    <w:lvl w:ilvl="5" w:tplc="04050005" w:tentative="1">
+      <w:start w:val="1"/>
+      <w:numFmt w:val="bullet"/>
+      <w:lvlText w:val=""/>
+      <w:lvlJc w:val="left"/>
+      <w:pPr>
+        <w:ind w:left="5029" w:hanging="360"/>
+      </w:pPr>
+      <w:rPr>
+        <w:rFonts w:ascii="Wingdings" w:hAnsi="Wingdings" w:hint="default"/>
+      </w:rPr>
+    </w:lvl>
+    <w:lvl w:ilvl="6" w:tplc="04050001" w:tentative="1">
+      <w:start w:val="1"/>
+      <w:numFmt w:val="bullet"/>
+      <w:lvlText w:val=""/>
+      <w:lvlJc w:val="left"/>
+      <w:pPr>
+        <w:ind w:left="5749" w:hanging="360"/>
+      </w:pPr>
+      <w:rPr>
+        <w:rFonts w:ascii="Symbol" w:hAnsi="Symbol" w:hint="default"/>
+      </w:rPr>
+    </w:lvl>
+    <w:lvl w:ilvl="7" w:tplc="04050003" w:tentative="1">
+      <w:start w:val="1"/>
+      <w:numFmt w:val="bullet"/>
+      <w:lvlText w:val="o"/>
+      <w:lvlJc w:val="left"/>
+      <w:pPr>
+        <w:ind w:left="6469" w:hanging="360"/>
+      </w:pPr>
+      <w:rPr>
+        <w:rFonts w:ascii="Courier New" w:hAnsi="Courier New" w:cs="Courier New" w:hint="default"/>
+      </w:rPr>
+    </w:lvl>
+    <w:lvl w:ilvl="8" w:tplc="04050005" w:tentative="1">
+      <w:start w:val="1"/>
+      <w:numFmt w:val="bullet"/>
+      <w:lvlText w:val=""/>
+      <w:lvlJc w:val="left"/>
+      <w:pPr>
+        <w:ind w:left="7189" w:hanging="360"/>
+      </w:pPr>
+      <w:rPr>
+        <w:rFonts w:ascii="Wingdings" w:hAnsi="Wingdings" w:hint="default"/>
+      </w:rPr>
+    </w:lvl>
+  </w:abstractNum>
+  <w:abstractNum w:abstractNumId="10" w15:restartNumberingAfterBreak="0">
+    <w:nsid w:val="3EE34383"/>
+    <w:multiLevelType w:val="hybridMultilevel"/>
+    <w:tmpl w:val="C2885D16"/>
+    <w:lvl w:ilvl="0" w:tplc="E654B8BE">
+      <w:numFmt w:val="bullet"/>
+      <w:lvlText w:val="-"/>
+      <w:lvlJc w:val="left"/>
+      <w:pPr>
+        <w:ind w:left="2487" w:hanging="360"/>
+      </w:pPr>
+      <w:rPr>
+        <w:rFonts w:ascii="Times New Roman" w:eastAsia="Times New Roman" w:hAnsi="Times New Roman" w:cs="Times New Roman" w:hint="default"/>
+      </w:rPr>
+    </w:lvl>
+    <w:lvl w:ilvl="1" w:tplc="04050003" w:tentative="1">
+      <w:start w:val="1"/>
+      <w:numFmt w:val="bullet"/>
+      <w:lvlText w:val="o"/>
+      <w:lvlJc w:val="left"/>
+      <w:pPr>
+        <w:ind w:left="3207" w:hanging="360"/>
+      </w:pPr>
+      <w:rPr>
+        <w:rFonts w:ascii="Courier New" w:hAnsi="Courier New" w:cs="Courier New" w:hint="default"/>
+      </w:rPr>
+    </w:lvl>
+    <w:lvl w:ilvl="2" w:tplc="04050005" w:tentative="1">
+      <w:start w:val="1"/>
+      <w:numFmt w:val="bullet"/>
+      <w:lvlText w:val=""/>
+      <w:lvlJc w:val="left"/>
+      <w:pPr>
+        <w:ind w:left="3927" w:hanging="360"/>
+      </w:pPr>
+      <w:rPr>
+        <w:rFonts w:ascii="Wingdings" w:hAnsi="Wingdings" w:hint="default"/>
+      </w:rPr>
+    </w:lvl>
+    <w:lvl w:ilvl="3" w:tplc="04050001" w:tentative="1">
+      <w:start w:val="1"/>
+      <w:numFmt w:val="bullet"/>
+      <w:lvlText w:val=""/>
+      <w:lvlJc w:val="left"/>
+      <w:pPr>
+        <w:ind w:left="4647" w:hanging="360"/>
+      </w:pPr>
+      <w:rPr>
+        <w:rFonts w:ascii="Symbol" w:hAnsi="Symbol" w:hint="default"/>
+      </w:rPr>
+    </w:lvl>
+    <w:lvl w:ilvl="4" w:tplc="04050003" w:tentative="1">
+      <w:start w:val="1"/>
+      <w:numFmt w:val="bullet"/>
+      <w:lvlText w:val="o"/>
+      <w:lvlJc w:val="left"/>
+      <w:pPr>
+        <w:ind w:left="5367" w:hanging="360"/>
+      </w:pPr>
+      <w:rPr>
+        <w:rFonts w:ascii="Courier New" w:hAnsi="Courier New" w:cs="Courier New" w:hint="default"/>
+      </w:rPr>
+    </w:lvl>
+    <w:lvl w:ilvl="5" w:tplc="04050005" w:tentative="1">
+      <w:start w:val="1"/>
+      <w:numFmt w:val="bullet"/>
+      <w:lvlText w:val=""/>
+      <w:lvlJc w:val="left"/>
+      <w:pPr>
+        <w:ind w:left="6087" w:hanging="360"/>
+      </w:pPr>
+      <w:rPr>
+        <w:rFonts w:ascii="Wingdings" w:hAnsi="Wingdings" w:hint="default"/>
+      </w:rPr>
+    </w:lvl>
+    <w:lvl w:ilvl="6" w:tplc="04050001" w:tentative="1">
+      <w:start w:val="1"/>
+      <w:numFmt w:val="bullet"/>
+      <w:lvlText w:val=""/>
+      <w:lvlJc w:val="left"/>
+      <w:pPr>
+        <w:ind w:left="6807" w:hanging="360"/>
+      </w:pPr>
+      <w:rPr>
+        <w:rFonts w:ascii="Symbol" w:hAnsi="Symbol" w:hint="default"/>
+      </w:rPr>
+    </w:lvl>
+    <w:lvl w:ilvl="7" w:tplc="04050003" w:tentative="1">
+      <w:start w:val="1"/>
+      <w:numFmt w:val="bullet"/>
+      <w:lvlText w:val="o"/>
+      <w:lvlJc w:val="left"/>
+      <w:pPr>
+        <w:ind w:left="7527" w:hanging="360"/>
+      </w:pPr>
+      <w:rPr>
+        <w:rFonts w:ascii="Courier New" w:hAnsi="Courier New" w:cs="Courier New" w:hint="default"/>
+      </w:rPr>
+    </w:lvl>
+    <w:lvl w:ilvl="8" w:tplc="04050005" w:tentative="1">
+      <w:start w:val="1"/>
+      <w:numFmt w:val="bullet"/>
+      <w:lvlText w:val=""/>
+      <w:lvlJc w:val="left"/>
+      <w:pPr>
+        <w:ind w:left="8247" w:hanging="360"/>
+      </w:pPr>
+      <w:rPr>
+        <w:rFonts w:ascii="Wingdings" w:hAnsi="Wingdings" w:hint="default"/>
+      </w:rPr>
+    </w:lvl>
+  </w:abstractNum>
+  <w:abstractNum w:abstractNumId="11" w15:restartNumberingAfterBreak="0">
     <w:nsid w:val="4CB462B5"/>
     <w:multiLevelType w:val="multilevel"/>
     <w:tmpl w:val="246EFEFE"/>
@@ -5713,7 +7466,7 @@
       </w:pPr>
     </w:lvl>
   </w:abstractNum>
-  <w:abstractNum w:abstractNumId="6" w15:restartNumberingAfterBreak="0">
+  <w:abstractNum w:abstractNumId="12" w15:restartNumberingAfterBreak="0">
     <w:nsid w:val="6AC8531E"/>
     <w:multiLevelType w:val="hybridMultilevel"/>
     <w:tmpl w:val="CFF0DBD6"/>
@@ -5799,7 +7552,7 @@
       </w:pPr>
     </w:lvl>
   </w:abstractNum>
-  <w:abstractNum w:abstractNumId="7" w15:restartNumberingAfterBreak="0">
+  <w:abstractNum w:abstractNumId="13" w15:restartNumberingAfterBreak="0">
     <w:nsid w:val="700305E1"/>
     <w:multiLevelType w:val="hybridMultilevel"/>
     <w:tmpl w:val="5198AC2E"/>
@@ -5906,6 +7659,119 @@
       <w:lvlJc w:val="left"/>
       <w:pPr>
         <w:ind w:left="6120" w:hanging="360"/>
+      </w:pPr>
+      <w:rPr>
+        <w:rFonts w:ascii="Wingdings" w:hAnsi="Wingdings" w:hint="default"/>
+      </w:rPr>
+    </w:lvl>
+  </w:abstractNum>
+  <w:abstractNum w:abstractNumId="14" w15:restartNumberingAfterBreak="0">
+    <w:nsid w:val="7C61799D"/>
+    <w:multiLevelType w:val="hybridMultilevel"/>
+    <w:tmpl w:val="A4F496CE"/>
+    <w:lvl w:ilvl="0" w:tplc="04050001">
+      <w:start w:val="1"/>
+      <w:numFmt w:val="bullet"/>
+      <w:lvlText w:val=""/>
+      <w:lvlJc w:val="left"/>
+      <w:pPr>
+        <w:ind w:left="1429" w:hanging="360"/>
+      </w:pPr>
+      <w:rPr>
+        <w:rFonts w:ascii="Symbol" w:hAnsi="Symbol" w:hint="default"/>
+      </w:rPr>
+    </w:lvl>
+    <w:lvl w:ilvl="1" w:tplc="04050003" w:tentative="1">
+      <w:start w:val="1"/>
+      <w:numFmt w:val="bullet"/>
+      <w:lvlText w:val="o"/>
+      <w:lvlJc w:val="left"/>
+      <w:pPr>
+        <w:ind w:left="2149" w:hanging="360"/>
+      </w:pPr>
+      <w:rPr>
+        <w:rFonts w:ascii="Courier New" w:hAnsi="Courier New" w:cs="Courier New" w:hint="default"/>
+      </w:rPr>
+    </w:lvl>
+    <w:lvl w:ilvl="2" w:tplc="04050005" w:tentative="1">
+      <w:start w:val="1"/>
+      <w:numFmt w:val="bullet"/>
+      <w:lvlText w:val=""/>
+      <w:lvlJc w:val="left"/>
+      <w:pPr>
+        <w:ind w:left="2869" w:hanging="360"/>
+      </w:pPr>
+      <w:rPr>
+        <w:rFonts w:ascii="Wingdings" w:hAnsi="Wingdings" w:hint="default"/>
+      </w:rPr>
+    </w:lvl>
+    <w:lvl w:ilvl="3" w:tplc="04050001" w:tentative="1">
+      <w:start w:val="1"/>
+      <w:numFmt w:val="bullet"/>
+      <w:lvlText w:val=""/>
+      <w:lvlJc w:val="left"/>
+      <w:pPr>
+        <w:ind w:left="3589" w:hanging="360"/>
+      </w:pPr>
+      <w:rPr>
+        <w:rFonts w:ascii="Symbol" w:hAnsi="Symbol" w:hint="default"/>
+      </w:rPr>
+    </w:lvl>
+    <w:lvl w:ilvl="4" w:tplc="04050003" w:tentative="1">
+      <w:start w:val="1"/>
+      <w:numFmt w:val="bullet"/>
+      <w:lvlText w:val="o"/>
+      <w:lvlJc w:val="left"/>
+      <w:pPr>
+        <w:ind w:left="4309" w:hanging="360"/>
+      </w:pPr>
+      <w:rPr>
+        <w:rFonts w:ascii="Courier New" w:hAnsi="Courier New" w:cs="Courier New" w:hint="default"/>
+      </w:rPr>
+    </w:lvl>
+    <w:lvl w:ilvl="5" w:tplc="04050005" w:tentative="1">
+      <w:start w:val="1"/>
+      <w:numFmt w:val="bullet"/>
+      <w:lvlText w:val=""/>
+      <w:lvlJc w:val="left"/>
+      <w:pPr>
+        <w:ind w:left="5029" w:hanging="360"/>
+      </w:pPr>
+      <w:rPr>
+        <w:rFonts w:ascii="Wingdings" w:hAnsi="Wingdings" w:hint="default"/>
+      </w:rPr>
+    </w:lvl>
+    <w:lvl w:ilvl="6" w:tplc="04050001" w:tentative="1">
+      <w:start w:val="1"/>
+      <w:numFmt w:val="bullet"/>
+      <w:lvlText w:val=""/>
+      <w:lvlJc w:val="left"/>
+      <w:pPr>
+        <w:ind w:left="5749" w:hanging="360"/>
+      </w:pPr>
+      <w:rPr>
+        <w:rFonts w:ascii="Symbol" w:hAnsi="Symbol" w:hint="default"/>
+      </w:rPr>
+    </w:lvl>
+    <w:lvl w:ilvl="7" w:tplc="04050003" w:tentative="1">
+      <w:start w:val="1"/>
+      <w:numFmt w:val="bullet"/>
+      <w:lvlText w:val="o"/>
+      <w:lvlJc w:val="left"/>
+      <w:pPr>
+        <w:ind w:left="6469" w:hanging="360"/>
+      </w:pPr>
+      <w:rPr>
+        <w:rFonts w:ascii="Courier New" w:hAnsi="Courier New" w:cs="Courier New" w:hint="default"/>
+      </w:rPr>
+    </w:lvl>
+    <w:lvl w:ilvl="8" w:tplc="04050005" w:tentative="1">
+      <w:start w:val="1"/>
+      <w:numFmt w:val="bullet"/>
+      <w:lvlText w:val=""/>
+      <w:lvlJc w:val="left"/>
+      <w:pPr>
+        <w:ind w:left="7189" w:hanging="360"/>
       </w:pPr>
       <w:rPr>
         <w:rFonts w:ascii="Wingdings" w:hAnsi="Wingdings" w:hint="default"/>
@@ -5922,19 +7788,40 @@
     <w:abstractNumId w:val="4"/>
   </w:num>
   <w:num w:numId="4" w16cid:durableId="1033922798">
-    <w:abstractNumId w:val="5"/>
+    <w:abstractNumId w:val="11"/>
   </w:num>
   <w:num w:numId="5" w16cid:durableId="1510605919">
     <w:abstractNumId w:val="3"/>
   </w:num>
   <w:num w:numId="6" w16cid:durableId="223679961">
-    <w:abstractNumId w:val="6"/>
+    <w:abstractNumId w:val="12"/>
   </w:num>
   <w:num w:numId="7" w16cid:durableId="1565066860">
-    <w:abstractNumId w:val="7"/>
+    <w:abstractNumId w:val="13"/>
   </w:num>
   <w:num w:numId="8" w16cid:durableId="426508362">
     <w:abstractNumId w:val="1"/>
+  </w:num>
+  <w:num w:numId="9" w16cid:durableId="769543939">
+    <w:abstractNumId w:val="10"/>
+  </w:num>
+  <w:num w:numId="10" w16cid:durableId="893545386">
+    <w:abstractNumId w:val="9"/>
+  </w:num>
+  <w:num w:numId="11" w16cid:durableId="66878258">
+    <w:abstractNumId w:val="6"/>
+  </w:num>
+  <w:num w:numId="12" w16cid:durableId="1145051514">
+    <w:abstractNumId w:val="5"/>
+  </w:num>
+  <w:num w:numId="13" w16cid:durableId="337391518">
+    <w:abstractNumId w:val="14"/>
+  </w:num>
+  <w:num w:numId="14" w16cid:durableId="202058328">
+    <w:abstractNumId w:val="7"/>
+  </w:num>
+  <w:num w:numId="15" w16cid:durableId="1867719712">
+    <w:abstractNumId w:val="8"/>
   </w:num>
   <w:numIdMacAtCleanup w:val="5"/>
 </w:numbering>
@@ -6394,7 +8281,7 @@
     <w:next w:val="Normln"/>
     <w:autoRedefine/>
     <w:qFormat/>
-    <w:rsid w:val="005604F2"/>
+    <w:rsid w:val="0072321C"/>
     <w:pPr>
       <w:keepNext/>
       <w:numPr>
@@ -6532,7 +8419,6 @@
   <w:style w:type="character" w:default="1" w:styleId="Standardnpsmoodstavce">
     <w:name w:val="Default Paragraph Font"/>
     <w:uiPriority w:val="1"/>
-    <w:semiHidden/>
     <w:unhideWhenUsed/>
   </w:style>
   <w:style w:type="table" w:default="1" w:styleId="Normlntabulka">
@@ -7049,6 +8935,36 @@
       <w:contextualSpacing/>
     </w:pPr>
   </w:style>
+  <w:style w:type="character" w:styleId="Nevyeenzmnka">
+    <w:name w:val="Unresolved Mention"/>
+    <w:basedOn w:val="Standardnpsmoodstavce"/>
+    <w:uiPriority w:val="99"/>
+    <w:semiHidden/>
+    <w:unhideWhenUsed/>
+    <w:rsid w:val="00C10C75"/>
+    <w:rPr>
+      <w:color w:val="605E5C"/>
+      <w:shd w:val="clear" w:color="auto" w:fill="E1DFDD"/>
+    </w:rPr>
+  </w:style>
+  <w:style w:type="paragraph" w:styleId="Titulek">
+    <w:name w:val="caption"/>
+    <w:basedOn w:val="Normln"/>
+    <w:next w:val="Normln"/>
+    <w:unhideWhenUsed/>
+    <w:qFormat/>
+    <w:rsid w:val="003938AD"/>
+    <w:pPr>
+      <w:spacing w:before="0" w:after="200" w:line="240" w:lineRule="auto"/>
+    </w:pPr>
+    <w:rPr>
+      <w:i/>
+      <w:iCs/>
+      <w:color w:val="1F497D" w:themeColor="text2"/>
+      <w:sz w:val="18"/>
+      <w:szCs w:val="18"/>
+    </w:rPr>
+  </w:style>
 </w:styles>
 </file>
 
@@ -7338,10 +9254,23 @@
 </file>
 
 <file path=customXml/item1.xml><?xml version="1.0" encoding="utf-8"?>
-<b:Sources xmlns:b="http://schemas.openxmlformats.org/officeDocument/2006/bibliography" xmlns="http://schemas.openxmlformats.org/officeDocument/2006/bibliography" SelectedStyle="\APA.XSL" StyleName="APA"/>
+<p:properties xmlns:p="http://schemas.microsoft.com/office/2006/metadata/properties" xmlns:xsi="http://www.w3.org/2001/XMLSchema-instance" xmlns:pc="http://schemas.microsoft.com/office/infopath/2007/PartnerControls">
+  <documentManagement>
+    <ReferenceId xmlns="efc84429-4de8-4abe-9c58-534110ab8b1a" xsi:nil="true"/>
+  </documentManagement>
+</p:properties>
 </file>
 
 <file path=customXml/item2.xml><?xml version="1.0" encoding="utf-8"?>
+<?mso-contentType ?>
+<FormTemplates xmlns="http://schemas.microsoft.com/sharepoint/v3/contenttype/forms">
+  <Display>DocumentLibraryForm</Display>
+  <Edit>DocumentLibraryForm</Edit>
+  <New>DocumentLibraryForm</New>
+</FormTemplates>
+</file>
+
+<file path=customXml/item3.xml><?xml version="1.0" encoding="utf-8"?>
 <ct:contentTypeSchema xmlns:ct="http://schemas.microsoft.com/office/2006/metadata/contentType" xmlns:ma="http://schemas.microsoft.com/office/2006/metadata/properties/metaAttributes" ct:_="" ma:_="" ma:contentTypeName="Dokument" ma:contentTypeID="0x010100A3F1E23650A32E49857D06C804C66061" ma:contentTypeVersion="5" ma:contentTypeDescription="Vytvoří nový dokument" ma:contentTypeScope="" ma:versionID="4c91e16fe19617228c5041779d323442">
   <xsd:schema xmlns:xsd="http://www.w3.org/2001/XMLSchema" xmlns:xs="http://www.w3.org/2001/XMLSchema" xmlns:p="http://schemas.microsoft.com/office/2006/metadata/properties" xmlns:ns2="efc84429-4de8-4abe-9c58-534110ab8b1a" targetNamespace="http://schemas.microsoft.com/office/2006/metadata/properties" ma:root="true" ma:fieldsID="b21b529cdff3fb1b2615e7c1aba6d63a" ns2:_="">
     <xsd:import namespace="efc84429-4de8-4abe-9c58-534110ab8b1a"/>
@@ -7491,32 +9420,29 @@
 </ct:contentTypeSchema>
 </file>
 
-<file path=customXml/item3.xml><?xml version="1.0" encoding="utf-8"?>
-<?mso-contentType ?>
-<FormTemplates xmlns="http://schemas.microsoft.com/sharepoint/v3/contenttype/forms">
-  <Display>DocumentLibraryForm</Display>
-  <Edit>DocumentLibraryForm</Edit>
-  <New>DocumentLibraryForm</New>
-</FormTemplates>
-</file>
-
 <file path=customXml/item4.xml><?xml version="1.0" encoding="utf-8"?>
-<p:properties xmlns:p="http://schemas.microsoft.com/office/2006/metadata/properties" xmlns:xsi="http://www.w3.org/2001/XMLSchema-instance" xmlns:pc="http://schemas.microsoft.com/office/infopath/2007/PartnerControls">
-  <documentManagement>
-    <ReferenceId xmlns="efc84429-4de8-4abe-9c58-534110ab8b1a" xsi:nil="true"/>
-  </documentManagement>
-</p:properties>
+<b:Sources xmlns:b="http://schemas.openxmlformats.org/officeDocument/2006/bibliography" xmlns="http://schemas.openxmlformats.org/officeDocument/2006/bibliography" SelectedStyle="\APA.XSL" StyleName="APA"/>
 </file>
 
 <file path=customXml/itemProps1.xml><?xml version="1.0" encoding="utf-8"?>
-<ds:datastoreItem xmlns:ds="http://schemas.openxmlformats.org/officeDocument/2006/customXml" ds:itemID="{C9D9B952-BBA5-4186-A34C-41B4F6FB32F7}">
+<ds:datastoreItem xmlns:ds="http://schemas.openxmlformats.org/officeDocument/2006/customXml" ds:itemID="{D8DEAD7C-3E3C-4F52-98A0-B75169D3850F}">
   <ds:schemaRefs>
-    <ds:schemaRef ds:uri="http://schemas.openxmlformats.org/officeDocument/2006/bibliography"/>
+    <ds:schemaRef ds:uri="http://schemas.microsoft.com/office/2006/metadata/properties"/>
+    <ds:schemaRef ds:uri="http://schemas.microsoft.com/office/infopath/2007/PartnerControls"/>
+    <ds:schemaRef ds:uri="efc84429-4de8-4abe-9c58-534110ab8b1a"/>
   </ds:schemaRefs>
 </ds:datastoreItem>
 </file>
 
 <file path=customXml/itemProps2.xml><?xml version="1.0" encoding="utf-8"?>
+<ds:datastoreItem xmlns:ds="http://schemas.openxmlformats.org/officeDocument/2006/customXml" ds:itemID="{C222C149-6151-4EA2-910F-6D284A3377E6}">
+  <ds:schemaRefs>
+    <ds:schemaRef ds:uri="http://schemas.microsoft.com/sharepoint/v3/contenttype/forms"/>
+  </ds:schemaRefs>
+</ds:datastoreItem>
+</file>
+
+<file path=customXml/itemProps3.xml><?xml version="1.0" encoding="utf-8"?>
 <ds:datastoreItem xmlns:ds="http://schemas.openxmlformats.org/officeDocument/2006/customXml" ds:itemID="{880DB8ED-C923-42DD-A563-E41369845993}">
   <ds:schemaRefs>
     <ds:schemaRef ds:uri="http://schemas.microsoft.com/office/2006/metadata/contentType"/>
@@ -7534,20 +9460,10 @@
 </ds:datastoreItem>
 </file>
 
-<file path=customXml/itemProps3.xml><?xml version="1.0" encoding="utf-8"?>
-<ds:datastoreItem xmlns:ds="http://schemas.openxmlformats.org/officeDocument/2006/customXml" ds:itemID="{C222C149-6151-4EA2-910F-6D284A3377E6}">
+<file path=customXml/itemProps4.xml><?xml version="1.0" encoding="utf-8"?>
+<ds:datastoreItem xmlns:ds="http://schemas.openxmlformats.org/officeDocument/2006/customXml" ds:itemID="{C9D9B952-BBA5-4186-A34C-41B4F6FB32F7}">
   <ds:schemaRefs>
-    <ds:schemaRef ds:uri="http://schemas.microsoft.com/sharepoint/v3/contenttype/forms"/>
-  </ds:schemaRefs>
-</ds:datastoreItem>
-</file>
-
-<file path=customXml/itemProps4.xml><?xml version="1.0" encoding="utf-8"?>
-<ds:datastoreItem xmlns:ds="http://schemas.openxmlformats.org/officeDocument/2006/customXml" ds:itemID="{D8DEAD7C-3E3C-4F52-98A0-B75169D3850F}">
-  <ds:schemaRefs>
-    <ds:schemaRef ds:uri="http://schemas.microsoft.com/office/2006/metadata/properties"/>
-    <ds:schemaRef ds:uri="http://schemas.microsoft.com/office/infopath/2007/PartnerControls"/>
-    <ds:schemaRef ds:uri="efc84429-4de8-4abe-9c58-534110ab8b1a"/>
+    <ds:schemaRef ds:uri="http://schemas.openxmlformats.org/officeDocument/2006/bibliography"/>
   </ds:schemaRefs>
 </ds:datastoreItem>
 </file>
</xml_diff>

<commit_message>
změna faviconu play a přidání části dokumentace s technologiemi
</commit_message>
<xml_diff>
--- a/MP-dokumentace.docx
+++ b/MP-dokumentace.docx
@@ -2043,7 +2043,6 @@
         </w:rPr>
         <w:t xml:space="preserve">ase diagram administrace, </w:t>
       </w:r>
-      <w:proofErr w:type="spellStart"/>
       <w:r>
         <w:rPr>
           <w:rFonts w:eastAsia="Courier New"/>
@@ -2060,7 +2059,6 @@
         </w:rPr>
         <w:t>y</w:t>
       </w:r>
-      <w:proofErr w:type="spellEnd"/>
       <w:r>
         <w:rPr>
           <w:rFonts w:eastAsia="Courier New"/>
@@ -2751,23 +2749,7 @@
           <w:kern w:val="3"/>
           <w:lang w:eastAsia="zh-CN"/>
         </w:rPr>
-        <w:t xml:space="preserve">Vlastní maturitní práce </w:t>
-      </w:r>
-      <w:proofErr w:type="gramStart"/>
-      <w:r>
-        <w:rPr>
-          <w:kern w:val="3"/>
-          <w:lang w:eastAsia="zh-CN"/>
-        </w:rPr>
-        <w:t>tvoří</w:t>
-      </w:r>
-      <w:proofErr w:type="gramEnd"/>
-      <w:r>
-        <w:rPr>
-          <w:kern w:val="3"/>
-          <w:lang w:eastAsia="zh-CN"/>
-        </w:rPr>
-        <w:t xml:space="preserve"> jednu část třetí profilové zkoušky; druhou částí je její obhajoba.</w:t>
+        <w:t>Vlastní maturitní práce tvoří jednu část třetí profilové zkoušky; druhou částí je její obhajoba.</w:t>
       </w:r>
     </w:p>
     <w:p>
@@ -3114,23 +3096,7 @@
           <w:i/>
           <w:lang w:val="en-GB"/>
         </w:rPr>
-        <w:t xml:space="preserve">Web application for movie screening seat reservation. It will allow management of </w:t>
-      </w:r>
-      <w:proofErr w:type="spellStart"/>
-      <w:r>
-        <w:rPr>
-          <w:i/>
-          <w:lang w:val="en-GB"/>
-        </w:rPr>
-        <w:t>theaters</w:t>
-      </w:r>
-      <w:proofErr w:type="spellEnd"/>
-      <w:r>
-        <w:rPr>
-          <w:i/>
-          <w:lang w:val="en-GB"/>
-        </w:rPr>
-        <w:t>, movies, screenings, movie genres and the ability to edit permissions for some roles. Login and registration will be handled by two-phase verification using emails.</w:t>
+        <w:t>Web application for movie screening seat reservation. It will allow management of theaters, movies, screenings, movie genres and the ability to edit permissions for some roles. Login and registration will be handled by two-phase verification using emails.</w:t>
       </w:r>
     </w:p>
     <w:p>
@@ -4581,58 +4547,10 @@
     </w:p>
     <w:p>
       <w:r>
-        <w:t xml:space="preserve"> Aplikace bude rozdělena do tří serverů, Node.js s pomocí knihovny </w:t>
-      </w:r>
-      <w:proofErr w:type="spellStart"/>
-      <w:r>
-        <w:t>React</w:t>
-      </w:r>
-      <w:proofErr w:type="spellEnd"/>
-      <w:r>
-        <w:t xml:space="preserve"> pro </w:t>
-      </w:r>
-      <w:proofErr w:type="spellStart"/>
-      <w:r>
-        <w:t>frontend</w:t>
-      </w:r>
-      <w:proofErr w:type="spellEnd"/>
-      <w:r>
-        <w:t xml:space="preserve">, </w:t>
-      </w:r>
-      <w:proofErr w:type="spellStart"/>
-      <w:r>
-        <w:t>Spring</w:t>
-      </w:r>
-      <w:proofErr w:type="spellEnd"/>
-      <w:r>
-        <w:t xml:space="preserve"> </w:t>
-      </w:r>
-      <w:proofErr w:type="spellStart"/>
-      <w:r>
-        <w:t>Boot</w:t>
-      </w:r>
-      <w:proofErr w:type="spellEnd"/>
-      <w:r>
-        <w:t xml:space="preserve"> pro </w:t>
-      </w:r>
-      <w:proofErr w:type="spellStart"/>
-      <w:r>
-        <w:t>back</w:t>
-      </w:r>
-      <w:r>
-        <w:t>end</w:t>
-      </w:r>
-      <w:proofErr w:type="spellEnd"/>
-      <w:r>
-        <w:t xml:space="preserve"> a </w:t>
-      </w:r>
-      <w:proofErr w:type="spellStart"/>
-      <w:r>
-        <w:t>MongoDB</w:t>
-      </w:r>
-      <w:proofErr w:type="spellEnd"/>
-      <w:r>
-        <w:t xml:space="preserve"> jako databáze zajistí uchovávání dat.</w:t>
+        <w:t xml:space="preserve"> Aplikace bude rozdělena do tří serverů, Node.js s pomocí knihovny React pro frontend, Spring Boot pro back</w:t>
+      </w:r>
+      <w:r>
+        <w:t>end a MongoDB jako databáze zajistí uchovávání dat.</w:t>
       </w:r>
       <w:r>
         <w:t xml:space="preserve"> Pro toto řešení jsem se rozhodl, protože bych se chtěl zdokonalit ve výše uvedených technologiích a to, protože v nich vidím největší budoucnost. </w:t>
@@ -4773,15 +4691,7 @@
       </w:pPr>
       <w:bookmarkStart w:id="3" w:name="_Toc512415387"/>
       <w:r>
-        <w:t xml:space="preserve">CineStar je síť multikin s největší hustotou pokrytí v republice. Účelem webové stránky je informovat širokou veřejnost o programu kin (případně i jejich poloze) a samozřejmě umožňuje rezervaci míst na určitá promítání filmů. Po prvním vstoupení na stránku se ukáže mapa republiky s možností vybrat kino jehož program uživatele zajímá. Stránka s detaily kin se pak </w:t>
-      </w:r>
-      <w:proofErr w:type="gramStart"/>
-      <w:r>
-        <w:t>liší</w:t>
-      </w:r>
-      <w:proofErr w:type="gramEnd"/>
-      <w:r>
-        <w:t xml:space="preserve"> jen nejspodnější částí, kde se nachází program kina s jeho adresou a kontaktem. Toto řešení mi nepřijde nejlepší, protože uživatele, byť jen poprvé, zdržuje od vybrání filmu. Dále bych ocenil možnost v detailu filmu mít možnost provést rezervaci. </w:t>
+        <w:t xml:space="preserve">CineStar je síť multikin s největší hustotou pokrytí v republice. Účelem webové stránky je informovat širokou veřejnost o programu kin (případně i jejich poloze) a samozřejmě umožňuje rezervaci míst na určitá promítání filmů. Po prvním vstoupení na stránku se ukáže mapa republiky s možností vybrat kino jehož program uživatele zajímá. Stránka s detaily kin se pak liší jen nejspodnější částí, kde se nachází program kina s jeho adresou a kontaktem. Toto řešení mi nepřijde nejlepší, protože uživatele, byť jen poprvé, zdržuje od vybrání filmu. Dále bych ocenil možnost v detailu filmu mít možnost provést rezervaci. </w:t>
       </w:r>
     </w:p>
     <w:p>
@@ -4881,13 +4791,8 @@
       <w:pPr>
         <w:pStyle w:val="Nadpis2"/>
       </w:pPr>
-      <w:proofErr w:type="spellStart"/>
-      <w:r>
-        <w:t>Cinema</w:t>
-      </w:r>
-      <w:proofErr w:type="spellEnd"/>
-      <w:r>
-        <w:t xml:space="preserve"> City</w:t>
+      <w:r>
+        <w:t>Cinema City</w:t>
       </w:r>
     </w:p>
     <w:p>
@@ -4965,25 +4870,12 @@
         </w:r>
       </w:fldSimple>
       <w:r>
-        <w:t xml:space="preserve">: </w:t>
-      </w:r>
-      <w:proofErr w:type="spellStart"/>
-      <w:r>
-        <w:t>Cinema</w:t>
-      </w:r>
-      <w:proofErr w:type="spellEnd"/>
-      <w:r>
-        <w:t xml:space="preserve"> City (zdroj: vlastní)</w:t>
-      </w:r>
-    </w:p>
-    <w:p>
-      <w:proofErr w:type="spellStart"/>
-      <w:r>
-        <w:t>Cinema</w:t>
-      </w:r>
-      <w:proofErr w:type="spellEnd"/>
-      <w:r>
-        <w:t xml:space="preserve"> City je nadnárodní síť multikin s kořeny v Izraeli. Účel webové stránky se stejný jako u CineStar, a to informovat a rezervovat. Na úvodní stránce je možnost si prohlédnout nabídku filmů. Z počátku všechny filmy v různých kategoriích (promítáme, budeme promítat, speciální projekce a rodinné filmy), nebo při výběru kina už konkrétní </w:t>
+        <w:t>: Cinema City (zdroj: vlastní)</w:t>
+      </w:r>
+    </w:p>
+    <w:p>
+      <w:r>
+        <w:t xml:space="preserve">Cinema City je nadnárodní síť multikin s kořeny v Izraeli. Účel webové stránky se stejný jako u CineStar, a to informovat a rezervovat. Na úvodní stránce je možnost si prohlédnout nabídku filmů. Z počátku všechny filmy v různých kategoriích (promítáme, budeme promítat, speciální projekce a rodinné filmy), nebo při výběru kina už konkrétní </w:t>
       </w:r>
       <w:r>
         <w:lastRenderedPageBreak/>
@@ -5075,23 +4967,7 @@
         </w:numPr>
       </w:pPr>
       <w:r>
-        <w:t xml:space="preserve">Program by mi více vyhovoval jako </w:t>
-      </w:r>
-      <w:proofErr w:type="spellStart"/>
-      <w:r>
-        <w:t>one</w:t>
-      </w:r>
-      <w:proofErr w:type="spellEnd"/>
-      <w:r>
-        <w:t xml:space="preserve"> </w:t>
-      </w:r>
-      <w:proofErr w:type="spellStart"/>
-      <w:r>
-        <w:t>page</w:t>
-      </w:r>
-      <w:proofErr w:type="spellEnd"/>
-      <w:r>
-        <w:t xml:space="preserve"> s odkazy v hlavičce na jednotlivé dny</w:t>
+        <w:t>Program by mi více vyhovoval jako one page s odkazy v hlavičce na jednotlivé dny</w:t>
       </w:r>
     </w:p>
     <w:p>
@@ -5185,15 +5061,7 @@
     <w:p>
       <w:r>
         <w:lastRenderedPageBreak/>
-        <w:t xml:space="preserve">Stránka spojuje program několika menších pražských kin. I proto si může stránka dovolit být poměrně jednoduchá a přehledná. Nejdůležitější částí stránky je filtrovací formulář a program, který je umístěný hned pod ním. Program je možné přepínat mezi časovým (ten je vidět na ukázce) a filmovým (skládá se z dlaždic s náhledem na film a jeho jménem). Detail filmu se zobrazí jako </w:t>
-      </w:r>
-      <w:proofErr w:type="spellStart"/>
-      <w:r>
-        <w:t>popup</w:t>
-      </w:r>
-      <w:proofErr w:type="spellEnd"/>
-      <w:r>
-        <w:t xml:space="preserve"> s termíny projekce, ale rezervovat je možné jen nejbližší termín promítání.</w:t>
+        <w:t>Stránka spojuje program několika menších pražských kin. I proto si může stránka dovolit být poměrně jednoduchá a přehledná. Nejdůležitější částí stránky je filtrovací formulář a program, který je umístěný hned pod ním. Program je možné přepínat mezi časovým (ten je vidět na ukázce) a filmovým (skládá se z dlaždic s náhledem na film a jeho jménem). Detail filmu se zobrazí jako popup s termíny projekce, ale rezervovat je možné jen nejbližší termín promítání.</w:t>
       </w:r>
     </w:p>
     <w:p>
@@ -5237,13 +5105,8 @@
         </w:numPr>
       </w:pPr>
       <w:r>
-        <w:t xml:space="preserve">Jednoduchý a funkční </w:t>
-      </w:r>
-      <w:proofErr w:type="spellStart"/>
-      <w:r>
-        <w:t>dezign</w:t>
-      </w:r>
-      <w:proofErr w:type="spellEnd"/>
+        <w:t>Jednoduchý a funkční dezign</w:t>
+      </w:r>
     </w:p>
     <w:p>
       <w:pPr>
@@ -5341,55 +5204,7 @@
         <w:t xml:space="preserve">Projekt jako celek bude rozdělen do tří samostatných </w:t>
       </w:r>
       <w:r>
-        <w:t xml:space="preserve">částí (serverů).  O ukládání dat se bude starat databázový server </w:t>
-      </w:r>
-      <w:proofErr w:type="spellStart"/>
-      <w:r>
-        <w:t>MongoDB</w:t>
-      </w:r>
-      <w:proofErr w:type="spellEnd"/>
-      <w:r>
-        <w:t xml:space="preserve">, přístup k němu bude zprostředkovávat </w:t>
-      </w:r>
-      <w:proofErr w:type="spellStart"/>
-      <w:r>
-        <w:t>backendová</w:t>
-      </w:r>
-      <w:proofErr w:type="spellEnd"/>
-      <w:r>
-        <w:t xml:space="preserve"> část napsaná v jazyku Java za použití frameworku </w:t>
-      </w:r>
-      <w:proofErr w:type="spellStart"/>
-      <w:r>
-        <w:t>Spring</w:t>
-      </w:r>
-      <w:proofErr w:type="spellEnd"/>
-      <w:r>
-        <w:t xml:space="preserve"> </w:t>
-      </w:r>
-      <w:proofErr w:type="spellStart"/>
-      <w:r>
-        <w:t>Boot</w:t>
-      </w:r>
-      <w:proofErr w:type="spellEnd"/>
-      <w:r>
-        <w:t xml:space="preserve"> skrze REST API. O prezentaci dat uživateli se bude starat </w:t>
-      </w:r>
-      <w:proofErr w:type="spellStart"/>
-      <w:r>
-        <w:t>JavaScriptový</w:t>
-      </w:r>
-      <w:proofErr w:type="spellEnd"/>
-      <w:r>
-        <w:t xml:space="preserve"> kód s využitím knihovny </w:t>
-      </w:r>
-      <w:proofErr w:type="spellStart"/>
-      <w:r>
-        <w:t>React</w:t>
-      </w:r>
-      <w:proofErr w:type="spellEnd"/>
-      <w:r>
-        <w:t>, který bude sp</w:t>
+        <w:t>částí (serverů).  O ukládání dat se bude starat databázový server MongoDB, přístup k němu bude zprostředkovávat backendová část napsaná v jazyku Java za použití frameworku Spring Boot skrze REST API. O prezentaci dat uživateli se bude starat JavaScriptový kód s využitím knihovny React, který bude sp</w:t>
       </w:r>
       <w:r>
         <w:t>u</w:t>
@@ -5595,15 +5410,7 @@
         <w:t xml:space="preserve"> databázi (kolekce </w:t>
       </w:r>
       <w:r>
-        <w:t>v </w:t>
-      </w:r>
-      <w:proofErr w:type="spellStart"/>
-      <w:r>
-        <w:t>NoSQL</w:t>
-      </w:r>
-      <w:proofErr w:type="spellEnd"/>
-      <w:r>
-        <w:t xml:space="preserve"> databázích </w:t>
+        <w:t xml:space="preserve">v NoSQL databázích </w:t>
       </w:r>
       <w:r>
         <w:t xml:space="preserve">představuje </w:t>
@@ -5621,23 +5428,7 @@
         <w:t xml:space="preserve">), do kolekce se </w:t>
       </w:r>
       <w:r>
-        <w:t>ukládají data ve formě dokumentů (dokument v </w:t>
-      </w:r>
-      <w:proofErr w:type="spellStart"/>
-      <w:r>
-        <w:t>NoSQL</w:t>
-      </w:r>
-      <w:proofErr w:type="spellEnd"/>
-      <w:r>
-        <w:t xml:space="preserve"> databázích představuje pak to co by v relačních databázích byl jeden záznam). Protože </w:t>
-      </w:r>
-      <w:proofErr w:type="spellStart"/>
-      <w:r>
-        <w:t>NoSQL</w:t>
-      </w:r>
-      <w:proofErr w:type="spellEnd"/>
-      <w:r>
-        <w:t xml:space="preserve"> </w:t>
+        <w:t xml:space="preserve">ukládají data ve formě dokumentů (dokument v NoSQL databázích představuje pak to co by v relačních databázích byl jeden záznam). Protože NoSQL </w:t>
       </w:r>
       <w:r>
         <w:t xml:space="preserve">nemá žádnou standardizovanou formu pro modelování grafů (jako ERD relačních databází), uvádím zde UML Class diagram, který výstižně zachycuje strukturu dat, kterou jsem použil. </w:t>
@@ -5645,15 +5436,7 @@
     </w:p>
     <w:p>
       <w:r>
-        <w:t xml:space="preserve">Výše uvedený diagram reprezentuje strukturu databáze přesně až na jednu výjimku. Diagram např. říká, že v dokumentu Role jsou uložené dokumenty </w:t>
-      </w:r>
-      <w:proofErr w:type="spellStart"/>
-      <w:r>
-        <w:t>Permission</w:t>
-      </w:r>
-      <w:proofErr w:type="spellEnd"/>
-      <w:r>
-        <w:t xml:space="preserve">. Toto řešení by ale mělo hned několik problémů počínaje porušením pravidel normalizace dat, přes zbytečně vysoké nároky na kapacitu databáze až po velmi náročnou editaci. Proto </w:t>
+        <w:t xml:space="preserve">Výše uvedený diagram reprezentuje strukturu databáze přesně až na jednu výjimku. Diagram např. říká, že v dokumentu Role jsou uložené dokumenty Permission. Toto řešení by ale mělo hned několik problémů počínaje porušením pravidel normalizace dat, přes zbytečně vysoké nároky na kapacitu databáze až po velmi náročnou editaci. Proto </w:t>
       </w:r>
       <w:r>
         <w:t xml:space="preserve">je </w:t>
@@ -5662,15 +5445,7 @@
         <w:t xml:space="preserve">ukládání </w:t>
       </w:r>
       <w:r>
-        <w:t xml:space="preserve">dokumentů do dokumentů řešeno nahrazením dokumentu záznamem </w:t>
-      </w:r>
-      <w:proofErr w:type="spellStart"/>
-      <w:r>
-        <w:t>DBRef</w:t>
-      </w:r>
-      <w:proofErr w:type="spellEnd"/>
-      <w:r>
-        <w:t xml:space="preserve"> s parametrem kolekce, ve které se nachází nahrazený dokument a parametrem id nahrazeného dokumentu.</w:t>
+        <w:t>dokumentů do dokumentů řešeno nahrazením dokumentu záznamem DBRef s parametrem kolekce, ve které se nachází nahrazený dokument a parametrem id nahrazeného dokumentu.</w:t>
       </w:r>
       <w:r>
         <w:br w:type="page"/>
@@ -5695,28 +5470,1166 @@
         <w:pStyle w:val="Nadpis2"/>
       </w:pPr>
       <w:r>
-        <w:t>JavaScript</w:t>
+        <w:t>JavaScrip</w:t>
+      </w:r>
+    </w:p>
+    <w:p>
+      <w:r>
+        <w:t xml:space="preserve">JavaScript je objektově orientovaný, interpretovaný jazyk (překládaný za běhu) s C-like syntaxí a dynamickým typováním, který využívá funkcionální paradigma (umožňuje uložení funkcí do proměnných). Jeho účel byl doplnit značkovací jazyky HTML a CSS na webových stránkách (manipulace s domem, složitější chování částí webu apod.) Dnes ale najde uplatnění i jako plnohodnotný programovací jazyk, v kterém může být napsaný i například program.   </w:t>
       </w:r>
     </w:p>
     <w:p>
       <w:pPr>
         <w:pStyle w:val="Nadpis3"/>
       </w:pPr>
-      <w:proofErr w:type="spellStart"/>
       <w:r>
         <w:t>TypeScript</w:t>
       </w:r>
-      <w:proofErr w:type="spellEnd"/>
+    </w:p>
+    <w:p>
+      <w:r>
+        <w:t>Je nadstavba JavaScriptu, kterou vyvíjí Microsoft. Jedná se o samostatný programovací jazyk, který se kompiluje do JavaScriptu. Jeho přínos spočívá v zavedení statického typování do JavaScriptu</w:t>
+      </w:r>
+      <w:r>
+        <w:t xml:space="preserve">, pohlídá volání nedefinovaných vlastností, zavádí třídy, rozhraní a výčtové typy. Přichází i s genericitou a union typy. </w:t>
+      </w:r>
     </w:p>
     <w:p>
       <w:pPr>
         <w:pStyle w:val="Nadpis3"/>
       </w:pPr>
-      <w:proofErr w:type="spellStart"/>
       <w:r>
         <w:t>React</w:t>
       </w:r>
-      <w:proofErr w:type="spellEnd"/>
+    </w:p>
+    <w:p>
+      <w:r>
+        <w:t>React je</w:t>
+      </w:r>
+      <w:r>
+        <w:t xml:space="preserve"> open-source</w:t>
+      </w:r>
+      <w:r>
+        <w:t xml:space="preserve"> JavaScriptovou knihovnou, pro tvorbu UI (user interface), za je</w:t>
+      </w:r>
+      <w:r>
+        <w:t>hož</w:t>
+      </w:r>
+      <w:r>
+        <w:t xml:space="preserve"> vývojem stojí společnost Meta</w:t>
+      </w:r>
+      <w:r>
+        <w:t xml:space="preserve"> a komunita individuálních vývojářů. React funguje na bázi tzv. „komponent“. Ty mají své vstupní vlastnost a vnitřní stavy</w:t>
+      </w:r>
+      <w:r>
+        <w:t>, což usnadňuje vytváření znovupoužitelného kódu.</w:t>
+      </w:r>
+    </w:p>
+    <w:p>
+      <w:r>
+        <w:t>React dokáže automaticky reagovat na změnu stavů a překreslovat aplikaci jen když je to potřeba. Komponenty mohou být</w:t>
+      </w:r>
+      <w:r>
+        <w:t xml:space="preserve"> </w:t>
+      </w:r>
+      <w:r>
+        <w:t>vytvořeny buď jako funkce nebo jako třídy.</w:t>
+      </w:r>
+    </w:p>
+    <w:p>
+      <w:r>
+        <w:t>Pokud je komponenta vytvořená jako funkce, pak musí vracet</w:t>
+      </w:r>
+      <w:r>
+        <w:t xml:space="preserve"> jeden</w:t>
+      </w:r>
+      <w:r>
+        <w:t xml:space="preserve"> JSX </w:t>
+      </w:r>
+      <w:r>
+        <w:t xml:space="preserve">tag </w:t>
+      </w:r>
+      <w:r>
+        <w:t xml:space="preserve">(JavaScript XML). Pokud je vytvořena jako třída, tak musí obsahovat metodu „render“, která vrací </w:t>
+      </w:r>
+      <w:r>
+        <w:t xml:space="preserve">jeden </w:t>
+      </w:r>
+      <w:r>
+        <w:t>JSX</w:t>
+      </w:r>
+      <w:r>
+        <w:t xml:space="preserve"> tag</w:t>
+      </w:r>
+      <w:r>
+        <w:t xml:space="preserve">. </w:t>
+      </w:r>
+    </w:p>
+    <w:p>
+      <w:r>
+        <w:t xml:space="preserve">JSX má dost podobnou syntaxi jako HTML 5 s následujícími rozdíly: </w:t>
+      </w:r>
+    </w:p>
+    <w:p>
+      <w:pPr>
+        <w:pStyle w:val="Odstavecseseznamem"/>
+        <w:numPr>
+          <w:ilvl w:val="0"/>
+          <w:numId w:val="16"/>
+        </w:numPr>
+      </w:pPr>
+      <w:r>
+        <w:t>Je možné do něj vkládat reactové komponenty jako tagy</w:t>
+      </w:r>
+    </w:p>
+    <w:p>
+      <w:pPr>
+        <w:pStyle w:val="Odstavecseseznamem"/>
+        <w:numPr>
+          <w:ilvl w:val="0"/>
+          <w:numId w:val="16"/>
+        </w:numPr>
+      </w:pPr>
+      <w:r>
+        <w:lastRenderedPageBreak/>
+        <w:t>Vlastnosti tagů mohou mít částečně jiný název (class je className, onclick je onClick )</w:t>
+      </w:r>
+    </w:p>
+    <w:p>
+      <w:pPr>
+        <w:pStyle w:val="Odstavecseseznamem"/>
+        <w:numPr>
+          <w:ilvl w:val="0"/>
+          <w:numId w:val="16"/>
+        </w:numPr>
+      </w:pPr>
+      <w:r>
+        <w:t>M</w:t>
+      </w:r>
+      <w:r>
+        <w:t>ezi složené závorky {} je možné vkládat JavaScriptová data</w:t>
+      </w:r>
+    </w:p>
+    <w:p>
+      <w:pPr>
+        <w:pStyle w:val="Odstavecseseznamem"/>
+        <w:numPr>
+          <w:ilvl w:val="0"/>
+          <w:numId w:val="16"/>
+        </w:numPr>
+      </w:pPr>
+      <w:r>
+        <w:t>K</w:t>
+      </w:r>
+      <w:r>
+        <w:t>aždý tag musí být ukončen</w:t>
+      </w:r>
+    </w:p>
+    <w:p>
+      <w:pPr>
+        <w:pStyle w:val="Odstavecseseznamem"/>
+        <w:numPr>
+          <w:ilvl w:val="0"/>
+          <w:numId w:val="16"/>
+        </w:numPr>
+      </w:pPr>
+      <w:r>
+        <w:t>V</w:t>
+      </w:r>
+      <w:r>
+        <w:t>šechny tagy jsou párové a jdou zapsat zkráceným zápisem</w:t>
+      </w:r>
+    </w:p>
+    <w:p>
+      <w:pPr>
+        <w:pStyle w:val="Odstavecseseznamem"/>
+        <w:numPr>
+          <w:ilvl w:val="0"/>
+          <w:numId w:val="16"/>
+        </w:numPr>
+      </w:pPr>
+      <w:r>
+        <w:t>Existuje prázdný tag, který se nevykreslí na stránku. Má využití, například když chceme, aby komponenta vracela více jak jeden tag</w:t>
+      </w:r>
+      <w:r>
+        <w:t>.</w:t>
+      </w:r>
+    </w:p>
+    <w:p>
+      <w:pPr>
+        <w:ind w:firstLine="0"/>
+      </w:pPr>
+      <w:r>
+        <w:t>JSX může vypadat následovně:</w:t>
+      </w:r>
+    </w:p>
+    <w:p>
+      <w:pPr>
+        <w:shd w:val="clear" w:color="auto" w:fill="FFFFFF"/>
+        <w:spacing w:before="0" w:after="0" w:line="285" w:lineRule="atLeast"/>
+        <w:ind w:firstLine="0"/>
+        <w:jc w:val="left"/>
+        <w:rPr>
+          <w:rFonts w:ascii="Fira Code" w:hAnsi="Fira Code"/>
+          <w:color w:val="000000"/>
+          <w:sz w:val="21"/>
+          <w:szCs w:val="21"/>
+          <w:lang w:eastAsia="zh-CN"/>
+        </w:rPr>
+      </w:pPr>
+      <w:r>
+        <w:rPr>
+          <w:rFonts w:ascii="Fira Code" w:hAnsi="Fira Code"/>
+          <w:color w:val="000000"/>
+          <w:sz w:val="21"/>
+          <w:szCs w:val="21"/>
+          <w:lang w:eastAsia="zh-CN"/>
+        </w:rPr>
+        <w:t xml:space="preserve">        </w:t>
+      </w:r>
+      <w:r>
+        <w:rPr>
+          <w:rFonts w:ascii="Fira Code" w:hAnsi="Fira Code"/>
+          <w:color w:val="800000"/>
+          <w:sz w:val="21"/>
+          <w:szCs w:val="21"/>
+          <w:lang w:eastAsia="zh-CN"/>
+        </w:rPr>
+        <w:t>&lt;&gt;</w:t>
+      </w:r>
+    </w:p>
+    <w:p>
+      <w:pPr>
+        <w:shd w:val="clear" w:color="auto" w:fill="FFFFFF"/>
+        <w:spacing w:before="0" w:after="0" w:line="285" w:lineRule="atLeast"/>
+        <w:ind w:firstLine="0"/>
+        <w:jc w:val="left"/>
+        <w:rPr>
+          <w:rFonts w:ascii="Fira Code" w:hAnsi="Fira Code"/>
+          <w:color w:val="000000"/>
+          <w:sz w:val="21"/>
+          <w:szCs w:val="21"/>
+          <w:lang w:eastAsia="zh-CN"/>
+        </w:rPr>
+      </w:pPr>
+      <w:r>
+        <w:rPr>
+          <w:rFonts w:ascii="Fira Code" w:hAnsi="Fira Code"/>
+          <w:color w:val="000000"/>
+          <w:sz w:val="21"/>
+          <w:szCs w:val="21"/>
+          <w:lang w:eastAsia="zh-CN"/>
+        </w:rPr>
+        <w:t xml:space="preserve">            </w:t>
+      </w:r>
+      <w:r>
+        <w:rPr>
+          <w:rFonts w:ascii="Fira Code" w:hAnsi="Fira Code"/>
+          <w:color w:val="0000FF"/>
+          <w:sz w:val="21"/>
+          <w:szCs w:val="21"/>
+          <w:lang w:eastAsia="zh-CN"/>
+        </w:rPr>
+        <w:t>{</w:t>
+      </w:r>
+      <w:r>
+        <w:rPr>
+          <w:rFonts w:ascii="Fira Code" w:hAnsi="Fira Code"/>
+          <w:color w:val="008000"/>
+          <w:sz w:val="21"/>
+          <w:szCs w:val="21"/>
+          <w:lang w:eastAsia="zh-CN"/>
+        </w:rPr>
+        <w:t>/** Komentář */</w:t>
+      </w:r>
+      <w:r>
+        <w:rPr>
+          <w:rFonts w:ascii="Fira Code" w:hAnsi="Fira Code"/>
+          <w:color w:val="0000FF"/>
+          <w:sz w:val="21"/>
+          <w:szCs w:val="21"/>
+          <w:lang w:eastAsia="zh-CN"/>
+        </w:rPr>
+        <w:t>}</w:t>
+      </w:r>
+    </w:p>
+    <w:p>
+      <w:pPr>
+        <w:shd w:val="clear" w:color="auto" w:fill="FFFFFF"/>
+        <w:spacing w:before="0" w:after="0" w:line="285" w:lineRule="atLeast"/>
+        <w:ind w:firstLine="0"/>
+        <w:jc w:val="left"/>
+        <w:rPr>
+          <w:rFonts w:ascii="Fira Code" w:hAnsi="Fira Code"/>
+          <w:color w:val="000000"/>
+          <w:sz w:val="21"/>
+          <w:szCs w:val="21"/>
+          <w:lang w:eastAsia="zh-CN"/>
+        </w:rPr>
+      </w:pPr>
+      <w:r>
+        <w:rPr>
+          <w:rFonts w:ascii="Fira Code" w:hAnsi="Fira Code"/>
+          <w:color w:val="000000"/>
+          <w:sz w:val="21"/>
+          <w:szCs w:val="21"/>
+          <w:lang w:eastAsia="zh-CN"/>
+        </w:rPr>
+        <w:t xml:space="preserve">            </w:t>
+      </w:r>
+      <w:r>
+        <w:rPr>
+          <w:rFonts w:ascii="Fira Code" w:hAnsi="Fira Code"/>
+          <w:color w:val="0000FF"/>
+          <w:sz w:val="21"/>
+          <w:szCs w:val="21"/>
+          <w:lang w:eastAsia="zh-CN"/>
+        </w:rPr>
+        <w:t>{</w:t>
+      </w:r>
+      <w:r>
+        <w:rPr>
+          <w:rFonts w:ascii="Fira Code" w:hAnsi="Fira Code"/>
+          <w:color w:val="008000"/>
+          <w:sz w:val="21"/>
+          <w:szCs w:val="21"/>
+          <w:lang w:eastAsia="zh-CN"/>
+        </w:rPr>
+        <w:t>/** Vložení funkce k eventu onClick */</w:t>
+      </w:r>
+      <w:r>
+        <w:rPr>
+          <w:rFonts w:ascii="Fira Code" w:hAnsi="Fira Code"/>
+          <w:color w:val="0000FF"/>
+          <w:sz w:val="21"/>
+          <w:szCs w:val="21"/>
+          <w:lang w:eastAsia="zh-CN"/>
+        </w:rPr>
+        <w:t>}</w:t>
+      </w:r>
+    </w:p>
+    <w:p>
+      <w:pPr>
+        <w:shd w:val="clear" w:color="auto" w:fill="FFFFFF"/>
+        <w:spacing w:before="0" w:after="0" w:line="285" w:lineRule="atLeast"/>
+        <w:ind w:firstLine="0"/>
+        <w:jc w:val="left"/>
+        <w:rPr>
+          <w:rFonts w:ascii="Fira Code" w:hAnsi="Fira Code"/>
+          <w:color w:val="000000"/>
+          <w:sz w:val="21"/>
+          <w:szCs w:val="21"/>
+          <w:lang w:eastAsia="zh-CN"/>
+        </w:rPr>
+      </w:pPr>
+      <w:r>
+        <w:rPr>
+          <w:rFonts w:ascii="Fira Code" w:hAnsi="Fira Code"/>
+          <w:color w:val="000000"/>
+          <w:sz w:val="21"/>
+          <w:szCs w:val="21"/>
+          <w:lang w:eastAsia="zh-CN"/>
+        </w:rPr>
+        <w:t xml:space="preserve">            </w:t>
+      </w:r>
+      <w:r>
+        <w:rPr>
+          <w:rFonts w:ascii="Fira Code" w:hAnsi="Fira Code"/>
+          <w:color w:val="800000"/>
+          <w:sz w:val="21"/>
+          <w:szCs w:val="21"/>
+          <w:lang w:eastAsia="zh-CN"/>
+        </w:rPr>
+        <w:t>&lt;div</w:t>
+      </w:r>
+      <w:r>
+        <w:rPr>
+          <w:rFonts w:ascii="Fira Code" w:hAnsi="Fira Code"/>
+          <w:color w:val="000000"/>
+          <w:sz w:val="21"/>
+          <w:szCs w:val="21"/>
+          <w:lang w:eastAsia="zh-CN"/>
+        </w:rPr>
+        <w:t xml:space="preserve"> </w:t>
+      </w:r>
+      <w:r>
+        <w:rPr>
+          <w:rFonts w:ascii="Fira Code" w:hAnsi="Fira Code"/>
+          <w:color w:val="E50000"/>
+          <w:sz w:val="21"/>
+          <w:szCs w:val="21"/>
+          <w:lang w:eastAsia="zh-CN"/>
+        </w:rPr>
+        <w:t>className</w:t>
+      </w:r>
+      <w:r>
+        <w:rPr>
+          <w:rFonts w:ascii="Fira Code" w:hAnsi="Fira Code"/>
+          <w:color w:val="000000"/>
+          <w:sz w:val="21"/>
+          <w:szCs w:val="21"/>
+          <w:lang w:eastAsia="zh-CN"/>
+        </w:rPr>
+        <w:t>=</w:t>
+      </w:r>
+      <w:r>
+        <w:rPr>
+          <w:rFonts w:ascii="Fira Code" w:hAnsi="Fira Code"/>
+          <w:color w:val="A31515"/>
+          <w:sz w:val="21"/>
+          <w:szCs w:val="21"/>
+          <w:lang w:eastAsia="zh-CN"/>
+        </w:rPr>
+        <w:t>'management-reference'</w:t>
+      </w:r>
+      <w:r>
+        <w:rPr>
+          <w:rFonts w:ascii="Fira Code" w:hAnsi="Fira Code"/>
+          <w:color w:val="000000"/>
+          <w:sz w:val="21"/>
+          <w:szCs w:val="21"/>
+          <w:lang w:eastAsia="zh-CN"/>
+        </w:rPr>
+        <w:t xml:space="preserve"> </w:t>
+      </w:r>
+      <w:r>
+        <w:rPr>
+          <w:rFonts w:ascii="Fira Code" w:hAnsi="Fira Code"/>
+          <w:color w:val="E50000"/>
+          <w:sz w:val="21"/>
+          <w:szCs w:val="21"/>
+          <w:lang w:eastAsia="zh-CN"/>
+        </w:rPr>
+        <w:t>onClick</w:t>
+      </w:r>
+      <w:r>
+        <w:rPr>
+          <w:rFonts w:ascii="Fira Code" w:hAnsi="Fira Code"/>
+          <w:color w:val="000000"/>
+          <w:sz w:val="21"/>
+          <w:szCs w:val="21"/>
+          <w:lang w:eastAsia="zh-CN"/>
+        </w:rPr>
+        <w:t>=</w:t>
+      </w:r>
+      <w:r>
+        <w:rPr>
+          <w:rFonts w:ascii="Fira Code" w:hAnsi="Fira Code"/>
+          <w:color w:val="0000FF"/>
+          <w:sz w:val="21"/>
+          <w:szCs w:val="21"/>
+          <w:lang w:eastAsia="zh-CN"/>
+        </w:rPr>
+        <w:t>{</w:t>
+      </w:r>
+      <w:r>
+        <w:rPr>
+          <w:rFonts w:ascii="Fira Code" w:hAnsi="Fira Code"/>
+          <w:color w:val="000000"/>
+          <w:sz w:val="21"/>
+          <w:szCs w:val="21"/>
+          <w:lang w:eastAsia="zh-CN"/>
+        </w:rPr>
+        <w:t xml:space="preserve">() </w:t>
+      </w:r>
+      <w:r>
+        <w:rPr>
+          <w:rFonts w:ascii="Fira Code" w:hAnsi="Fira Code"/>
+          <w:color w:val="0000FF"/>
+          <w:sz w:val="21"/>
+          <w:szCs w:val="21"/>
+          <w:lang w:eastAsia="zh-CN"/>
+        </w:rPr>
+        <w:t>=&gt;</w:t>
+      </w:r>
+      <w:r>
+        <w:rPr>
+          <w:rFonts w:ascii="Fira Code" w:hAnsi="Fira Code"/>
+          <w:color w:val="000000"/>
+          <w:sz w:val="21"/>
+          <w:szCs w:val="21"/>
+          <w:lang w:eastAsia="zh-CN"/>
+        </w:rPr>
+        <w:t xml:space="preserve"> navigate(url)</w:t>
+      </w:r>
+      <w:r>
+        <w:rPr>
+          <w:rFonts w:ascii="Fira Code" w:hAnsi="Fira Code"/>
+          <w:color w:val="0000FF"/>
+          <w:sz w:val="21"/>
+          <w:szCs w:val="21"/>
+          <w:lang w:eastAsia="zh-CN"/>
+        </w:rPr>
+        <w:t>}</w:t>
+      </w:r>
+      <w:r>
+        <w:rPr>
+          <w:rFonts w:ascii="Fira Code" w:hAnsi="Fira Code"/>
+          <w:color w:val="800000"/>
+          <w:sz w:val="21"/>
+          <w:szCs w:val="21"/>
+          <w:lang w:eastAsia="zh-CN"/>
+        </w:rPr>
+        <w:t>&gt;</w:t>
+      </w:r>
+    </w:p>
+    <w:p>
+      <w:pPr>
+        <w:shd w:val="clear" w:color="auto" w:fill="FFFFFF"/>
+        <w:spacing w:before="0" w:after="0" w:line="285" w:lineRule="atLeast"/>
+        <w:ind w:firstLine="0"/>
+        <w:jc w:val="left"/>
+        <w:rPr>
+          <w:rFonts w:ascii="Fira Code" w:hAnsi="Fira Code"/>
+          <w:color w:val="000000"/>
+          <w:sz w:val="21"/>
+          <w:szCs w:val="21"/>
+          <w:lang w:eastAsia="zh-CN"/>
+        </w:rPr>
+      </w:pPr>
+      <w:r>
+        <w:rPr>
+          <w:rFonts w:ascii="Fira Code" w:hAnsi="Fira Code"/>
+          <w:color w:val="000000"/>
+          <w:sz w:val="21"/>
+          <w:szCs w:val="21"/>
+          <w:lang w:eastAsia="zh-CN"/>
+        </w:rPr>
+        <w:t xml:space="preserve">                </w:t>
+      </w:r>
+      <w:r>
+        <w:rPr>
+          <w:rFonts w:ascii="Fira Code" w:hAnsi="Fira Code"/>
+          <w:color w:val="0000FF"/>
+          <w:sz w:val="21"/>
+          <w:szCs w:val="21"/>
+          <w:lang w:eastAsia="zh-CN"/>
+        </w:rPr>
+        <w:t>{</w:t>
+      </w:r>
+      <w:r>
+        <w:rPr>
+          <w:rFonts w:ascii="Fira Code" w:hAnsi="Fira Code"/>
+          <w:color w:val="008000"/>
+          <w:sz w:val="21"/>
+          <w:szCs w:val="21"/>
+          <w:lang w:eastAsia="zh-CN"/>
+        </w:rPr>
+        <w:t>/** ukázka zkráceného zápisu */</w:t>
+      </w:r>
+      <w:r>
+        <w:rPr>
+          <w:rFonts w:ascii="Fira Code" w:hAnsi="Fira Code"/>
+          <w:color w:val="0000FF"/>
+          <w:sz w:val="21"/>
+          <w:szCs w:val="21"/>
+          <w:lang w:eastAsia="zh-CN"/>
+        </w:rPr>
+        <w:t>}</w:t>
+      </w:r>
+    </w:p>
+    <w:p>
+      <w:pPr>
+        <w:shd w:val="clear" w:color="auto" w:fill="FFFFFF"/>
+        <w:spacing w:before="0" w:after="0" w:line="285" w:lineRule="atLeast"/>
+        <w:ind w:firstLine="0"/>
+        <w:jc w:val="left"/>
+        <w:rPr>
+          <w:rFonts w:ascii="Fira Code" w:hAnsi="Fira Code"/>
+          <w:color w:val="000000"/>
+          <w:sz w:val="21"/>
+          <w:szCs w:val="21"/>
+          <w:lang w:eastAsia="zh-CN"/>
+        </w:rPr>
+      </w:pPr>
+      <w:r>
+        <w:rPr>
+          <w:rFonts w:ascii="Fira Code" w:hAnsi="Fira Code"/>
+          <w:color w:val="000000"/>
+          <w:sz w:val="21"/>
+          <w:szCs w:val="21"/>
+          <w:lang w:eastAsia="zh-CN"/>
+        </w:rPr>
+        <w:t xml:space="preserve">                </w:t>
+      </w:r>
+      <w:r>
+        <w:rPr>
+          <w:rFonts w:ascii="Fira Code" w:hAnsi="Fira Code"/>
+          <w:color w:val="800000"/>
+          <w:sz w:val="21"/>
+          <w:szCs w:val="21"/>
+          <w:lang w:eastAsia="zh-CN"/>
+        </w:rPr>
+        <w:t>&lt;div</w:t>
+      </w:r>
+      <w:r>
+        <w:rPr>
+          <w:rFonts w:ascii="Fira Code" w:hAnsi="Fira Code"/>
+          <w:color w:val="000000"/>
+          <w:sz w:val="21"/>
+          <w:szCs w:val="21"/>
+          <w:lang w:eastAsia="zh-CN"/>
+        </w:rPr>
+        <w:t xml:space="preserve"> </w:t>
+      </w:r>
+      <w:r>
+        <w:rPr>
+          <w:rFonts w:ascii="Fira Code" w:hAnsi="Fira Code"/>
+          <w:color w:val="E50000"/>
+          <w:sz w:val="21"/>
+          <w:szCs w:val="21"/>
+          <w:lang w:eastAsia="zh-CN"/>
+        </w:rPr>
+        <w:t>className</w:t>
+      </w:r>
+      <w:r>
+        <w:rPr>
+          <w:rFonts w:ascii="Fira Code" w:hAnsi="Fira Code"/>
+          <w:color w:val="000000"/>
+          <w:sz w:val="21"/>
+          <w:szCs w:val="21"/>
+          <w:lang w:eastAsia="zh-CN"/>
+        </w:rPr>
+        <w:t>=</w:t>
+      </w:r>
+      <w:r>
+        <w:rPr>
+          <w:rFonts w:ascii="Fira Code" w:hAnsi="Fira Code"/>
+          <w:color w:val="A31515"/>
+          <w:sz w:val="21"/>
+          <w:szCs w:val="21"/>
+          <w:lang w:eastAsia="zh-CN"/>
+        </w:rPr>
+        <w:t>'management-reference-img'</w:t>
+      </w:r>
+      <w:r>
+        <w:rPr>
+          <w:rFonts w:ascii="Fira Code" w:hAnsi="Fira Code"/>
+          <w:color w:val="000000"/>
+          <w:sz w:val="21"/>
+          <w:szCs w:val="21"/>
+          <w:lang w:eastAsia="zh-CN"/>
+        </w:rPr>
+        <w:t xml:space="preserve"> </w:t>
+      </w:r>
+      <w:r>
+        <w:rPr>
+          <w:rFonts w:ascii="Fira Code" w:hAnsi="Fira Code"/>
+          <w:color w:val="E50000"/>
+          <w:sz w:val="21"/>
+          <w:szCs w:val="21"/>
+          <w:lang w:eastAsia="zh-CN"/>
+        </w:rPr>
+        <w:t>style</w:t>
+      </w:r>
+      <w:r>
+        <w:rPr>
+          <w:rFonts w:ascii="Fira Code" w:hAnsi="Fira Code"/>
+          <w:color w:val="000000"/>
+          <w:sz w:val="21"/>
+          <w:szCs w:val="21"/>
+          <w:lang w:eastAsia="zh-CN"/>
+        </w:rPr>
+        <w:t>=</w:t>
+      </w:r>
+      <w:r>
+        <w:rPr>
+          <w:rFonts w:ascii="Fira Code" w:hAnsi="Fira Code"/>
+          <w:color w:val="0000FF"/>
+          <w:sz w:val="21"/>
+          <w:szCs w:val="21"/>
+          <w:lang w:eastAsia="zh-CN"/>
+        </w:rPr>
+        <w:t>{</w:t>
+      </w:r>
+      <w:r>
+        <w:rPr>
+          <w:rFonts w:ascii="Fira Code" w:hAnsi="Fira Code"/>
+          <w:color w:val="000000"/>
+          <w:sz w:val="21"/>
+          <w:szCs w:val="21"/>
+          <w:lang w:eastAsia="zh-CN"/>
+        </w:rPr>
+        <w:t>imgBg</w:t>
+      </w:r>
+      <w:r>
+        <w:rPr>
+          <w:rFonts w:ascii="Fira Code" w:hAnsi="Fira Code"/>
+          <w:color w:val="0000FF"/>
+          <w:sz w:val="21"/>
+          <w:szCs w:val="21"/>
+          <w:lang w:eastAsia="zh-CN"/>
+        </w:rPr>
+        <w:t>}</w:t>
+      </w:r>
+      <w:r>
+        <w:rPr>
+          <w:rFonts w:ascii="Fira Code" w:hAnsi="Fira Code"/>
+          <w:color w:val="000000"/>
+          <w:sz w:val="21"/>
+          <w:szCs w:val="21"/>
+          <w:lang w:eastAsia="zh-CN"/>
+        </w:rPr>
+        <w:t xml:space="preserve"> </w:t>
+      </w:r>
+      <w:r>
+        <w:rPr>
+          <w:rFonts w:ascii="Fira Code" w:hAnsi="Fira Code"/>
+          <w:color w:val="800000"/>
+          <w:sz w:val="21"/>
+          <w:szCs w:val="21"/>
+          <w:lang w:eastAsia="zh-CN"/>
+        </w:rPr>
+        <w:t>/&gt;</w:t>
+      </w:r>
+    </w:p>
+    <w:p>
+      <w:pPr>
+        <w:shd w:val="clear" w:color="auto" w:fill="FFFFFF"/>
+        <w:spacing w:before="0" w:after="0" w:line="285" w:lineRule="atLeast"/>
+        <w:ind w:firstLine="0"/>
+        <w:jc w:val="left"/>
+        <w:rPr>
+          <w:rFonts w:ascii="Fira Code" w:hAnsi="Fira Code"/>
+          <w:color w:val="000000"/>
+          <w:sz w:val="21"/>
+          <w:szCs w:val="21"/>
+          <w:lang w:eastAsia="zh-CN"/>
+        </w:rPr>
+      </w:pPr>
+      <w:r>
+        <w:rPr>
+          <w:rFonts w:ascii="Fira Code" w:hAnsi="Fira Code"/>
+          <w:color w:val="000000"/>
+          <w:sz w:val="21"/>
+          <w:szCs w:val="21"/>
+          <w:lang w:eastAsia="zh-CN"/>
+        </w:rPr>
+        <w:t xml:space="preserve">                </w:t>
+      </w:r>
+      <w:r>
+        <w:rPr>
+          <w:rFonts w:ascii="Fira Code" w:hAnsi="Fira Code"/>
+          <w:color w:val="0000FF"/>
+          <w:sz w:val="21"/>
+          <w:szCs w:val="21"/>
+          <w:lang w:eastAsia="zh-CN"/>
+        </w:rPr>
+        <w:t>{</w:t>
+      </w:r>
+      <w:r>
+        <w:rPr>
+          <w:rFonts w:ascii="Fira Code" w:hAnsi="Fira Code"/>
+          <w:color w:val="008000"/>
+          <w:sz w:val="21"/>
+          <w:szCs w:val="21"/>
+          <w:lang w:eastAsia="zh-CN"/>
+        </w:rPr>
+        <w:t>/** vložení komponenty</w:t>
+      </w:r>
+      <w:r>
+        <w:rPr>
+          <w:rFonts w:ascii="Fira Code" w:hAnsi="Fira Code"/>
+          <w:color w:val="008000"/>
+          <w:sz w:val="21"/>
+          <w:szCs w:val="21"/>
+          <w:lang w:eastAsia="zh-CN"/>
+        </w:rPr>
+        <w:t xml:space="preserve"> filter</w:t>
+      </w:r>
+      <w:r>
+        <w:rPr>
+          <w:rFonts w:ascii="Fira Code" w:hAnsi="Fira Code"/>
+          <w:color w:val="008000"/>
+          <w:sz w:val="21"/>
+          <w:szCs w:val="21"/>
+          <w:lang w:eastAsia="zh-CN"/>
+        </w:rPr>
+        <w:t xml:space="preserve"> */</w:t>
+      </w:r>
+      <w:r>
+        <w:rPr>
+          <w:rFonts w:ascii="Fira Code" w:hAnsi="Fira Code"/>
+          <w:color w:val="0000FF"/>
+          <w:sz w:val="21"/>
+          <w:szCs w:val="21"/>
+          <w:lang w:eastAsia="zh-CN"/>
+        </w:rPr>
+        <w:t>}</w:t>
+      </w:r>
+    </w:p>
+    <w:p>
+      <w:pPr>
+        <w:shd w:val="clear" w:color="auto" w:fill="FFFFFF"/>
+        <w:spacing w:before="0" w:after="0" w:line="285" w:lineRule="atLeast"/>
+        <w:ind w:firstLine="0"/>
+        <w:jc w:val="left"/>
+        <w:rPr>
+          <w:rFonts w:ascii="Fira Code" w:hAnsi="Fira Code"/>
+          <w:color w:val="000000"/>
+          <w:sz w:val="21"/>
+          <w:szCs w:val="21"/>
+          <w:lang w:eastAsia="zh-CN"/>
+        </w:rPr>
+      </w:pPr>
+      <w:r>
+        <w:rPr>
+          <w:rFonts w:ascii="Fira Code" w:hAnsi="Fira Code"/>
+          <w:color w:val="000000"/>
+          <w:sz w:val="21"/>
+          <w:szCs w:val="21"/>
+          <w:lang w:eastAsia="zh-CN"/>
+        </w:rPr>
+        <w:t xml:space="preserve">                </w:t>
+      </w:r>
+      <w:r>
+        <w:rPr>
+          <w:rFonts w:ascii="Fira Code" w:hAnsi="Fira Code"/>
+          <w:color w:val="800000"/>
+          <w:sz w:val="21"/>
+          <w:szCs w:val="21"/>
+          <w:lang w:eastAsia="zh-CN"/>
+        </w:rPr>
+        <w:t>&lt;Filter</w:t>
+      </w:r>
+      <w:r>
+        <w:rPr>
+          <w:rFonts w:ascii="Fira Code" w:hAnsi="Fira Code"/>
+          <w:color w:val="000000"/>
+          <w:sz w:val="21"/>
+          <w:szCs w:val="21"/>
+          <w:lang w:eastAsia="zh-CN"/>
+        </w:rPr>
+        <w:t xml:space="preserve"> </w:t>
+      </w:r>
+      <w:r>
+        <w:rPr>
+          <w:rFonts w:ascii="Fira Code" w:hAnsi="Fira Code"/>
+          <w:color w:val="800000"/>
+          <w:sz w:val="21"/>
+          <w:szCs w:val="21"/>
+          <w:lang w:eastAsia="zh-CN"/>
+        </w:rPr>
+        <w:t>/&gt;</w:t>
+      </w:r>
+    </w:p>
+    <w:p>
+      <w:pPr>
+        <w:shd w:val="clear" w:color="auto" w:fill="FFFFFF"/>
+        <w:spacing w:before="0" w:after="0" w:line="285" w:lineRule="atLeast"/>
+        <w:ind w:firstLine="0"/>
+        <w:jc w:val="left"/>
+        <w:rPr>
+          <w:rFonts w:ascii="Fira Code" w:hAnsi="Fira Code"/>
+          <w:color w:val="000000"/>
+          <w:sz w:val="21"/>
+          <w:szCs w:val="21"/>
+          <w:lang w:eastAsia="zh-CN"/>
+        </w:rPr>
+      </w:pPr>
+      <w:r>
+        <w:rPr>
+          <w:rFonts w:ascii="Fira Code" w:hAnsi="Fira Code"/>
+          <w:color w:val="000000"/>
+          <w:sz w:val="21"/>
+          <w:szCs w:val="21"/>
+          <w:lang w:eastAsia="zh-CN"/>
+        </w:rPr>
+        <w:t xml:space="preserve">                </w:t>
+      </w:r>
+      <w:r>
+        <w:rPr>
+          <w:rFonts w:ascii="Fira Code" w:hAnsi="Fira Code"/>
+          <w:color w:val="0000FF"/>
+          <w:sz w:val="21"/>
+          <w:szCs w:val="21"/>
+          <w:lang w:eastAsia="zh-CN"/>
+        </w:rPr>
+        <w:t>{</w:t>
+      </w:r>
+      <w:r>
+        <w:rPr>
+          <w:rFonts w:ascii="Fira Code" w:hAnsi="Fira Code"/>
+          <w:color w:val="008000"/>
+          <w:sz w:val="21"/>
+          <w:szCs w:val="21"/>
+          <w:lang w:eastAsia="zh-CN"/>
+        </w:rPr>
+        <w:t>/** důkaz o párovost</w:t>
+      </w:r>
+      <w:r>
+        <w:rPr>
+          <w:rFonts w:ascii="Fira Code" w:hAnsi="Fira Code"/>
+          <w:color w:val="008000"/>
+          <w:sz w:val="21"/>
+          <w:szCs w:val="21"/>
+          <w:lang w:eastAsia="zh-CN"/>
+        </w:rPr>
+        <w:t>i</w:t>
+      </w:r>
+      <w:r>
+        <w:rPr>
+          <w:rFonts w:ascii="Fira Code" w:hAnsi="Fira Code"/>
+          <w:color w:val="008000"/>
+          <w:sz w:val="21"/>
+          <w:szCs w:val="21"/>
+          <w:lang w:eastAsia="zh-CN"/>
+        </w:rPr>
+        <w:t xml:space="preserve"> všech tagů */</w:t>
+      </w:r>
+      <w:r>
+        <w:rPr>
+          <w:rFonts w:ascii="Fira Code" w:hAnsi="Fira Code"/>
+          <w:color w:val="0000FF"/>
+          <w:sz w:val="21"/>
+          <w:szCs w:val="21"/>
+          <w:lang w:eastAsia="zh-CN"/>
+        </w:rPr>
+        <w:t>}</w:t>
+      </w:r>
+    </w:p>
+    <w:p>
+      <w:pPr>
+        <w:shd w:val="clear" w:color="auto" w:fill="FFFFFF"/>
+        <w:spacing w:before="0" w:after="0" w:line="285" w:lineRule="atLeast"/>
+        <w:ind w:firstLine="0"/>
+        <w:jc w:val="left"/>
+        <w:rPr>
+          <w:rFonts w:ascii="Fira Code" w:hAnsi="Fira Code"/>
+          <w:color w:val="000000"/>
+          <w:sz w:val="21"/>
+          <w:szCs w:val="21"/>
+          <w:lang w:eastAsia="zh-CN"/>
+        </w:rPr>
+      </w:pPr>
+      <w:r>
+        <w:rPr>
+          <w:rFonts w:ascii="Fira Code" w:hAnsi="Fira Code"/>
+          <w:color w:val="000000"/>
+          <w:sz w:val="21"/>
+          <w:szCs w:val="21"/>
+          <w:lang w:eastAsia="zh-CN"/>
+        </w:rPr>
+        <w:t xml:space="preserve">                </w:t>
+      </w:r>
+      <w:r>
+        <w:rPr>
+          <w:rFonts w:ascii="Fira Code" w:hAnsi="Fira Code"/>
+          <w:color w:val="800000"/>
+          <w:sz w:val="21"/>
+          <w:szCs w:val="21"/>
+          <w:lang w:eastAsia="zh-CN"/>
+        </w:rPr>
+        <w:t>&lt;br&gt;&lt;/br&gt;</w:t>
+      </w:r>
+    </w:p>
+    <w:p>
+      <w:pPr>
+        <w:shd w:val="clear" w:color="auto" w:fill="FFFFFF"/>
+        <w:spacing w:before="0" w:after="0" w:line="285" w:lineRule="atLeast"/>
+        <w:ind w:firstLine="0"/>
+        <w:jc w:val="left"/>
+        <w:rPr>
+          <w:rFonts w:ascii="Fira Code" w:hAnsi="Fira Code"/>
+          <w:color w:val="000000"/>
+          <w:sz w:val="21"/>
+          <w:szCs w:val="21"/>
+          <w:lang w:eastAsia="zh-CN"/>
+        </w:rPr>
+      </w:pPr>
+      <w:r>
+        <w:rPr>
+          <w:rFonts w:ascii="Fira Code" w:hAnsi="Fira Code"/>
+          <w:color w:val="000000"/>
+          <w:sz w:val="21"/>
+          <w:szCs w:val="21"/>
+          <w:lang w:eastAsia="zh-CN"/>
+        </w:rPr>
+        <w:t xml:space="preserve">                </w:t>
+      </w:r>
+      <w:r>
+        <w:rPr>
+          <w:rFonts w:ascii="Fira Code" w:hAnsi="Fira Code"/>
+          <w:color w:val="0000FF"/>
+          <w:sz w:val="21"/>
+          <w:szCs w:val="21"/>
+          <w:lang w:eastAsia="zh-CN"/>
+        </w:rPr>
+        <w:t>{</w:t>
+      </w:r>
+      <w:r>
+        <w:rPr>
+          <w:rFonts w:ascii="Fira Code" w:hAnsi="Fira Code"/>
+          <w:color w:val="008000"/>
+          <w:sz w:val="21"/>
+          <w:szCs w:val="21"/>
+          <w:lang w:eastAsia="zh-CN"/>
+        </w:rPr>
+        <w:t>/** vložení textu do odstavce */</w:t>
+      </w:r>
+      <w:r>
+        <w:rPr>
+          <w:rFonts w:ascii="Fira Code" w:hAnsi="Fira Code"/>
+          <w:color w:val="0000FF"/>
+          <w:sz w:val="21"/>
+          <w:szCs w:val="21"/>
+          <w:lang w:eastAsia="zh-CN"/>
+        </w:rPr>
+        <w:t>}</w:t>
+      </w:r>
+    </w:p>
+    <w:p>
+      <w:pPr>
+        <w:shd w:val="clear" w:color="auto" w:fill="FFFFFF"/>
+        <w:spacing w:before="0" w:after="0" w:line="285" w:lineRule="atLeast"/>
+        <w:ind w:firstLine="0"/>
+        <w:jc w:val="left"/>
+        <w:rPr>
+          <w:rFonts w:ascii="Fira Code" w:hAnsi="Fira Code"/>
+          <w:color w:val="000000"/>
+          <w:sz w:val="21"/>
+          <w:szCs w:val="21"/>
+          <w:lang w:eastAsia="zh-CN"/>
+        </w:rPr>
+      </w:pPr>
+      <w:r>
+        <w:rPr>
+          <w:rFonts w:ascii="Fira Code" w:hAnsi="Fira Code"/>
+          <w:color w:val="000000"/>
+          <w:sz w:val="21"/>
+          <w:szCs w:val="21"/>
+          <w:lang w:eastAsia="zh-CN"/>
+        </w:rPr>
+        <w:t xml:space="preserve">                </w:t>
+      </w:r>
+      <w:r>
+        <w:rPr>
+          <w:rFonts w:ascii="Fira Code" w:hAnsi="Fira Code"/>
+          <w:color w:val="800000"/>
+          <w:sz w:val="21"/>
+          <w:szCs w:val="21"/>
+          <w:lang w:eastAsia="zh-CN"/>
+        </w:rPr>
+        <w:t>&lt;p&gt;</w:t>
+      </w:r>
+      <w:r>
+        <w:rPr>
+          <w:rFonts w:ascii="Fira Code" w:hAnsi="Fira Code"/>
+          <w:color w:val="0000FF"/>
+          <w:sz w:val="21"/>
+          <w:szCs w:val="21"/>
+          <w:lang w:eastAsia="zh-CN"/>
+        </w:rPr>
+        <w:t>{</w:t>
+      </w:r>
+      <w:r>
+        <w:rPr>
+          <w:rFonts w:ascii="Fira Code" w:hAnsi="Fira Code"/>
+          <w:color w:val="000000"/>
+          <w:sz w:val="21"/>
+          <w:szCs w:val="21"/>
+          <w:lang w:eastAsia="zh-CN"/>
+        </w:rPr>
+        <w:t>text</w:t>
+      </w:r>
+      <w:r>
+        <w:rPr>
+          <w:rFonts w:ascii="Fira Code" w:hAnsi="Fira Code"/>
+          <w:color w:val="0000FF"/>
+          <w:sz w:val="21"/>
+          <w:szCs w:val="21"/>
+          <w:lang w:eastAsia="zh-CN"/>
+        </w:rPr>
+        <w:t>}</w:t>
+      </w:r>
+      <w:r>
+        <w:rPr>
+          <w:rFonts w:ascii="Fira Code" w:hAnsi="Fira Code"/>
+          <w:color w:val="800000"/>
+          <w:sz w:val="21"/>
+          <w:szCs w:val="21"/>
+          <w:lang w:eastAsia="zh-CN"/>
+        </w:rPr>
+        <w:t>&lt;/p&gt;</w:t>
+      </w:r>
+    </w:p>
+    <w:p>
+      <w:pPr>
+        <w:shd w:val="clear" w:color="auto" w:fill="FFFFFF"/>
+        <w:spacing w:before="0" w:after="0" w:line="285" w:lineRule="atLeast"/>
+        <w:ind w:firstLine="0"/>
+        <w:jc w:val="left"/>
+        <w:rPr>
+          <w:rFonts w:ascii="Fira Code" w:hAnsi="Fira Code"/>
+          <w:color w:val="000000"/>
+          <w:sz w:val="21"/>
+          <w:szCs w:val="21"/>
+          <w:lang w:eastAsia="zh-CN"/>
+        </w:rPr>
+      </w:pPr>
+      <w:r>
+        <w:rPr>
+          <w:rFonts w:ascii="Fira Code" w:hAnsi="Fira Code"/>
+          <w:color w:val="000000"/>
+          <w:sz w:val="21"/>
+          <w:szCs w:val="21"/>
+          <w:lang w:eastAsia="zh-CN"/>
+        </w:rPr>
+        <w:t xml:space="preserve">            </w:t>
+      </w:r>
+      <w:r>
+        <w:rPr>
+          <w:rFonts w:ascii="Fira Code" w:hAnsi="Fira Code"/>
+          <w:color w:val="800000"/>
+          <w:sz w:val="21"/>
+          <w:szCs w:val="21"/>
+          <w:lang w:eastAsia="zh-CN"/>
+        </w:rPr>
+        <w:t>&lt;/div&gt;</w:t>
+      </w:r>
+    </w:p>
+    <w:p>
+      <w:pPr>
+        <w:shd w:val="clear" w:color="auto" w:fill="FFFFFF"/>
+        <w:spacing w:before="0" w:after="0" w:line="285" w:lineRule="atLeast"/>
+        <w:ind w:firstLine="0"/>
+        <w:jc w:val="left"/>
+        <w:rPr>
+          <w:rFonts w:ascii="Fira Code" w:hAnsi="Fira Code"/>
+          <w:color w:val="000000"/>
+          <w:sz w:val="21"/>
+          <w:szCs w:val="21"/>
+          <w:lang w:eastAsia="zh-CN"/>
+        </w:rPr>
+      </w:pPr>
+      <w:r>
+        <w:rPr>
+          <w:rFonts w:ascii="Fira Code" w:hAnsi="Fira Code"/>
+          <w:color w:val="000000"/>
+          <w:sz w:val="21"/>
+          <w:szCs w:val="21"/>
+          <w:lang w:eastAsia="zh-CN"/>
+        </w:rPr>
+        <w:t xml:space="preserve">        </w:t>
+      </w:r>
+      <w:r>
+        <w:rPr>
+          <w:rFonts w:ascii="Fira Code" w:hAnsi="Fira Code"/>
+          <w:color w:val="800000"/>
+          <w:sz w:val="21"/>
+          <w:szCs w:val="21"/>
+          <w:lang w:eastAsia="zh-CN"/>
+        </w:rPr>
+        <w:t>&lt;/&gt;</w:t>
+      </w:r>
+    </w:p>
+    <w:p>
+      <w:r>
+        <w:t>Webové rozhraní vytvořené pomocí reactu je pak SPA (Single Page Application – celá aplikace je obsažena v jednom HTML a jedno JS souboru)</w:t>
+      </w:r>
+      <w:r>
+        <w:t>.</w:t>
+      </w:r>
     </w:p>
     <w:p>
       <w:pPr>
@@ -5727,14 +6640,28 @@
       </w:r>
     </w:p>
     <w:p>
+      <w:r>
+        <w:t>Je prostředí, které umožňuje spouštění JavaScriptového kódu mimo webový prohlížeč. Jeho primárním účelem je tvorba serverové části webových aplikací</w:t>
+      </w:r>
+      <w:r>
+        <w:t xml:space="preserve"> s důrazem na vysokou škálovatelnost (schopností obsloužit mnoho připojených klientů současně). Té dosahuje tím, že jednotlivé požadavky klientů zachytává jedno vlákno, která je pak distribuuje mezi asynchronní vlákna. Asynchronní vlákna pak požadavky zpracovávají.</w:t>
+      </w:r>
+    </w:p>
+    <w:p>
       <w:pPr>
         <w:pStyle w:val="Nadpis3"/>
       </w:pPr>
       <w:r>
+        <w:lastRenderedPageBreak/>
         <w:t>NPM</w:t>
       </w:r>
     </w:p>
     <w:p>
+      <w:r>
+        <w:t>Node.js Package Manager je správce JavaScriptových balíčků, který usnadňuje jejich instalaci a údržbu.</w:t>
+      </w:r>
+    </w:p>
+    <w:p>
       <w:pPr>
         <w:pStyle w:val="Nadpis2"/>
       </w:pPr>
@@ -5742,78 +6669,58 @@
         <w:t>Java</w:t>
       </w:r>
     </w:p>
+    <w:p/>
     <w:p>
       <w:pPr>
         <w:pStyle w:val="Nadpis3"/>
       </w:pPr>
-      <w:proofErr w:type="spellStart"/>
       <w:r>
         <w:t>Spring</w:t>
       </w:r>
-      <w:proofErr w:type="spellEnd"/>
-    </w:p>
+    </w:p>
+    <w:p/>
     <w:p>
       <w:pPr>
         <w:pStyle w:val="Nadpis3"/>
       </w:pPr>
-      <w:proofErr w:type="spellStart"/>
-      <w:r>
-        <w:t>Spring</w:t>
-      </w:r>
-      <w:proofErr w:type="spellEnd"/>
-      <w:r>
-        <w:t xml:space="preserve"> </w:t>
-      </w:r>
-      <w:proofErr w:type="spellStart"/>
-      <w:r>
-        <w:t>Boot</w:t>
-      </w:r>
-      <w:proofErr w:type="spellEnd"/>
-    </w:p>
+      <w:r>
+        <w:t>Spring Boot</w:t>
+      </w:r>
+    </w:p>
+    <w:p/>
     <w:p>
       <w:pPr>
         <w:pStyle w:val="Nadpis3"/>
       </w:pPr>
-      <w:proofErr w:type="spellStart"/>
       <w:r>
         <w:t>Maven</w:t>
       </w:r>
-      <w:proofErr w:type="spellEnd"/>
-    </w:p>
+    </w:p>
+    <w:p/>
     <w:p>
       <w:pPr>
         <w:pStyle w:val="Nadpis2"/>
       </w:pPr>
-      <w:proofErr w:type="spellStart"/>
       <w:r>
         <w:t>MongoDB</w:t>
       </w:r>
-      <w:proofErr w:type="spellEnd"/>
-    </w:p>
+    </w:p>
+    <w:p/>
     <w:p>
       <w:pPr>
         <w:pStyle w:val="Nadpis1"/>
       </w:pPr>
-      <w:proofErr w:type="spellStart"/>
-      <w:r>
-        <w:t>Backend</w:t>
-      </w:r>
-      <w:proofErr w:type="spellEnd"/>
-      <w:r>
-        <w:t xml:space="preserve"> projektu</w:t>
+      <w:r>
+        <w:lastRenderedPageBreak/>
+        <w:t>Backend projektu</w:t>
       </w:r>
     </w:p>
     <w:p>
       <w:pPr>
         <w:pStyle w:val="Nadpis1"/>
       </w:pPr>
-      <w:proofErr w:type="spellStart"/>
-      <w:r>
-        <w:t>Frontend</w:t>
-      </w:r>
-      <w:proofErr w:type="spellEnd"/>
-      <w:r>
-        <w:t xml:space="preserve"> projektu</w:t>
+      <w:r>
+        <w:t>Frontend projektu</w:t>
       </w:r>
     </w:p>
     <w:p>
@@ -5822,6 +6729,14 @@
       </w:pPr>
       <w:r>
         <w:t>Popis jednotlivých částí aplikace</w:t>
+      </w:r>
+    </w:p>
+    <w:p>
+      <w:pPr>
+        <w:pStyle w:val="Nadpis2"/>
+      </w:pPr>
+      <w:r>
+        <w:t>Úvodní stránka / Program</w:t>
       </w:r>
     </w:p>
     <w:p>
@@ -5974,6 +6889,14 @@
       <w:r>
         <w:t xml:space="preserve">: </w:t>
       </w:r>
+      <w:hyperlink r:id="rId19" w:history="1">
+        <w:r>
+          <w:rPr>
+            <w:rStyle w:val="Hypertextovodkaz"/>
+          </w:rPr>
+          <w:t>rozekja20.mp.spse-net.cz/</w:t>
+        </w:r>
+      </w:hyperlink>
     </w:p>
     <w:tbl>
       <w:tblPr>
@@ -6195,7 +7118,7 @@
       <w:r>
         <w:t xml:space="preserve">Seznam můžete vygenerovat na </w:t>
       </w:r>
-      <w:hyperlink r:id="rId19" w:history="1">
+      <w:hyperlink r:id="rId20" w:history="1">
         <w:r>
           <w:rPr>
             <w:rStyle w:val="Hypertextovodkaz"/>
@@ -6232,15 +7155,7 @@
     </w:p>
     <w:p>
       <w:r>
-        <w:t xml:space="preserve">Vygenerujte seznam obrázků použitých v dokumentaci (obrázky musí mít zapsané titulky) včetně čísel stránek (stránky </w:t>
-      </w:r>
-      <w:proofErr w:type="gramStart"/>
-      <w:r>
-        <w:t>menší</w:t>
-      </w:r>
-      <w:proofErr w:type="gramEnd"/>
-      <w:r>
-        <w:t xml:space="preserve"> než polovina stránky mohou být vloženy ve stránce</w:t>
+        <w:t>Vygenerujte seznam obrázků použitých v dokumentaci (obrázky musí mít zapsané titulky) včetně čísel stránek (stránky menší než polovina stránky mohou být vloženy ve stránce</w:t>
       </w:r>
       <w:r>
         <w:t>, bez obtékání textu, velké obrázky budou v příloze).</w:t>
@@ -6329,7 +7244,7 @@
     </w:p>
     <w:p/>
     <w:sectPr>
-      <w:footerReference w:type="default" r:id="rId20"/>
+      <w:footerReference w:type="default" r:id="rId21"/>
       <w:pgSz w:w="11906" w:h="16838" w:code="9"/>
       <w:pgMar w:top="1418" w:right="1134" w:bottom="1418" w:left="1985" w:header="709" w:footer="198" w:gutter="0"/>
       <w:cols w:space="708"/>
@@ -6894,6 +7809,118 @@
     </w:lvl>
   </w:abstractNum>
   <w:abstractNum w:abstractNumId="7" w15:restartNumberingAfterBreak="0">
+    <w:nsid w:val="261F3F54"/>
+    <w:multiLevelType w:val="hybridMultilevel"/>
+    <w:tmpl w:val="F230C764"/>
+    <w:lvl w:ilvl="0" w:tplc="81E22B06">
+      <w:numFmt w:val="bullet"/>
+      <w:lvlText w:val="-"/>
+      <w:lvlJc w:val="left"/>
+      <w:pPr>
+        <w:ind w:left="720" w:hanging="360"/>
+      </w:pPr>
+      <w:rPr>
+        <w:rFonts w:ascii="Times New Roman" w:eastAsia="Times New Roman" w:hAnsi="Times New Roman" w:cs="Times New Roman" w:hint="default"/>
+      </w:rPr>
+    </w:lvl>
+    <w:lvl w:ilvl="1" w:tplc="04050003" w:tentative="1">
+      <w:start w:val="1"/>
+      <w:numFmt w:val="bullet"/>
+      <w:lvlText w:val="o"/>
+      <w:lvlJc w:val="left"/>
+      <w:pPr>
+        <w:ind w:left="1440" w:hanging="360"/>
+      </w:pPr>
+      <w:rPr>
+        <w:rFonts w:ascii="Courier New" w:hAnsi="Courier New" w:cs="Courier New" w:hint="default"/>
+      </w:rPr>
+    </w:lvl>
+    <w:lvl w:ilvl="2" w:tplc="04050005" w:tentative="1">
+      <w:start w:val="1"/>
+      <w:numFmt w:val="bullet"/>
+      <w:lvlText w:val=""/>
+      <w:lvlJc w:val="left"/>
+      <w:pPr>
+        <w:ind w:left="2160" w:hanging="360"/>
+      </w:pPr>
+      <w:rPr>
+        <w:rFonts w:ascii="Wingdings" w:hAnsi="Wingdings" w:hint="default"/>
+      </w:rPr>
+    </w:lvl>
+    <w:lvl w:ilvl="3" w:tplc="04050001" w:tentative="1">
+      <w:start w:val="1"/>
+      <w:numFmt w:val="bullet"/>
+      <w:lvlText w:val=""/>
+      <w:lvlJc w:val="left"/>
+      <w:pPr>
+        <w:ind w:left="2880" w:hanging="360"/>
+      </w:pPr>
+      <w:rPr>
+        <w:rFonts w:ascii="Symbol" w:hAnsi="Symbol" w:hint="default"/>
+      </w:rPr>
+    </w:lvl>
+    <w:lvl w:ilvl="4" w:tplc="04050003" w:tentative="1">
+      <w:start w:val="1"/>
+      <w:numFmt w:val="bullet"/>
+      <w:lvlText w:val="o"/>
+      <w:lvlJc w:val="left"/>
+      <w:pPr>
+        <w:ind w:left="3600" w:hanging="360"/>
+      </w:pPr>
+      <w:rPr>
+        <w:rFonts w:ascii="Courier New" w:hAnsi="Courier New" w:cs="Courier New" w:hint="default"/>
+      </w:rPr>
+    </w:lvl>
+    <w:lvl w:ilvl="5" w:tplc="04050005" w:tentative="1">
+      <w:start w:val="1"/>
+      <w:numFmt w:val="bullet"/>
+      <w:lvlText w:val=""/>
+      <w:lvlJc w:val="left"/>
+      <w:pPr>
+        <w:ind w:left="4320" w:hanging="360"/>
+      </w:pPr>
+      <w:rPr>
+        <w:rFonts w:ascii="Wingdings" w:hAnsi="Wingdings" w:hint="default"/>
+      </w:rPr>
+    </w:lvl>
+    <w:lvl w:ilvl="6" w:tplc="04050001" w:tentative="1">
+      <w:start w:val="1"/>
+      <w:numFmt w:val="bullet"/>
+      <w:lvlText w:val=""/>
+      <w:lvlJc w:val="left"/>
+      <w:pPr>
+        <w:ind w:left="5040" w:hanging="360"/>
+      </w:pPr>
+      <w:rPr>
+        <w:rFonts w:ascii="Symbol" w:hAnsi="Symbol" w:hint="default"/>
+      </w:rPr>
+    </w:lvl>
+    <w:lvl w:ilvl="7" w:tplc="04050003" w:tentative="1">
+      <w:start w:val="1"/>
+      <w:numFmt w:val="bullet"/>
+      <w:lvlText w:val="o"/>
+      <w:lvlJc w:val="left"/>
+      <w:pPr>
+        <w:ind w:left="5760" w:hanging="360"/>
+      </w:pPr>
+      <w:rPr>
+        <w:rFonts w:ascii="Courier New" w:hAnsi="Courier New" w:cs="Courier New" w:hint="default"/>
+      </w:rPr>
+    </w:lvl>
+    <w:lvl w:ilvl="8" w:tplc="04050005" w:tentative="1">
+      <w:start w:val="1"/>
+      <w:numFmt w:val="bullet"/>
+      <w:lvlText w:val=""/>
+      <w:lvlJc w:val="left"/>
+      <w:pPr>
+        <w:ind w:left="6480" w:hanging="360"/>
+      </w:pPr>
+      <w:rPr>
+        <w:rFonts w:ascii="Wingdings" w:hAnsi="Wingdings" w:hint="default"/>
+      </w:rPr>
+    </w:lvl>
+  </w:abstractNum>
+  <w:abstractNum w:abstractNumId="8" w15:restartNumberingAfterBreak="0">
     <w:nsid w:val="26BE7BAC"/>
     <w:multiLevelType w:val="hybridMultilevel"/>
     <w:tmpl w:val="B35C5CCC"/>
@@ -7006,7 +8033,7 @@
       </w:rPr>
     </w:lvl>
   </w:abstractNum>
-  <w:abstractNum w:abstractNumId="8" w15:restartNumberingAfterBreak="0">
+  <w:abstractNum w:abstractNumId="9" w15:restartNumberingAfterBreak="0">
     <w:nsid w:val="287B1F99"/>
     <w:multiLevelType w:val="hybridMultilevel"/>
     <w:tmpl w:val="E1865542"/>
@@ -7119,7 +8146,7 @@
       </w:rPr>
     </w:lvl>
   </w:abstractNum>
-  <w:abstractNum w:abstractNumId="9" w15:restartNumberingAfterBreak="0">
+  <w:abstractNum w:abstractNumId="10" w15:restartNumberingAfterBreak="0">
     <w:nsid w:val="38F12EAA"/>
     <w:multiLevelType w:val="hybridMultilevel"/>
     <w:tmpl w:val="E9A62B9A"/>
@@ -7232,7 +8259,7 @@
       </w:rPr>
     </w:lvl>
   </w:abstractNum>
-  <w:abstractNum w:abstractNumId="10" w15:restartNumberingAfterBreak="0">
+  <w:abstractNum w:abstractNumId="11" w15:restartNumberingAfterBreak="0">
     <w:nsid w:val="3EE34383"/>
     <w:multiLevelType w:val="hybridMultilevel"/>
     <w:tmpl w:val="C2885D16"/>
@@ -7344,7 +8371,7 @@
       </w:rPr>
     </w:lvl>
   </w:abstractNum>
-  <w:abstractNum w:abstractNumId="11" w15:restartNumberingAfterBreak="0">
+  <w:abstractNum w:abstractNumId="12" w15:restartNumberingAfterBreak="0">
     <w:nsid w:val="4CB462B5"/>
     <w:multiLevelType w:val="multilevel"/>
     <w:tmpl w:val="246EFEFE"/>
@@ -7435,7 +8462,7 @@
       </w:pPr>
     </w:lvl>
   </w:abstractNum>
-  <w:abstractNum w:abstractNumId="12" w15:restartNumberingAfterBreak="0">
+  <w:abstractNum w:abstractNumId="13" w15:restartNumberingAfterBreak="0">
     <w:nsid w:val="6AC8531E"/>
     <w:multiLevelType w:val="hybridMultilevel"/>
     <w:tmpl w:val="CFF0DBD6"/>
@@ -7521,7 +8548,7 @@
       </w:pPr>
     </w:lvl>
   </w:abstractNum>
-  <w:abstractNum w:abstractNumId="13" w15:restartNumberingAfterBreak="0">
+  <w:abstractNum w:abstractNumId="14" w15:restartNumberingAfterBreak="0">
     <w:nsid w:val="700305E1"/>
     <w:multiLevelType w:val="hybridMultilevel"/>
     <w:tmpl w:val="5198AC2E"/>
@@ -7634,7 +8661,7 @@
       </w:rPr>
     </w:lvl>
   </w:abstractNum>
-  <w:abstractNum w:abstractNumId="14" w15:restartNumberingAfterBreak="0">
+  <w:abstractNum w:abstractNumId="15" w15:restartNumberingAfterBreak="0">
     <w:nsid w:val="7C61799D"/>
     <w:multiLevelType w:val="hybridMultilevel"/>
     <w:tmpl w:val="A4F496CE"/>
@@ -7757,25 +8784,25 @@
     <w:abstractNumId w:val="4"/>
   </w:num>
   <w:num w:numId="4" w16cid:durableId="1033922798">
-    <w:abstractNumId w:val="11"/>
+    <w:abstractNumId w:val="12"/>
   </w:num>
   <w:num w:numId="5" w16cid:durableId="1510605919">
     <w:abstractNumId w:val="3"/>
   </w:num>
   <w:num w:numId="6" w16cid:durableId="223679961">
-    <w:abstractNumId w:val="12"/>
+    <w:abstractNumId w:val="13"/>
   </w:num>
   <w:num w:numId="7" w16cid:durableId="1565066860">
-    <w:abstractNumId w:val="13"/>
+    <w:abstractNumId w:val="14"/>
   </w:num>
   <w:num w:numId="8" w16cid:durableId="426508362">
     <w:abstractNumId w:val="1"/>
   </w:num>
   <w:num w:numId="9" w16cid:durableId="769543939">
-    <w:abstractNumId w:val="10"/>
+    <w:abstractNumId w:val="11"/>
   </w:num>
   <w:num w:numId="10" w16cid:durableId="893545386">
-    <w:abstractNumId w:val="9"/>
+    <w:abstractNumId w:val="10"/>
   </w:num>
   <w:num w:numId="11" w16cid:durableId="66878258">
     <w:abstractNumId w:val="6"/>
@@ -7784,13 +8811,16 @@
     <w:abstractNumId w:val="5"/>
   </w:num>
   <w:num w:numId="13" w16cid:durableId="337391518">
-    <w:abstractNumId w:val="14"/>
+    <w:abstractNumId w:val="15"/>
   </w:num>
   <w:num w:numId="14" w16cid:durableId="202058328">
-    <w:abstractNumId w:val="7"/>
+    <w:abstractNumId w:val="8"/>
   </w:num>
   <w:num w:numId="15" w16cid:durableId="1867719712">
-    <w:abstractNumId w:val="8"/>
+    <w:abstractNumId w:val="9"/>
+  </w:num>
+  <w:num w:numId="16" w16cid:durableId="144931529">
+    <w:abstractNumId w:val="7"/>
   </w:num>
   <w:numIdMacAtCleanup w:val="5"/>
 </w:numbering>
@@ -9224,12 +10254,7 @@
 </file>
 
 <file path=customXml/item1.xml><?xml version="1.0" encoding="utf-8"?>
-<?mso-contentType ?>
-<FormTemplates xmlns="http://schemas.microsoft.com/sharepoint/v3/contenttype/forms">
-  <Display>DocumentLibraryForm</Display>
-  <Edit>DocumentLibraryForm</Edit>
-  <New>DocumentLibraryForm</New>
-</FormTemplates>
+<b:Sources xmlns:b="http://schemas.openxmlformats.org/officeDocument/2006/bibliography" xmlns="http://schemas.openxmlformats.org/officeDocument/2006/bibliography" SelectedStyle="\APA.XSL" StyleName="APA"/>
 </file>
 
 <file path=customXml/item2.xml><?xml version="1.0" encoding="utf-8"?>
@@ -9241,7 +10266,12 @@
 </file>
 
 <file path=customXml/item3.xml><?xml version="1.0" encoding="utf-8"?>
-<b:Sources xmlns:b="http://schemas.openxmlformats.org/officeDocument/2006/bibliography" xmlns="http://schemas.openxmlformats.org/officeDocument/2006/bibliography" SelectedStyle="\APA.XSL" StyleName="APA"/>
+<?mso-contentType ?>
+<FormTemplates xmlns="http://schemas.microsoft.com/sharepoint/v3/contenttype/forms">
+  <Display>DocumentLibraryForm</Display>
+  <Edit>DocumentLibraryForm</Edit>
+  <New>DocumentLibraryForm</New>
+</FormTemplates>
 </file>
 
 <file path=customXml/item4.xml><?xml version="1.0" encoding="utf-8"?>
@@ -9395,9 +10425,9 @@
 </file>
 
 <file path=customXml/itemProps1.xml><?xml version="1.0" encoding="utf-8"?>
-<ds:datastoreItem xmlns:ds="http://schemas.openxmlformats.org/officeDocument/2006/customXml" ds:itemID="{C222C149-6151-4EA2-910F-6D284A3377E6}">
+<ds:datastoreItem xmlns:ds="http://schemas.openxmlformats.org/officeDocument/2006/customXml" ds:itemID="{C9D9B952-BBA5-4186-A34C-41B4F6FB32F7}">
   <ds:schemaRefs>
-    <ds:schemaRef ds:uri="http://schemas.microsoft.com/sharepoint/v3/contenttype/forms"/>
+    <ds:schemaRef ds:uri="http://schemas.openxmlformats.org/officeDocument/2006/bibliography"/>
   </ds:schemaRefs>
 </ds:datastoreItem>
 </file>
@@ -9413,9 +10443,9 @@
 </file>
 
 <file path=customXml/itemProps3.xml><?xml version="1.0" encoding="utf-8"?>
-<ds:datastoreItem xmlns:ds="http://schemas.openxmlformats.org/officeDocument/2006/customXml" ds:itemID="{C9D9B952-BBA5-4186-A34C-41B4F6FB32F7}">
+<ds:datastoreItem xmlns:ds="http://schemas.openxmlformats.org/officeDocument/2006/customXml" ds:itemID="{C222C149-6151-4EA2-910F-6D284A3377E6}">
   <ds:schemaRefs>
-    <ds:schemaRef ds:uri="http://schemas.openxmlformats.org/officeDocument/2006/bibliography"/>
+    <ds:schemaRef ds:uri="http://schemas.microsoft.com/sharepoint/v3/contenttype/forms"/>
   </ds:schemaRefs>
 </ds:datastoreItem>
 </file>

</xml_diff>